<commit_message>
P03 Guessing game commented
</commit_message>
<xml_diff>
--- a/Documentacion/RustQuickReference.docx
+++ b/Documentacion/RustQuickReference.docx
@@ -23,6 +23,7 @@
           <w:ilvl w:val="0"/>
           <w:numId w:val="4"/>
         </w:numPr>
+        <w:ind w:left="0"/>
         <w:rPr>
           <w:rFonts w:ascii="Segoe UI" w:hAnsi="Segoe UI" w:cs="Segoe UI"/>
           <w:b/>
@@ -68,6 +69,7 @@
           <w:ilvl w:val="0"/>
           <w:numId w:val="1"/>
         </w:numPr>
+        <w:ind w:left="0"/>
         <w:rPr>
           <w:rFonts w:ascii="Segoe UI" w:hAnsi="Segoe UI" w:cs="Segoe UI"/>
         </w:rPr>
@@ -86,6 +88,7 @@
           <w:ilvl w:val="0"/>
           <w:numId w:val="1"/>
         </w:numPr>
+        <w:ind w:left="0"/>
         <w:rPr>
           <w:rFonts w:ascii="Segoe UI" w:hAnsi="Segoe UI" w:cs="Segoe UI"/>
         </w:rPr>
@@ -110,6 +113,7 @@
           <w:ilvl w:val="0"/>
           <w:numId w:val="1"/>
         </w:numPr>
+        <w:ind w:left="0"/>
         <w:rPr>
           <w:rFonts w:ascii="Segoe UI" w:hAnsi="Segoe UI" w:cs="Segoe UI"/>
         </w:rPr>
@@ -176,6 +180,15 @@
         </w:rPr>
         <w:t xml:space="preserve">dependencies. </w:t>
       </w:r>
+    </w:p>
+    <w:p>
+      <w:pPr>
+        <w:pStyle w:val="ListParagraph"/>
+        <w:ind w:left="0"/>
+        <w:rPr>
+          <w:rFonts w:ascii="Segoe UI" w:hAnsi="Segoe UI" w:cs="Segoe UI"/>
+        </w:rPr>
+      </w:pPr>
     </w:p>
     <w:p>
       <w:pPr>
@@ -201,8 +214,9 @@
         <w:pStyle w:val="ListParagraph"/>
         <w:numPr>
           <w:ilvl w:val="0"/>
-          <w:numId w:val="2"/>
+          <w:numId w:val="5"/>
         </w:numPr>
+        <w:ind w:left="0"/>
         <w:rPr>
           <w:rFonts w:ascii="Segoe UI" w:hAnsi="Segoe UI" w:cs="Segoe UI"/>
         </w:rPr>
@@ -220,19 +234,80 @@
         </w:rPr>
         <w:t>: the included dependency manager and build tool, makes adding, compiling, and managing dependencies painless and consistent across the Rust ecosystem.</w:t>
       </w:r>
+    </w:p>
+    <w:p>
+      <w:pPr>
+        <w:pStyle w:val="ListParagraph"/>
+        <w:ind w:left="0"/>
+        <w:rPr>
+          <w:rFonts w:ascii="Segoe UI" w:hAnsi="Segoe UI" w:cs="Segoe UI"/>
+        </w:rPr>
+      </w:pPr>
+      <w:r>
+        <w:rPr>
+          <w:rFonts w:ascii="Segoe UI" w:hAnsi="Segoe UI" w:cs="Segoe UI"/>
+        </w:rPr>
+        <w:t xml:space="preserve">Cargo has a mechanism that ensures you can rebuild the same artifact every </w:t>
+      </w:r>
+      <w:r>
+        <w:rPr>
+          <w:rFonts w:ascii="Segoe UI" w:hAnsi="Segoe UI" w:cs="Segoe UI"/>
+        </w:rPr>
+        <w:t xml:space="preserve">build. </w:t>
+      </w:r>
+      <w:r>
+        <w:rPr>
+          <w:rFonts w:ascii="Segoe UI" w:hAnsi="Segoe UI" w:cs="Segoe UI"/>
+        </w:rPr>
+        <w:t>Cargo will use only the versions of the dependencies you specified until you indicate otherwise</w:t>
+      </w:r>
+      <w:r>
+        <w:rPr>
+          <w:rFonts w:ascii="Segoe UI" w:hAnsi="Segoe UI" w:cs="Segoe UI"/>
+        </w:rPr>
+        <w:t xml:space="preserve">. </w:t>
+      </w:r>
+      <w:r>
+        <w:rPr>
+          <w:rFonts w:ascii="Segoe UI" w:hAnsi="Segoe UI" w:cs="Segoe UI"/>
+        </w:rPr>
+        <w:t xml:space="preserve">To ignore manual versions, use </w:t>
+      </w:r>
+      <w:r>
+        <w:rPr>
+          <w:rFonts w:ascii="Segoe UI" w:hAnsi="Segoe UI" w:cs="Segoe UI"/>
+          <w:u w:val="single"/>
+        </w:rPr>
+        <w:t>cargo update</w:t>
+      </w:r>
+      <w:r>
+        <w:rPr>
+          <w:rFonts w:ascii="Segoe UI" w:hAnsi="Segoe UI" w:cs="Segoe UI"/>
+        </w:rPr>
+        <w:t xml:space="preserve"> which will update dependencies to latest versions.</w:t>
+      </w:r>
+    </w:p>
+    <w:p>
+      <w:pPr>
+        <w:pStyle w:val="ListParagraph"/>
+        <w:ind w:left="0"/>
+        <w:rPr>
+          <w:rFonts w:ascii="Segoe UI" w:hAnsi="Segoe UI" w:cs="Segoe UI"/>
+        </w:rPr>
+      </w:pPr>
     </w:p>
     <w:p>
       <w:pPr>
         <w:pStyle w:val="ListParagraph"/>
         <w:numPr>
           <w:ilvl w:val="0"/>
-          <w:numId w:val="2"/>
+          <w:numId w:val="5"/>
         </w:numPr>
-        <w:rPr>
-          <w:rFonts w:ascii="Segoe UI" w:hAnsi="Segoe UI" w:cs="Segoe UI"/>
-        </w:rPr>
-      </w:pPr>
-      <w:proofErr w:type="spellStart"/>
+        <w:ind w:left="0"/>
+        <w:rPr>
+          <w:rFonts w:ascii="Segoe UI" w:hAnsi="Segoe UI" w:cs="Segoe UI"/>
+        </w:rPr>
+      </w:pPr>
       <w:r>
         <w:rPr>
           <w:rFonts w:ascii="Segoe UI" w:hAnsi="Segoe UI" w:cs="Segoe UI"/>
@@ -240,7 +315,6 @@
         </w:rPr>
         <w:t>Rustfmt</w:t>
       </w:r>
-      <w:proofErr w:type="spellEnd"/>
       <w:r>
         <w:rPr>
           <w:rFonts w:ascii="Segoe UI" w:hAnsi="Segoe UI" w:cs="Segoe UI"/>
@@ -253,8 +327,9 @@
         <w:pStyle w:val="ListParagraph"/>
         <w:numPr>
           <w:ilvl w:val="0"/>
-          <w:numId w:val="2"/>
+          <w:numId w:val="5"/>
         </w:numPr>
+        <w:ind w:left="0"/>
         <w:rPr>
           <w:rFonts w:ascii="Segoe UI" w:hAnsi="Segoe UI" w:cs="Segoe UI"/>
         </w:rPr>
@@ -307,6 +382,441 @@
     </w:p>
     <w:p>
       <w:pPr>
+        <w:rPr>
+          <w:rFonts w:ascii="Segoe UI" w:hAnsi="Segoe UI" w:cs="Segoe UI"/>
+        </w:rPr>
+      </w:pPr>
+    </w:p>
+    <w:p>
+      <w:r>
+        <w:t>Crate:collection of Rust source code files(Basically a library).</w:t>
+      </w:r>
+    </w:p>
+    <w:p>
+      <w:pPr>
+        <w:rPr>
+          <w:rFonts w:ascii="Segoe UI" w:hAnsi="Segoe UI" w:cs="Segoe UI"/>
+        </w:rPr>
+      </w:pPr>
+      <w:r>
+        <w:rPr>
+          <w:rFonts w:ascii="Segoe UI" w:hAnsi="Segoe UI" w:cs="Segoe UI"/>
+        </w:rPr>
+        <w:t xml:space="preserve">The </w:t>
+      </w:r>
+      <w:r>
+        <w:rPr>
+          <w:rFonts w:ascii="Segoe UI" w:hAnsi="Segoe UI" w:cs="Segoe UI"/>
+          <w:i/>
+          <w:iCs/>
+          <w:u w:val="single"/>
+        </w:rPr>
+        <w:t>Prelude</w:t>
+      </w:r>
+      <w:r>
+        <w:rPr>
+          <w:rFonts w:ascii="Segoe UI" w:hAnsi="Segoe UI" w:cs="Segoe UI"/>
+        </w:rPr>
+        <w:t xml:space="preserve"> is a list of functionalities that Rust imports into every program, it includes: traits of fundamental types, destructors and overloading, heap allocation, ownership, clone, comparison traits, generic conversions, iterators, heap allocated strings and vectors.</w:t>
+      </w:r>
+    </w:p>
+    <w:p>
+      <w:pPr>
+        <w:rPr>
+          <w:rFonts w:ascii="Segoe UI" w:hAnsi="Segoe UI" w:cs="Segoe UI"/>
+        </w:rPr>
+      </w:pPr>
+    </w:p>
+    <w:p>
+      <w:pPr>
+        <w:pStyle w:val="ListParagraph"/>
+        <w:numPr>
+          <w:ilvl w:val="0"/>
+          <w:numId w:val="4"/>
+        </w:numPr>
+        <w:ind w:left="0"/>
+        <w:rPr>
+          <w:rFonts w:ascii="Segoe UI" w:hAnsi="Segoe UI" w:cs="Segoe UI"/>
+          <w:b/>
+          <w:bCs/>
+        </w:rPr>
+      </w:pPr>
+      <w:r>
+        <w:rPr>
+          <w:rFonts w:ascii="Segoe UI" w:hAnsi="Segoe UI" w:cs="Segoe UI"/>
+          <w:b/>
+          <w:bCs/>
+        </w:rPr>
+        <w:t>Rust Fundamentals</w:t>
+      </w:r>
+    </w:p>
+    <w:p>
+      <w:pPr>
+        <w:pStyle w:val="ListParagraph"/>
+        <w:numPr>
+          <w:ilvl w:val="1"/>
+          <w:numId w:val="4"/>
+        </w:numPr>
+        <w:ind w:left="360"/>
+        <w:rPr>
+          <w:rFonts w:ascii="Segoe UI" w:hAnsi="Segoe UI" w:cs="Segoe UI"/>
+        </w:rPr>
+      </w:pPr>
+      <w:r>
+        <w:rPr>
+          <w:rFonts w:ascii="Segoe UI" w:hAnsi="Segoe UI" w:cs="Segoe UI"/>
+        </w:rPr>
+        <w:t>Variable</w:t>
+      </w:r>
+      <w:r>
+        <w:rPr>
+          <w:rFonts w:ascii="Segoe UI" w:hAnsi="Segoe UI" w:cs="Segoe UI"/>
+        </w:rPr>
+        <w:t>s</w:t>
+      </w:r>
+    </w:p>
+    <w:p>
+      <w:pPr>
+        <w:rPr>
+          <w:rFonts w:ascii="Segoe UI" w:hAnsi="Segoe UI" w:cs="Segoe UI"/>
+        </w:rPr>
+      </w:pPr>
+      <w:r>
+        <w:rPr>
+          <w:rFonts w:ascii="Segoe UI" w:hAnsi="Segoe UI" w:cs="Segoe UI"/>
+          <w:color w:val="4472C4" w:themeColor="accent1"/>
+        </w:rPr>
+        <w:t>let</w:t>
+      </w:r>
+      <w:r>
+        <w:rPr>
+          <w:rFonts w:ascii="Segoe UI" w:hAnsi="Segoe UI" w:cs="Segoe UI"/>
+        </w:rPr>
+        <w:t xml:space="preserve"> -&gt;</w:t>
+      </w:r>
+      <w:r>
+        <w:rPr>
+          <w:rFonts w:ascii="Segoe UI" w:hAnsi="Segoe UI" w:cs="Segoe UI"/>
+        </w:rPr>
+        <w:t xml:space="preserve"> </w:t>
+      </w:r>
+      <w:r>
+        <w:rPr>
+          <w:rFonts w:ascii="Segoe UI" w:hAnsi="Segoe UI" w:cs="Segoe UI"/>
+        </w:rPr>
+        <w:t>Create</w:t>
+      </w:r>
+      <w:r>
+        <w:rPr>
+          <w:rFonts w:ascii="Segoe UI" w:hAnsi="Segoe UI" w:cs="Segoe UI"/>
+        </w:rPr>
+        <w:t>s</w:t>
+      </w:r>
+      <w:r>
+        <w:rPr>
+          <w:rFonts w:ascii="Segoe UI" w:hAnsi="Segoe UI" w:cs="Segoe UI"/>
+        </w:rPr>
+        <w:t xml:space="preserve"> a variable.</w:t>
+      </w:r>
+    </w:p>
+    <w:p>
+      <w:pPr>
+        <w:rPr>
+          <w:rFonts w:ascii="Segoe UI" w:hAnsi="Segoe UI" w:cs="Segoe UI"/>
+        </w:rPr>
+      </w:pPr>
+      <w:r>
+        <w:rPr>
+          <w:rFonts w:ascii="Segoe UI" w:hAnsi="Segoe UI" w:cs="Segoe UI"/>
+          <w:b/>
+          <w:bCs/>
+          <w:color w:val="4472C4" w:themeColor="accent1"/>
+        </w:rPr>
+        <w:t>{}</w:t>
+      </w:r>
+      <w:r>
+        <w:rPr>
+          <w:rFonts w:ascii="Segoe UI" w:hAnsi="Segoe UI" w:cs="Segoe UI"/>
+          <w:b/>
+          <w:bCs/>
+          <w:color w:val="4472C4" w:themeColor="accent1"/>
+        </w:rPr>
+        <w:t xml:space="preserve"> </w:t>
+      </w:r>
+      <w:r>
+        <w:rPr>
+          <w:rFonts w:ascii="Segoe UI" w:hAnsi="Segoe UI" w:cs="Segoe UI"/>
+        </w:rPr>
+        <w:t xml:space="preserve"> </w:t>
+      </w:r>
+      <w:r>
+        <w:rPr>
+          <w:rFonts w:ascii="Segoe UI" w:hAnsi="Segoe UI" w:cs="Segoe UI"/>
+        </w:rPr>
+        <w:t>-&gt; Curly brackets are</w:t>
+      </w:r>
+      <w:r>
+        <w:rPr>
+          <w:rFonts w:ascii="Segoe UI" w:hAnsi="Segoe UI" w:cs="Segoe UI"/>
+        </w:rPr>
+        <w:t xml:space="preserve"> </w:t>
+      </w:r>
+      <w:r>
+        <w:rPr>
+          <w:rFonts w:ascii="Segoe UI" w:hAnsi="Segoe UI" w:cs="Segoe UI"/>
+        </w:rPr>
+        <w:t>the f</w:t>
+      </w:r>
+      <w:r>
+        <w:rPr>
+          <w:rFonts w:ascii="Segoe UI" w:hAnsi="Segoe UI" w:cs="Segoe UI"/>
+        </w:rPr>
+        <w:t>ormat specifiers(</w:t>
+      </w:r>
+      <w:r>
+        <w:rPr>
+          <w:rFonts w:ascii="Segoe UI" w:hAnsi="Segoe UI" w:cs="Segoe UI"/>
+        </w:rPr>
+        <w:t xml:space="preserve">called </w:t>
+      </w:r>
+      <w:r>
+        <w:rPr>
+          <w:rFonts w:ascii="Segoe UI" w:hAnsi="Segoe UI" w:cs="Segoe UI"/>
+        </w:rPr>
+        <w:t>%</w:t>
+      </w:r>
+      <w:r>
+        <w:rPr>
+          <w:rFonts w:ascii="Segoe UI" w:hAnsi="Segoe UI" w:cs="Segoe UI"/>
+        </w:rPr>
+        <w:t xml:space="preserve"> in C</w:t>
+      </w:r>
+      <w:r>
+        <w:rPr>
+          <w:rFonts w:ascii="Segoe UI" w:hAnsi="Segoe UI" w:cs="Segoe UI"/>
+        </w:rPr>
+        <w:t xml:space="preserve">) of </w:t>
+      </w:r>
+      <w:r>
+        <w:rPr>
+          <w:rFonts w:ascii="Segoe UI" w:hAnsi="Segoe UI" w:cs="Segoe UI"/>
+        </w:rPr>
+        <w:t>R</w:t>
+      </w:r>
+      <w:r>
+        <w:rPr>
+          <w:rFonts w:ascii="Segoe UI" w:hAnsi="Segoe UI" w:cs="Segoe UI"/>
+        </w:rPr>
+        <w:t>ust. In Rust they are just a place</w:t>
+      </w:r>
+      <w:r>
+        <w:rPr>
+          <w:rFonts w:ascii="Segoe UI" w:hAnsi="Segoe UI" w:cs="Segoe UI"/>
+        </w:rPr>
+        <w:t xml:space="preserve"> </w:t>
+      </w:r>
+      <w:r>
+        <w:rPr>
+          <w:rFonts w:ascii="Segoe UI" w:hAnsi="Segoe UI" w:cs="Segoe UI"/>
+        </w:rPr>
+        <w:t xml:space="preserve">holder. </w:t>
+      </w:r>
+    </w:p>
+    <w:p>
+      <w:pPr>
+        <w:rPr>
+          <w:rFonts w:ascii="Segoe UI" w:hAnsi="Segoe UI" w:cs="Segoe UI"/>
+        </w:rPr>
+      </w:pPr>
+      <w:r>
+        <w:rPr>
+          <w:rFonts w:ascii="Segoe UI" w:hAnsi="Segoe UI" w:cs="Segoe UI"/>
+        </w:rPr>
+        <w:t xml:space="preserve">Eg:println!("x = </w:t>
+      </w:r>
+      <w:r>
+        <w:rPr>
+          <w:rFonts w:ascii="Segoe UI" w:hAnsi="Segoe UI" w:cs="Segoe UI"/>
+          <w:color w:val="4472C4" w:themeColor="accent1"/>
+        </w:rPr>
+        <w:t>{}</w:t>
+      </w:r>
+      <w:r>
+        <w:rPr>
+          <w:rFonts w:ascii="Segoe UI" w:hAnsi="Segoe UI" w:cs="Segoe UI"/>
+        </w:rPr>
+        <w:t xml:space="preserve"> and y = </w:t>
+      </w:r>
+      <w:r>
+        <w:rPr>
+          <w:rFonts w:ascii="Segoe UI" w:hAnsi="Segoe UI" w:cs="Segoe UI"/>
+          <w:color w:val="4472C4" w:themeColor="accent1"/>
+        </w:rPr>
+        <w:t>{}</w:t>
+      </w:r>
+      <w:r>
+        <w:rPr>
+          <w:rFonts w:ascii="Segoe UI" w:hAnsi="Segoe UI" w:cs="Segoe UI"/>
+        </w:rPr>
+        <w:t>", x, y);</w:t>
+      </w:r>
+    </w:p>
+    <w:p>
+      <w:pPr>
+        <w:rPr>
+          <w:rFonts w:ascii="Segoe UI" w:hAnsi="Segoe UI" w:cs="Segoe UI"/>
+        </w:rPr>
+      </w:pPr>
+      <w:r>
+        <w:rPr>
+          <w:rFonts w:ascii="Segoe UI" w:hAnsi="Segoe UI" w:cs="Segoe UI"/>
+          <w:b/>
+          <w:bCs/>
+        </w:rPr>
+        <w:t>Shadowing</w:t>
+      </w:r>
+      <w:r>
+        <w:rPr>
+          <w:rFonts w:ascii="Segoe UI" w:hAnsi="Segoe UI" w:cs="Segoe UI"/>
+          <w:b/>
+          <w:bCs/>
+        </w:rPr>
+        <w:t xml:space="preserve">: </w:t>
+      </w:r>
+      <w:r>
+        <w:t>Shadowing lets us reuse variable</w:t>
+      </w:r>
+      <w:r>
+        <w:t xml:space="preserve"> with same name</w:t>
+      </w:r>
+      <w:r>
+        <w:t xml:space="preserve"> rather than forcing us to create two unique variables</w:t>
+      </w:r>
+      <w:r>
+        <w:t>,if the variables have different type.</w:t>
+      </w:r>
+      <w:bookmarkStart w:id="0" w:name="_GoBack"/>
+      <w:bookmarkEnd w:id="0"/>
+    </w:p>
+    <w:p>
+      <w:pPr>
+        <w:pStyle w:val="ListParagraph"/>
+        <w:numPr>
+          <w:ilvl w:val="1"/>
+          <w:numId w:val="4"/>
+        </w:numPr>
+        <w:ind w:left="360"/>
+        <w:rPr>
+          <w:rFonts w:ascii="Segoe UI" w:hAnsi="Segoe UI" w:cs="Segoe UI"/>
+        </w:rPr>
+      </w:pPr>
+      <w:r>
+        <w:rPr>
+          <w:rFonts w:ascii="Segoe UI" w:hAnsi="Segoe UI" w:cs="Segoe UI"/>
+        </w:rPr>
+        <w:t>Traits</w:t>
+      </w:r>
+    </w:p>
+    <w:p>
+      <w:pPr>
+        <w:pStyle w:val="ListParagraph"/>
+        <w:ind w:left="0"/>
+        <w:rPr>
+          <w:rFonts w:ascii="Segoe UI" w:hAnsi="Segoe UI" w:cs="Segoe UI"/>
+        </w:rPr>
+      </w:pPr>
+      <w:r>
+        <w:rPr>
+          <w:rFonts w:ascii="Segoe UI" w:hAnsi="Segoe UI" w:cs="Segoe UI"/>
+        </w:rPr>
+        <w:lastRenderedPageBreak/>
+        <w:t>--mut</w:t>
+      </w:r>
+      <w:r>
+        <w:rPr>
+          <w:rFonts w:ascii="Segoe UI" w:hAnsi="Segoe UI" w:cs="Segoe UI"/>
+        </w:rPr>
+        <w:t xml:space="preserve">:  </w:t>
+      </w:r>
+      <w:r>
+        <w:rPr>
+          <w:rFonts w:ascii="Segoe UI" w:hAnsi="Segoe UI" w:cs="Segoe UI"/>
+        </w:rPr>
+        <w:t>Assigns mutable(modifiable, non-static content) attribute.</w:t>
+      </w:r>
+      <w:r>
+        <w:rPr>
+          <w:rFonts w:ascii="Segoe UI" w:hAnsi="Segoe UI" w:cs="Segoe UI"/>
+        </w:rPr>
+        <w:t xml:space="preserve"> In Rust variables are </w:t>
+      </w:r>
+      <w:r>
+        <w:rPr>
+          <w:rFonts w:ascii="Segoe UI" w:hAnsi="Segoe UI" w:cs="Segoe UI"/>
+          <w:b/>
+          <w:bCs/>
+        </w:rPr>
+        <w:t>immutable</w:t>
+      </w:r>
+      <w:r>
+        <w:rPr>
+          <w:rFonts w:ascii="Segoe UI" w:hAnsi="Segoe UI" w:cs="Segoe UI"/>
+        </w:rPr>
+        <w:t xml:space="preserve"> by </w:t>
+      </w:r>
+      <w:r>
+        <w:rPr>
+          <w:rFonts w:ascii="Segoe UI" w:hAnsi="Segoe UI" w:cs="Segoe UI"/>
+          <w:b/>
+          <w:bCs/>
+        </w:rPr>
+        <w:t>default</w:t>
+      </w:r>
+      <w:r>
+        <w:rPr>
+          <w:rFonts w:ascii="Segoe UI" w:hAnsi="Segoe UI" w:cs="Segoe UI"/>
+        </w:rPr>
+        <w:t>.</w:t>
+      </w:r>
+      <w:r>
+        <w:rPr>
+          <w:rFonts w:ascii="Segoe UI" w:hAnsi="Segoe UI" w:cs="Segoe UI"/>
+        </w:rPr>
+        <w:t xml:space="preserve"> Eg: let mut guess = 5;</w:t>
+      </w:r>
+    </w:p>
+    <w:p>
+      <w:pPr>
+        <w:pStyle w:val="ListParagraph"/>
+        <w:ind w:left="0"/>
+        <w:rPr>
+          <w:rFonts w:ascii="Segoe UI" w:hAnsi="Segoe UI" w:cs="Segoe UI"/>
+        </w:rPr>
+      </w:pPr>
+    </w:p>
+    <w:p>
+      <w:pPr>
+        <w:pStyle w:val="ListParagraph"/>
+        <w:numPr>
+          <w:ilvl w:val="1"/>
+          <w:numId w:val="4"/>
+        </w:numPr>
+        <w:ind w:left="360"/>
+        <w:rPr>
+          <w:rFonts w:ascii="Segoe UI" w:hAnsi="Segoe UI" w:cs="Segoe UI"/>
+        </w:rPr>
+      </w:pPr>
+      <w:r>
+        <w:rPr>
+          <w:rFonts w:ascii="Segoe UI" w:hAnsi="Segoe UI" w:cs="Segoe UI"/>
+        </w:rPr>
+        <w:t>Compiling</w:t>
+      </w:r>
+    </w:p>
+    <w:p>
+      <w:pPr>
+        <w:pStyle w:val="ListParagraph"/>
+        <w:ind w:left="0"/>
         <w:rPr>
           <w:rFonts w:ascii="Segoe UI" w:hAnsi="Segoe UI" w:cs="Segoe UI"/>
         </w:rPr>
@@ -334,14 +844,12 @@
                 <w:lang w:val="es-MX"/>
               </w:rPr>
             </w:pPr>
-            <w:proofErr w:type="spellStart"/>
             <w:r>
               <w:rPr>
                 <w:lang w:val="es-MX"/>
               </w:rPr>
               <w:t>Instruction</w:t>
             </w:r>
-            <w:proofErr w:type="spellEnd"/>
           </w:p>
         </w:tc>
         <w:tc>
@@ -354,14 +862,12 @@
                 <w:lang w:val="es-MX"/>
               </w:rPr>
             </w:pPr>
-            <w:proofErr w:type="spellStart"/>
             <w:r>
               <w:rPr>
                 <w:lang w:val="es-MX"/>
               </w:rPr>
               <w:t>Description</w:t>
             </w:r>
-            <w:proofErr w:type="spellEnd"/>
           </w:p>
         </w:tc>
       </w:tr>
@@ -380,21 +886,7 @@
               <w:rPr>
                 <w:lang w:val="es-MX"/>
               </w:rPr>
-              <w:t>Cargo new {</w:t>
-            </w:r>
-            <w:proofErr w:type="spellStart"/>
-            <w:r>
-              <w:rPr>
-                <w:lang w:val="es-MX"/>
-              </w:rPr>
-              <w:t>name</w:t>
-            </w:r>
-            <w:proofErr w:type="spellEnd"/>
-            <w:r>
-              <w:rPr>
-                <w:lang w:val="es-MX"/>
-              </w:rPr>
-              <w:t>}</w:t>
+              <w:t>Cargo new {name}</w:t>
             </w:r>
           </w:p>
         </w:tc>
@@ -431,16 +923,8 @@
               <w:rPr>
                 <w:lang w:val="es-MX"/>
               </w:rPr>
-              <w:t xml:space="preserve">Cargo </w:t>
+              <w:t>Cargo build</w:t>
             </w:r>
-            <w:proofErr w:type="spellStart"/>
-            <w:r>
-              <w:rPr>
-                <w:lang w:val="es-MX"/>
-              </w:rPr>
-              <w:t>build</w:t>
-            </w:r>
-            <w:proofErr w:type="spellEnd"/>
           </w:p>
           <w:p>
             <w:pPr>
@@ -453,16 +937,8 @@
               <w:rPr>
                 <w:lang w:val="es-MX"/>
               </w:rPr>
-              <w:t>--</w:t>
+              <w:t>--release</w:t>
             </w:r>
-            <w:proofErr w:type="spellStart"/>
-            <w:r>
-              <w:rPr>
-                <w:lang w:val="es-MX"/>
-              </w:rPr>
-              <w:t>release</w:t>
-            </w:r>
-            <w:proofErr w:type="spellEnd"/>
             <w:r>
               <w:rPr>
                 <w:lang w:val="es-MX"/>
@@ -506,35 +982,7 @@
               <w:rPr>
                 <w:lang w:val="es-MX"/>
               </w:rPr>
-              <w:t>./target/</w:t>
-            </w:r>
-            <w:proofErr w:type="spellStart"/>
-            <w:r>
-              <w:rPr>
-                <w:lang w:val="es-MX"/>
-              </w:rPr>
-              <w:t>debug</w:t>
-            </w:r>
-            <w:proofErr w:type="spellEnd"/>
-            <w:r>
-              <w:rPr>
-                <w:lang w:val="es-MX"/>
-              </w:rPr>
-              <w:t>/{</w:t>
-            </w:r>
-            <w:proofErr w:type="spellStart"/>
-            <w:r>
-              <w:rPr>
-                <w:lang w:val="es-MX"/>
-              </w:rPr>
-              <w:t>CargoFile</w:t>
-            </w:r>
-            <w:proofErr w:type="spellEnd"/>
-            <w:r>
-              <w:rPr>
-                <w:lang w:val="es-MX"/>
-              </w:rPr>
-              <w:t>}</w:t>
+              <w:t>./target/debug/{CargoFile}</w:t>
             </w:r>
           </w:p>
         </w:tc>
@@ -596,16 +1044,8 @@
               <w:rPr>
                 <w:lang w:val="es-MX"/>
               </w:rPr>
-              <w:t xml:space="preserve">Cargo </w:t>
+              <w:t>Cargo check</w:t>
             </w:r>
-            <w:proofErr w:type="spellStart"/>
-            <w:r>
-              <w:rPr>
-                <w:lang w:val="es-MX"/>
-              </w:rPr>
-              <w:t>check</w:t>
-            </w:r>
-            <w:proofErr w:type="spellEnd"/>
           </w:p>
         </w:tc>
         <w:tc>
@@ -619,117 +1059,8 @@
             <w:r>
               <w:t xml:space="preserve">the </w:t>
             </w:r>
-            <w:bookmarkStart w:id="0" w:name="_GoBack"/>
-            <w:bookmarkEnd w:id="0"/>
             <w:r>
               <w:t>process)</w:t>
-            </w:r>
-          </w:p>
-        </w:tc>
-      </w:tr>
-    </w:tbl>
-    <w:p>
-      <w:pPr>
-        <w:rPr>
-          <w:rFonts w:ascii="Segoe UI" w:hAnsi="Segoe UI" w:cs="Segoe UI"/>
-        </w:rPr>
-      </w:pPr>
-    </w:p>
-    <w:p/>
-    <w:p>
-      <w:pPr>
-        <w:rPr>
-          <w:lang w:val="es-MX"/>
-        </w:rPr>
-      </w:pPr>
-      <w:r>
-        <w:rPr>
-          <w:lang w:val="es-MX"/>
-        </w:rPr>
-        <w:t>Variables</w:t>
-      </w:r>
-    </w:p>
-    <w:tbl>
-      <w:tblPr>
-        <w:tblStyle w:val="TableGrid"/>
-        <w:tblW w:w="10682" w:type="dxa"/>
-        <w:tblLayout w:type="fixed"/>
-        <w:tblLook w:val="04A0" w:firstRow="1" w:lastRow="0" w:firstColumn="1" w:lastColumn="0" w:noHBand="0" w:noVBand="1"/>
-      </w:tblPr>
-      <w:tblGrid>
-        <w:gridCol w:w="2826"/>
-        <w:gridCol w:w="7856"/>
-      </w:tblGrid>
-      <w:tr>
-        <w:tc>
-          <w:tcPr>
-            <w:tcW w:w="2826" w:type="dxa"/>
-          </w:tcPr>
-          <w:p>
-            <w:pPr>
-              <w:rPr>
-                <w:lang w:val="es-MX"/>
-              </w:rPr>
-            </w:pPr>
-          </w:p>
-        </w:tc>
-        <w:tc>
-          <w:tcPr>
-            <w:tcW w:w="7856" w:type="dxa"/>
-          </w:tcPr>
-          <w:p>
-            <w:pPr>
-              <w:rPr>
-                <w:lang w:val="es-MX"/>
-              </w:rPr>
-            </w:pPr>
-          </w:p>
-        </w:tc>
-      </w:tr>
-      <w:tr>
-        <w:tc>
-          <w:tcPr>
-            <w:tcW w:w="2826" w:type="dxa"/>
-          </w:tcPr>
-          <w:p>
-            <w:pPr>
-              <w:rPr>
-                <w:lang w:val="es-MX"/>
-              </w:rPr>
-            </w:pPr>
-            <w:proofErr w:type="spellStart"/>
-            <w:r>
-              <w:rPr>
-                <w:lang w:val="es-MX"/>
-              </w:rPr>
-              <w:t>let</w:t>
-            </w:r>
-            <w:proofErr w:type="spellEnd"/>
-          </w:p>
-        </w:tc>
-        <w:tc>
-          <w:tcPr>
-            <w:tcW w:w="7856" w:type="dxa"/>
-          </w:tcPr>
-          <w:p>
-            <w:pPr>
-              <w:rPr>
-                <w:lang w:val="es-MX"/>
-              </w:rPr>
-            </w:pPr>
-            <w:proofErr w:type="spellStart"/>
-            <w:r>
-              <w:rPr>
-                <w:lang w:val="es-MX"/>
-              </w:rPr>
-              <w:t>Create</w:t>
-            </w:r>
-            <w:proofErr w:type="spellEnd"/>
-            <w:r>
-              <w:rPr>
-                <w:lang w:val="es-MX"/>
-              </w:rPr>
-              <w:t xml:space="preserve"> a variable</w:t>
             </w:r>
           </w:p>
         </w:tc>
@@ -737,268 +1068,7 @@
       <w:tr>
         <w:tc>
           <w:tcPr>
-            <w:tcW w:w="2826" w:type="dxa"/>
-          </w:tcPr>
-          <w:p>
-            <w:pPr>
-              <w:rPr>
-                <w:lang w:val="es-MX"/>
-              </w:rPr>
-            </w:pPr>
-            <w:proofErr w:type="spellStart"/>
-            <w:r>
-              <w:rPr>
-                <w:lang w:val="es-MX"/>
-              </w:rPr>
-              <w:t>mut</w:t>
-            </w:r>
-            <w:proofErr w:type="spellEnd"/>
-          </w:p>
-        </w:tc>
-        <w:tc>
-          <w:tcPr>
-            <w:tcW w:w="7856" w:type="dxa"/>
-          </w:tcPr>
-          <w:p>
-            <w:pPr>
-              <w:rPr>
-                <w:lang w:val="es-MX"/>
-              </w:rPr>
-            </w:pPr>
-            <w:r>
-              <w:t xml:space="preserve">Assigns mutable(modifiable, non-static content) attribute. </w:t>
-            </w:r>
-            <w:proofErr w:type="spellStart"/>
-            <w:r>
-              <w:rPr>
-                <w:lang w:val="es-MX"/>
-              </w:rPr>
-              <w:t>Eg</w:t>
-            </w:r>
-            <w:proofErr w:type="spellEnd"/>
-            <w:r>
-              <w:rPr>
-                <w:lang w:val="es-MX"/>
-              </w:rPr>
-              <w:t xml:space="preserve">: </w:t>
-            </w:r>
-            <w:proofErr w:type="spellStart"/>
-            <w:r>
-              <w:rPr>
-                <w:lang w:val="es-MX"/>
-              </w:rPr>
-              <w:t>let</w:t>
-            </w:r>
-            <w:proofErr w:type="spellEnd"/>
-            <w:r>
-              <w:rPr>
-                <w:lang w:val="es-MX"/>
-              </w:rPr>
-              <w:t xml:space="preserve"> </w:t>
-            </w:r>
-            <w:proofErr w:type="spellStart"/>
-            <w:r>
-              <w:rPr>
-                <w:color w:val="0070C0"/>
-                <w:lang w:val="es-MX"/>
-              </w:rPr>
-              <w:t>mut</w:t>
-            </w:r>
-            <w:proofErr w:type="spellEnd"/>
-            <w:r>
-              <w:rPr>
-                <w:color w:val="0070C0"/>
-                <w:lang w:val="es-MX"/>
-              </w:rPr>
-              <w:t xml:space="preserve"> </w:t>
-            </w:r>
-            <w:proofErr w:type="spellStart"/>
-            <w:r>
-              <w:rPr>
-                <w:lang w:val="es-MX"/>
-              </w:rPr>
-              <w:t>guess</w:t>
-            </w:r>
-            <w:proofErr w:type="spellEnd"/>
-            <w:r>
-              <w:rPr>
-                <w:lang w:val="es-MX"/>
-              </w:rPr>
-              <w:t xml:space="preserve"> = 5; </w:t>
-            </w:r>
-          </w:p>
-        </w:tc>
-      </w:tr>
-      <w:tr>
-        <w:tc>
-          <w:tcPr>
-            <w:tcW w:w="2826" w:type="dxa"/>
-          </w:tcPr>
-          <w:p>
-            <w:pPr>
-              <w:rPr>
-                <w:lang w:val="es-MX"/>
-              </w:rPr>
-            </w:pPr>
-            <w:proofErr w:type="spellStart"/>
-            <w:r>
-              <w:rPr>
-                <w:lang w:val="es-MX"/>
-              </w:rPr>
-              <w:t>instance</w:t>
-            </w:r>
-            <w:proofErr w:type="spellEnd"/>
-            <w:r>
-              <w:rPr>
-                <w:lang w:val="es-MX"/>
-              </w:rPr>
-              <w:t>::</w:t>
-            </w:r>
-            <w:proofErr w:type="spellStart"/>
-            <w:r>
-              <w:rPr>
-                <w:lang w:val="es-MX"/>
-              </w:rPr>
-              <w:t>method</w:t>
-            </w:r>
-            <w:proofErr w:type="spellEnd"/>
-            <w:r>
-              <w:rPr>
-                <w:lang w:val="es-MX"/>
-              </w:rPr>
-              <w:t>()</w:t>
-            </w:r>
-          </w:p>
-        </w:tc>
-        <w:tc>
-          <w:tcPr>
-            <w:tcW w:w="7856" w:type="dxa"/>
-          </w:tcPr>
-          <w:p>
-            <w:r>
-              <w:t>´´method´´ is an associated function of ´´instance´´ type (static method).</w:t>
-            </w:r>
-          </w:p>
-          <w:p>
-            <w:pPr>
-              <w:ind w:firstLineChars="200" w:firstLine="400"/>
-            </w:pPr>
-            <w:r>
-              <w:lastRenderedPageBreak/>
-              <w:t xml:space="preserve"> </w:t>
-            </w:r>
-            <w:proofErr w:type="spellStart"/>
-            <w:r>
-              <w:t>Eg</w:t>
-            </w:r>
-            <w:proofErr w:type="spellEnd"/>
-            <w:r>
-              <w:t>: let guess = String::</w:t>
-            </w:r>
-            <w:r>
-              <w:rPr>
-                <w:color w:val="0070C0"/>
-              </w:rPr>
-              <w:t>new()</w:t>
-            </w:r>
-            <w:r>
-              <w:t>;</w:t>
-            </w:r>
-          </w:p>
-        </w:tc>
-      </w:tr>
-      <w:tr>
-        <w:tc>
-          <w:tcPr>
-            <w:tcW w:w="2826" w:type="dxa"/>
-          </w:tcPr>
-          <w:p>
-            <w:pPr>
-              <w:rPr>
-                <w:lang w:val="es-MX"/>
-              </w:rPr>
-            </w:pPr>
-            <w:proofErr w:type="spellStart"/>
-            <w:r>
-              <w:rPr>
-                <w:lang w:val="es-MX"/>
-              </w:rPr>
-              <w:lastRenderedPageBreak/>
-              <w:t>instance</w:t>
-            </w:r>
-            <w:proofErr w:type="spellEnd"/>
-            <w:r>
-              <w:rPr>
-                <w:lang w:val="es-MX"/>
-              </w:rPr>
-              <w:t>::</w:t>
-            </w:r>
-            <w:proofErr w:type="spellStart"/>
-            <w:r>
-              <w:rPr>
-                <w:lang w:val="es-MX"/>
-              </w:rPr>
-              <w:t>method.submethod</w:t>
-            </w:r>
-            <w:proofErr w:type="spellEnd"/>
-            <w:r>
-              <w:rPr>
-                <w:lang w:val="es-MX"/>
-              </w:rPr>
-              <w:t>()</w:t>
-            </w:r>
-          </w:p>
-        </w:tc>
-        <w:tc>
-          <w:tcPr>
-            <w:tcW w:w="7856" w:type="dxa"/>
-          </w:tcPr>
-          <w:p>
-            <w:r>
-              <w:t xml:space="preserve">Calls </w:t>
-            </w:r>
-            <w:proofErr w:type="spellStart"/>
-            <w:r>
-              <w:t>submethod</w:t>
-            </w:r>
-            <w:proofErr w:type="spellEnd"/>
-            <w:r>
-              <w:t xml:space="preserve"> on method handle. </w:t>
-            </w:r>
-            <w:proofErr w:type="spellStart"/>
-            <w:r>
-              <w:t>Eg</w:t>
-            </w:r>
-            <w:proofErr w:type="spellEnd"/>
-            <w:r>
-              <w:t xml:space="preserve">: </w:t>
-            </w:r>
-            <w:proofErr w:type="spellStart"/>
-            <w:r>
-              <w:t>io</w:t>
-            </w:r>
-            <w:proofErr w:type="spellEnd"/>
-            <w:r>
-              <w:t>::stdin().</w:t>
-            </w:r>
-            <w:proofErr w:type="spellStart"/>
-            <w:r>
-              <w:rPr>
-                <w:color w:val="0070C0"/>
-              </w:rPr>
-              <w:t>read_line</w:t>
-            </w:r>
-            <w:proofErr w:type="spellEnd"/>
-            <w:r>
-              <w:t>()</w:t>
-            </w:r>
-          </w:p>
-        </w:tc>
-      </w:tr>
-      <w:tr>
-        <w:tc>
-          <w:tcPr>
-            <w:tcW w:w="2826" w:type="dxa"/>
+            <w:tcW w:w="2854" w:type="dxa"/>
           </w:tcPr>
           <w:p>
             <w:pPr>
@@ -1010,42 +1080,17 @@
               <w:rPr>
                 <w:lang w:val="es-MX"/>
               </w:rPr>
-              <w:t>{}</w:t>
+              <w:t>Use</w:t>
             </w:r>
           </w:p>
         </w:tc>
         <w:tc>
           <w:tcPr>
-            <w:tcW w:w="7856" w:type="dxa"/>
+            <w:tcW w:w="7828" w:type="dxa"/>
           </w:tcPr>
           <w:p>
             <w:r>
-              <w:t>Format specifiers(%) of rust. In Rust they are just a placeholder.</w:t>
-            </w:r>
-          </w:p>
-          <w:p>
-            <w:pPr>
-              <w:ind w:firstLineChars="150" w:firstLine="300"/>
-              <w:rPr>
-                <w:lang w:val="es-MX"/>
-              </w:rPr>
-            </w:pPr>
-            <w:r>
-              <w:t xml:space="preserve"> </w:t>
-            </w:r>
-            <w:proofErr w:type="spellStart"/>
-            <w:r>
-              <w:rPr>
-                <w:lang w:val="es-MX"/>
-              </w:rPr>
-              <w:t>Eg:println</w:t>
-            </w:r>
-            <w:proofErr w:type="spellEnd"/>
-            <w:r>
-              <w:rPr>
-                <w:lang w:val="es-MX"/>
-              </w:rPr>
-              <w:t>!("x = {} and y = {}", x, y);</w:t>
+              <w:t>Import library</w:t>
             </w:r>
           </w:p>
         </w:tc>
@@ -1053,285 +1098,1126 @@
     </w:tbl>
     <w:p>
       <w:pPr>
-        <w:rPr>
-          <w:lang w:val="es-MX"/>
-        </w:rPr>
-      </w:pPr>
-      <w:r>
-        <w:rPr>
-          <w:lang w:val="es-MX"/>
-        </w:rPr>
-        <w:tab/>
-      </w:r>
-    </w:p>
-    <w:p>
-      <w:pPr>
-        <w:rPr>
-          <w:lang w:val="es-MX"/>
-        </w:rPr>
-      </w:pPr>
-      <w:r>
-        <w:rPr>
-          <w:lang w:val="es-MX"/>
-        </w:rPr>
-        <w:t>Reference</w:t>
-      </w:r>
-    </w:p>
-    <w:tbl>
-      <w:tblPr>
-        <w:tblStyle w:val="TableGrid"/>
-        <w:tblW w:w="10682" w:type="dxa"/>
-        <w:tblLayout w:type="fixed"/>
-        <w:tblLook w:val="04A0" w:firstRow="1" w:lastRow="0" w:firstColumn="1" w:lastColumn="0" w:noHBand="0" w:noVBand="1"/>
-      </w:tblPr>
-      <w:tblGrid>
-        <w:gridCol w:w="2687"/>
-        <w:gridCol w:w="7995"/>
-      </w:tblGrid>
-      <w:tr>
-        <w:tc>
-          <w:tcPr>
-            <w:tcW w:w="2687" w:type="dxa"/>
-          </w:tcPr>
-          <w:p>
-            <w:pPr>
-              <w:rPr>
-                <w:lang w:val="es-MX"/>
-              </w:rPr>
-            </w:pPr>
-          </w:p>
-        </w:tc>
-        <w:tc>
-          <w:tcPr>
-            <w:tcW w:w="7995" w:type="dxa"/>
-          </w:tcPr>
-          <w:p>
-            <w:pPr>
-              <w:rPr>
-                <w:lang w:val="es-MX"/>
-              </w:rPr>
-            </w:pPr>
-          </w:p>
-        </w:tc>
-      </w:tr>
-      <w:tr>
-        <w:tc>
-          <w:tcPr>
-            <w:tcW w:w="2687" w:type="dxa"/>
-          </w:tcPr>
-          <w:p>
-            <w:pPr>
-              <w:rPr>
-                <w:lang w:val="es-MX"/>
-              </w:rPr>
-            </w:pPr>
-            <w:r>
-              <w:rPr>
-                <w:lang w:val="es-MX"/>
-              </w:rPr>
-              <w:t>&amp;</w:t>
-            </w:r>
-            <w:proofErr w:type="spellStart"/>
-            <w:r>
-              <w:rPr>
-                <w:lang w:val="es-MX"/>
-              </w:rPr>
-              <w:t>mut</w:t>
-            </w:r>
-            <w:proofErr w:type="spellEnd"/>
-          </w:p>
-        </w:tc>
-        <w:tc>
-          <w:tcPr>
-            <w:tcW w:w="7995" w:type="dxa"/>
-          </w:tcPr>
-          <w:p>
-            <w:r>
-              <w:t>Indicate that the variable is a reference, which allows code access of one variable through memory location.</w:t>
-            </w:r>
-          </w:p>
-        </w:tc>
-      </w:tr>
-    </w:tbl>
-    <w:p/>
-    <w:p>
-      <w:pPr>
-        <w:rPr>
-          <w:lang w:val="es-MX"/>
-        </w:rPr>
-      </w:pPr>
-      <w:proofErr w:type="spellStart"/>
-      <w:r>
-        <w:rPr>
-          <w:lang w:val="es-MX"/>
-        </w:rPr>
-        <w:t>Handling</w:t>
-      </w:r>
-      <w:proofErr w:type="spellEnd"/>
-      <w:r>
-        <w:rPr>
-          <w:lang w:val="es-MX"/>
+        <w:pStyle w:val="ListParagraph"/>
+        <w:ind w:left="0"/>
+        <w:jc w:val="center"/>
+        <w:rPr>
+          <w:rFonts w:ascii="Segoe UI" w:hAnsi="Segoe UI" w:cs="Segoe UI"/>
+        </w:rPr>
+      </w:pPr>
+      <w:r>
+        <w:rPr>
+          <w:rFonts w:ascii="Segoe UI" w:hAnsi="Segoe UI" w:cs="Segoe UI"/>
+        </w:rPr>
+        <w:t>Figure 2.3.1 Compiling your project</w:t>
+      </w:r>
+    </w:p>
+    <w:p>
+      <w:pPr>
+        <w:rPr>
+          <w:rFonts w:ascii="Segoe UI" w:hAnsi="Segoe UI" w:cs="Segoe UI"/>
+        </w:rPr>
+      </w:pPr>
+    </w:p>
+    <w:p>
+      <w:pPr>
+        <w:pStyle w:val="ListParagraph"/>
+        <w:numPr>
+          <w:ilvl w:val="1"/>
+          <w:numId w:val="4"/>
+        </w:numPr>
+        <w:ind w:left="360"/>
+        <w:rPr>
+          <w:rFonts w:ascii="Segoe UI" w:hAnsi="Segoe UI" w:cs="Segoe UI"/>
+        </w:rPr>
+      </w:pPr>
+      <w:r>
+        <w:rPr>
+          <w:rFonts w:ascii="Segoe UI" w:hAnsi="Segoe UI" w:cs="Segoe UI"/>
+        </w:rPr>
+        <w:t>Input/Output</w:t>
+      </w:r>
+    </w:p>
+    <w:p>
+      <w:pPr>
+        <w:pStyle w:val="ListParagraph"/>
+        <w:ind w:left="0"/>
+        <w:rPr>
+          <w:rFonts w:ascii="Segoe UI" w:hAnsi="Segoe UI" w:cs="Segoe UI"/>
+        </w:rPr>
+      </w:pPr>
+      <w:r>
+        <w:rPr>
+          <w:rFonts w:ascii="Segoe UI" w:hAnsi="Segoe UI" w:cs="Segoe UI"/>
+        </w:rPr>
+        <w:t>print</w:t>
+      </w:r>
+      <w:r>
+        <w:rPr>
+          <w:rFonts w:ascii="Segoe UI" w:hAnsi="Segoe UI" w:cs="Segoe UI"/>
+        </w:rPr>
+        <w:t>ln</w:t>
+      </w:r>
+      <w:r>
+        <w:rPr>
+          <w:rFonts w:ascii="Segoe UI" w:hAnsi="Segoe UI" w:cs="Segoe UI"/>
+        </w:rPr>
+        <w:t>!()</w:t>
+      </w:r>
+      <w:r>
+        <w:rPr>
+          <w:rFonts w:ascii="Segoe UI" w:hAnsi="Segoe UI" w:cs="Segoe UI"/>
+        </w:rPr>
+        <w:t xml:space="preserve"> -&gt; </w:t>
+      </w:r>
+      <w:r>
+        <w:rPr>
+          <w:rFonts w:ascii="Segoe UI" w:hAnsi="Segoe UI" w:cs="Segoe UI"/>
+        </w:rPr>
+        <w:t>Macro to print a string on screen</w:t>
+      </w:r>
+      <w:r>
+        <w:rPr>
+          <w:rFonts w:ascii="Segoe UI" w:hAnsi="Segoe UI" w:cs="Segoe UI"/>
+        </w:rPr>
+        <w:t>.</w:t>
+      </w:r>
+    </w:p>
+    <w:p>
+      <w:pPr>
+        <w:pStyle w:val="ListParagraph"/>
+        <w:ind w:left="0"/>
+        <w:rPr>
+          <w:rFonts w:ascii="Segoe UI" w:hAnsi="Segoe UI" w:cs="Segoe UI"/>
+        </w:rPr>
+      </w:pPr>
+    </w:p>
+    <w:p>
+      <w:pPr>
+        <w:pStyle w:val="ListParagraph"/>
+        <w:numPr>
+          <w:ilvl w:val="1"/>
+          <w:numId w:val="4"/>
+        </w:numPr>
+        <w:ind w:left="360"/>
+        <w:rPr>
+          <w:rFonts w:ascii="Segoe UI" w:hAnsi="Segoe UI" w:cs="Segoe UI"/>
+        </w:rPr>
+      </w:pPr>
+      <w:r>
+        <w:rPr>
+          <w:rFonts w:ascii="Segoe UI" w:hAnsi="Segoe UI" w:cs="Segoe UI"/>
+        </w:rPr>
+        <w:t>Strings</w:t>
+      </w:r>
+    </w:p>
+    <w:p>
+      <w:pPr>
+        <w:rPr>
+          <w:rFonts w:ascii="Segoe UI" w:hAnsi="Segoe UI" w:cs="Segoe UI"/>
+        </w:rPr>
+      </w:pPr>
+      <w:r>
+        <w:t xml:space="preserve">The </w:t>
+      </w:r>
+      <w:r>
+        <w:rPr>
+          <w:rStyle w:val="HTMLCode"/>
+          <w:rFonts w:eastAsiaTheme="minorHAnsi"/>
+          <w:color w:val="4472C4" w:themeColor="accent1"/>
+        </w:rPr>
+        <w:t>String</w:t>
+      </w:r>
+      <w:r>
+        <w:rPr>
+          <w:color w:val="4472C4" w:themeColor="accent1"/>
         </w:rPr>
         <w:t xml:space="preserve"> </w:t>
       </w:r>
-      <w:proofErr w:type="spellStart"/>
-      <w:r>
-        <w:rPr>
-          <w:lang w:val="es-MX"/>
-        </w:rPr>
-        <w:t>potential</w:t>
-      </w:r>
-      <w:proofErr w:type="spellEnd"/>
-      <w:r>
-        <w:rPr>
-          <w:lang w:val="es-MX"/>
-        </w:rPr>
-        <w:t xml:space="preserve"> </w:t>
-      </w:r>
-      <w:proofErr w:type="spellStart"/>
-      <w:r>
-        <w:rPr>
-          <w:lang w:val="es-MX"/>
-        </w:rPr>
-        <w:t>failures</w:t>
-      </w:r>
-      <w:proofErr w:type="spellEnd"/>
-    </w:p>
-    <w:tbl>
-      <w:tblPr>
-        <w:tblStyle w:val="TableGrid"/>
-        <w:tblW w:w="10682" w:type="dxa"/>
-        <w:tblLayout w:type="fixed"/>
-        <w:tblLook w:val="04A0" w:firstRow="1" w:lastRow="0" w:firstColumn="1" w:lastColumn="0" w:noHBand="0" w:noVBand="1"/>
-      </w:tblPr>
-      <w:tblGrid>
-        <w:gridCol w:w="2687"/>
-        <w:gridCol w:w="7995"/>
-      </w:tblGrid>
-      <w:tr>
-        <w:tc>
-          <w:tcPr>
-            <w:tcW w:w="2687" w:type="dxa"/>
-          </w:tcPr>
-          <w:p>
-            <w:pPr>
-              <w:rPr>
-                <w:lang w:val="es-MX"/>
-              </w:rPr>
-            </w:pPr>
-          </w:p>
-        </w:tc>
-        <w:tc>
-          <w:tcPr>
-            <w:tcW w:w="7995" w:type="dxa"/>
-          </w:tcPr>
-          <w:p>
-            <w:pPr>
-              <w:rPr>
-                <w:lang w:val="es-MX"/>
-              </w:rPr>
-            </w:pPr>
-          </w:p>
-        </w:tc>
-      </w:tr>
-      <w:tr>
-        <w:tc>
-          <w:tcPr>
-            <w:tcW w:w="2687" w:type="dxa"/>
-          </w:tcPr>
-          <w:p>
-            <w:pPr>
-              <w:rPr>
-                <w:lang w:val="es-MX"/>
-              </w:rPr>
-            </w:pPr>
-            <w:r>
-              <w:rPr>
-                <w:lang w:val="es-MX"/>
-              </w:rPr>
-              <w:t>.</w:t>
-            </w:r>
-            <w:proofErr w:type="spellStart"/>
-            <w:r>
-              <w:rPr>
-                <w:lang w:val="es-MX"/>
-              </w:rPr>
-              <w:t>expect</w:t>
-            </w:r>
-            <w:proofErr w:type="spellEnd"/>
-            <w:r>
-              <w:rPr>
-                <w:lang w:val="es-MX"/>
-              </w:rPr>
-              <w:t>(“</w:t>
-            </w:r>
-            <w:proofErr w:type="spellStart"/>
-            <w:r>
-              <w:rPr>
-                <w:lang w:val="es-MX"/>
-              </w:rPr>
-              <w:t>failed</w:t>
-            </w:r>
-            <w:proofErr w:type="spellEnd"/>
-            <w:r>
-              <w:rPr>
-                <w:lang w:val="es-MX"/>
-              </w:rPr>
-              <w:t>”);</w:t>
-            </w:r>
-          </w:p>
-        </w:tc>
-        <w:tc>
-          <w:tcPr>
-            <w:tcW w:w="7995" w:type="dxa"/>
-          </w:tcPr>
-          <w:p>
-            <w:r>
-              <w:t>Handles errors when returned values give err (Result types return either “ok” or “err”). this  crashes the program when an error occurs; Right way to recover from an error, is to write an error handling function.</w:t>
-            </w:r>
-          </w:p>
-        </w:tc>
-      </w:tr>
-    </w:tbl>
-    <w:p/>
-    <w:p>
-      <w:proofErr w:type="spellStart"/>
-      <w:r>
-        <w:t>Crate:collection</w:t>
-      </w:r>
-      <w:proofErr w:type="spellEnd"/>
-      <w:r>
-        <w:t xml:space="preserve"> of Rust source code files(Basically a library).</w:t>
-      </w:r>
-    </w:p>
-    <w:p>
-      <w:r>
-        <w:t xml:space="preserve">Version: you can add dependencies with </w:t>
-      </w:r>
+      <w:r>
+        <w:t>type is the most common type that has ownership over the contents of the string.</w:t>
+      </w:r>
+      <w:r>
+        <w:t xml:space="preserve"> Growable and UTF-8  encoded.</w:t>
+      </w:r>
+    </w:p>
+    <w:p>
+      <w:pPr>
+        <w:pStyle w:val="ListParagraph"/>
+        <w:ind w:left="0"/>
+        <w:rPr>
+          <w:rFonts w:ascii="Segoe UI" w:hAnsi="Segoe UI" w:cs="Segoe UI"/>
+        </w:rPr>
+      </w:pPr>
+    </w:p>
+    <w:p>
+      <w:pPr>
+        <w:pStyle w:val="ListParagraph"/>
+        <w:numPr>
+          <w:ilvl w:val="1"/>
+          <w:numId w:val="4"/>
+        </w:numPr>
+        <w:ind w:left="360"/>
+        <w:rPr>
+          <w:rFonts w:ascii="Segoe UI" w:hAnsi="Segoe UI" w:cs="Segoe UI"/>
+        </w:rPr>
+      </w:pPr>
+      <w:r>
+        <w:rPr>
+          <w:rFonts w:ascii="Segoe UI" w:hAnsi="Segoe UI" w:cs="Segoe UI"/>
+        </w:rPr>
+        <w:t>Methods</w:t>
+      </w:r>
+    </w:p>
+    <w:p>
+      <w:pPr>
+        <w:ind w:firstLine="720"/>
+      </w:pPr>
       <w:r>
         <w:rPr>
           <w:b/>
           <w:bCs/>
         </w:rPr>
-        <w:t xml:space="preserve">version </w:t>
-      </w:r>
-      <w:proofErr w:type="spellStart"/>
-      <w:r>
-        <w:t>included.Ensuring</w:t>
-      </w:r>
-      <w:proofErr w:type="spellEnd"/>
+        <w:t>instance::method</w:t>
+      </w:r>
+      <w:r>
+        <w:t>()</w:t>
+      </w:r>
+      <w:r>
+        <w:t xml:space="preserve"> -&gt; </w:t>
+      </w:r>
+      <w:r>
+        <w:t>´´method´´ is an associated function of ´´instance´´ type (static method).</w:t>
+      </w:r>
       <w:r>
         <w:t xml:space="preserve"> </w:t>
       </w:r>
-      <w:r>
-        <w:rPr>
+    </w:p>
+    <w:p>
+      <w:pPr>
+        <w:ind w:firstLine="720"/>
+      </w:pPr>
+      <w:r>
+        <w:t xml:space="preserve"> Eg: let guess = String::</w:t>
+      </w:r>
+      <w:r>
+        <w:rPr>
+          <w:color w:val="0070C0"/>
+        </w:rPr>
+        <w:t>new()</w:t>
+      </w:r>
+      <w:r>
+        <w:t>;</w:t>
+      </w:r>
+    </w:p>
+    <w:p>
+      <w:pPr>
+        <w:pStyle w:val="ListParagraph"/>
+        <w:ind w:left="0"/>
+        <w:rPr>
+          <w:rFonts w:ascii="Segoe UI" w:hAnsi="Segoe UI" w:cs="Segoe UI"/>
+        </w:rPr>
+      </w:pPr>
+      <w:r>
+        <w:rPr>
+          <w:rFonts w:ascii="Segoe UI" w:hAnsi="Segoe UI" w:cs="Segoe UI"/>
+        </w:rPr>
+        <w:t>instance::method.submethod()</w:t>
+      </w:r>
+      <w:r>
+        <w:rPr>
+          <w:rFonts w:ascii="Segoe UI" w:hAnsi="Segoe UI" w:cs="Segoe UI"/>
+        </w:rPr>
+        <w:t xml:space="preserve"> -&gt; </w:t>
+      </w:r>
+      <w:r>
+        <w:rPr>
+          <w:rFonts w:ascii="Segoe UI" w:hAnsi="Segoe UI" w:cs="Segoe UI"/>
+        </w:rPr>
+        <w:t>Calls submethod on method handle. Eg: io::stdin().read_line()</w:t>
+      </w:r>
+    </w:p>
+    <w:p>
+      <w:pPr>
+        <w:pStyle w:val="ListParagraph"/>
+        <w:ind w:left="360"/>
+        <w:rPr>
+          <w:rFonts w:ascii="Segoe UI" w:hAnsi="Segoe UI" w:cs="Segoe UI"/>
+        </w:rPr>
+      </w:pPr>
+    </w:p>
+    <w:p>
+      <w:pPr>
+        <w:pStyle w:val="ListParagraph"/>
+        <w:numPr>
+          <w:ilvl w:val="1"/>
+          <w:numId w:val="4"/>
+        </w:numPr>
+        <w:ind w:left="360"/>
+        <w:rPr>
+          <w:rFonts w:ascii="Segoe UI" w:hAnsi="Segoe UI" w:cs="Segoe UI"/>
+        </w:rPr>
+      </w:pPr>
+      <w:r>
+        <w:rPr>
+          <w:rFonts w:ascii="Segoe UI" w:hAnsi="Segoe UI" w:cs="Segoe UI"/>
+        </w:rPr>
+        <w:t>Failures</w:t>
+      </w:r>
+    </w:p>
+    <w:p>
+      <w:pPr>
+        <w:pStyle w:val="ListParagraph"/>
+        <w:ind w:left="0"/>
+        <w:rPr>
+          <w:rFonts w:ascii="Segoe UI" w:hAnsi="Segoe UI" w:cs="Segoe UI"/>
+        </w:rPr>
+      </w:pPr>
+      <w:r>
+        <w:rPr>
+          <w:rFonts w:ascii="Segoe UI" w:hAnsi="Segoe UI" w:cs="Segoe UI"/>
+          <w:color w:val="4472C4" w:themeColor="accent1"/>
+        </w:rPr>
+        <w:t xml:space="preserve">Result </w:t>
+      </w:r>
+      <w:r>
+        <w:rPr>
+          <w:rFonts w:ascii="Segoe UI" w:hAnsi="Segoe UI" w:cs="Segoe UI"/>
+        </w:rPr>
+        <w:t>types are enumerations</w:t>
+      </w:r>
+      <w:r>
+        <w:rPr>
+          <w:rFonts w:ascii="Segoe UI" w:hAnsi="Segoe UI" w:cs="Segoe UI"/>
+        </w:rPr>
+        <w:t xml:space="preserve">. </w:t>
+      </w:r>
+      <w:r>
+        <w:rPr>
+          <w:rFonts w:ascii="Segoe UI" w:hAnsi="Segoe UI" w:cs="Segoe UI"/>
+        </w:rPr>
+        <w:t xml:space="preserve">For Result, the variants are </w:t>
+      </w:r>
+      <w:r>
+        <w:rPr>
+          <w:rFonts w:ascii="Segoe UI" w:hAnsi="Segoe UI" w:cs="Segoe UI"/>
+          <w:color w:val="00B050"/>
+        </w:rPr>
+        <w:t xml:space="preserve">Ok </w:t>
+      </w:r>
+      <w:r>
+        <w:rPr>
+          <w:rFonts w:ascii="Segoe UI" w:hAnsi="Segoe UI" w:cs="Segoe UI"/>
+        </w:rPr>
+        <w:t xml:space="preserve">or </w:t>
+      </w:r>
+      <w:r>
+        <w:rPr>
+          <w:rFonts w:ascii="Segoe UI" w:hAnsi="Segoe UI" w:cs="Segoe UI"/>
+          <w:color w:val="00B050"/>
+        </w:rPr>
+        <w:t>Err</w:t>
+      </w:r>
+      <w:r>
+        <w:rPr>
+          <w:rFonts w:ascii="Segoe UI" w:hAnsi="Segoe UI" w:cs="Segoe UI"/>
+        </w:rPr>
+        <w:t xml:space="preserve">. The </w:t>
+      </w:r>
+      <w:r>
+        <w:rPr>
+          <w:rFonts w:ascii="Segoe UI" w:hAnsi="Segoe UI" w:cs="Segoe UI"/>
+          <w:color w:val="00B050"/>
+        </w:rPr>
+        <w:t xml:space="preserve">Ok </w:t>
+      </w:r>
+      <w:r>
+        <w:rPr>
+          <w:rFonts w:ascii="Segoe UI" w:hAnsi="Segoe UI" w:cs="Segoe UI"/>
+        </w:rPr>
+        <w:t xml:space="preserve">variant indicates the operation was successful, and inside </w:t>
+      </w:r>
+      <w:r>
+        <w:rPr>
+          <w:rFonts w:ascii="Segoe UI" w:hAnsi="Segoe UI" w:cs="Segoe UI"/>
+          <w:color w:val="00B050"/>
+        </w:rPr>
+        <w:t xml:space="preserve">Ok </w:t>
+      </w:r>
+      <w:r>
+        <w:rPr>
+          <w:rFonts w:ascii="Segoe UI" w:hAnsi="Segoe UI" w:cs="Segoe UI"/>
+        </w:rPr>
+        <w:t xml:space="preserve">is the successfully generated value. The </w:t>
+      </w:r>
+      <w:r>
+        <w:rPr>
+          <w:rFonts w:ascii="Segoe UI" w:hAnsi="Segoe UI" w:cs="Segoe UI"/>
+          <w:color w:val="00B050"/>
+        </w:rPr>
+        <w:t xml:space="preserve">Err </w:t>
+      </w:r>
+      <w:r>
+        <w:rPr>
+          <w:rFonts w:ascii="Segoe UI" w:hAnsi="Segoe UI" w:cs="Segoe UI"/>
+        </w:rPr>
+        <w:t xml:space="preserve">variant means the operation failed, and </w:t>
+      </w:r>
+      <w:r>
+        <w:rPr>
+          <w:rFonts w:ascii="Segoe UI" w:hAnsi="Segoe UI" w:cs="Segoe UI"/>
+          <w:color w:val="00B050"/>
+        </w:rPr>
+        <w:t xml:space="preserve">Err </w:t>
+      </w:r>
+      <w:r>
+        <w:rPr>
+          <w:rFonts w:ascii="Segoe UI" w:hAnsi="Segoe UI" w:cs="Segoe UI"/>
+        </w:rPr>
+        <w:t>contains information about how or why the operation failed</w:t>
+      </w:r>
+      <w:r>
+        <w:rPr>
+          <w:rFonts w:ascii="Segoe UI" w:hAnsi="Segoe UI" w:cs="Segoe UI"/>
+        </w:rPr>
+        <w:t>.</w:t>
+      </w:r>
+      <w:r>
+        <w:t xml:space="preserve"> </w:t>
+      </w:r>
+      <w:r>
+        <w:rPr>
+          <w:rFonts w:ascii="Segoe UI" w:hAnsi="Segoe UI" w:cs="Segoe UI"/>
+        </w:rPr>
+        <w:t>The purpose of these Result types is to encode error-handling information</w:t>
+      </w:r>
+      <w:r>
+        <w:rPr>
+          <w:rFonts w:ascii="Segoe UI" w:hAnsi="Segoe UI" w:cs="Segoe UI"/>
+        </w:rPr>
+        <w:t>.</w:t>
+      </w:r>
+    </w:p>
+    <w:p>
+      <w:pPr>
+        <w:pStyle w:val="ListParagraph"/>
+        <w:ind w:left="0"/>
+        <w:rPr>
+          <w:rFonts w:ascii="Segoe UI" w:hAnsi="Segoe UI" w:cs="Segoe UI"/>
+        </w:rPr>
+      </w:pPr>
+      <w:r>
+        <w:rPr>
+          <w:rFonts w:ascii="Segoe UI" w:hAnsi="Segoe UI" w:cs="Segoe UI"/>
+        </w:rPr>
+        <w:t xml:space="preserve">Eg: </w:t>
+      </w:r>
+      <w:r>
+        <w:t>.expect(“failed”)</w:t>
+      </w:r>
+      <w:r>
+        <w:t xml:space="preserve"> -&gt; </w:t>
+      </w:r>
+      <w:r>
+        <w:rPr>
+          <w:color w:val="4472C4" w:themeColor="accent1"/>
+        </w:rPr>
+        <w:t xml:space="preserve">Expect </w:t>
+      </w:r>
+      <w:r>
+        <w:t xml:space="preserve">Unwraps a result, yielding the content of an </w:t>
+      </w:r>
+      <w:hyperlink r:id="rId6" w:anchor="variant.Ok" w:history="1">
+        <w:r>
+          <w:rPr>
+            <w:rStyle w:val="HTMLCode"/>
+            <w:rFonts w:eastAsiaTheme="minorHAnsi"/>
+            <w:color w:val="00B050"/>
+            <w:u w:val="single"/>
+          </w:rPr>
+          <w:t>Ok</w:t>
+        </w:r>
+      </w:hyperlink>
+      <w:r>
+        <w:t>.</w:t>
+      </w:r>
+      <w:r>
+        <w:t xml:space="preserve"> </w:t>
+      </w:r>
+      <w:r>
+        <w:t xml:space="preserve">Otherwise panics and includes message and content of </w:t>
+      </w:r>
+      <w:r>
+        <w:rPr>
+          <w:color w:val="00B050"/>
+        </w:rPr>
+        <w:t>Err</w:t>
+      </w:r>
+      <w:r>
+        <w:t>.</w:t>
+      </w:r>
+    </w:p>
+    <w:p>
+      <w:pPr>
+        <w:pStyle w:val="ListParagraph"/>
+        <w:ind w:left="360"/>
+        <w:rPr>
+          <w:rFonts w:ascii="Segoe UI" w:hAnsi="Segoe UI" w:cs="Segoe UI"/>
+        </w:rPr>
+      </w:pPr>
+    </w:p>
+    <w:p>
+      <w:pPr>
+        <w:pStyle w:val="ListParagraph"/>
+        <w:numPr>
+          <w:ilvl w:val="1"/>
+          <w:numId w:val="4"/>
+        </w:numPr>
+        <w:ind w:left="360"/>
+        <w:rPr>
+          <w:rFonts w:ascii="Segoe UI" w:hAnsi="Segoe UI" w:cs="Segoe UI"/>
+        </w:rPr>
+      </w:pPr>
+      <w:r>
+        <w:rPr>
+          <w:rFonts w:ascii="Segoe UI" w:hAnsi="Segoe UI" w:cs="Segoe UI"/>
+        </w:rPr>
+        <w:t xml:space="preserve">Scope </w:t>
+      </w:r>
+      <w:r>
+        <w:rPr>
+          <w:rFonts w:ascii="Segoe UI" w:hAnsi="Segoe UI" w:cs="Segoe UI"/>
           <w:b/>
           <w:bCs/>
         </w:rPr>
-        <w:t>reproducible builds</w:t>
-      </w:r>
-      <w:r>
-        <w:t>: Rust will not automatically upgrade your dependencies until you explicitly upgrade them, this maintains code compatibility. To ignore manual versions, use cargo update which will update dependencies to latest versions.</w:t>
+        <w:t>{}</w:t>
+      </w:r>
+    </w:p>
+    <w:p>
+      <w:pPr>
+        <w:rPr>
+          <w:rFonts w:ascii="Segoe UI" w:hAnsi="Segoe UI" w:cs="Segoe UI"/>
+        </w:rPr>
+      </w:pPr>
+    </w:p>
+    <w:p>
+      <w:pPr>
+        <w:pStyle w:val="ListParagraph"/>
+        <w:numPr>
+          <w:ilvl w:val="0"/>
+          <w:numId w:val="4"/>
+        </w:numPr>
+        <w:ind w:left="0"/>
+        <w:rPr>
+          <w:rFonts w:ascii="Segoe UI" w:hAnsi="Segoe UI" w:cs="Segoe UI"/>
+          <w:b/>
+          <w:bCs/>
+        </w:rPr>
+      </w:pPr>
+      <w:r>
+        <w:rPr>
+          <w:rFonts w:ascii="Segoe UI" w:hAnsi="Segoe UI" w:cs="Segoe UI"/>
+          <w:b/>
+          <w:bCs/>
+        </w:rPr>
+        <w:t>Reference (&amp;)</w:t>
+      </w:r>
+      <w:r>
+        <w:rPr>
+          <w:rFonts w:ascii="Segoe UI" w:hAnsi="Segoe UI" w:cs="Segoe UI"/>
+          <w:b/>
+          <w:bCs/>
+        </w:rPr>
+        <w:tab/>
+      </w:r>
+    </w:p>
+    <w:p>
+      <w:r>
+        <w:rPr>
+          <w:b/>
+          <w:bCs/>
+          <w:color w:val="4472C4" w:themeColor="accent1"/>
+        </w:rPr>
+        <w:t>&amp;</w:t>
+      </w:r>
+      <w:r>
+        <w:rPr>
+          <w:b/>
+          <w:bCs/>
+        </w:rPr>
+        <w:t xml:space="preserve"> -&gt; </w:t>
+      </w:r>
+      <w:r>
+        <w:t>Get memory address: operator that gets the memory address(in hexadecimal) of a piece of data.</w:t>
+      </w:r>
+    </w:p>
+    <w:p/>
+    <w:p/>
+    <w:p/>
+    <w:p/>
+    <w:p/>
+    <w:p/>
+    <w:p/>
+    <w:p/>
+    <w:p/>
+    <w:p/>
+    <w:p/>
+    <w:p>
+      <w:r>
+        <w:rPr>
+          <w:noProof/>
+        </w:rPr>
+        <mc:AlternateContent>
+          <mc:Choice Requires="wps">
+            <w:drawing>
+              <wp:anchor distT="45720" distB="45720" distL="114300" distR="114300" simplePos="0" relativeHeight="251659264" behindDoc="0" locked="0" layoutInCell="1" allowOverlap="1" wp14:anchorId="02E5134A" wp14:editId="42E9AC6E">
+                <wp:simplePos x="0" y="0"/>
+                <wp:positionH relativeFrom="margin">
+                  <wp:align>left</wp:align>
+                </wp:positionH>
+                <wp:positionV relativeFrom="paragraph">
+                  <wp:posOffset>276664</wp:posOffset>
+                </wp:positionV>
+                <wp:extent cx="2578735" cy="1459230"/>
+                <wp:effectExtent l="0" t="0" r="12065" b="26670"/>
+                <wp:wrapSquare wrapText="bothSides"/>
+                <wp:docPr id="217" name="Text Box 2"/>
+                <wp:cNvGraphicFramePr>
+                  <a:graphicFrameLocks xmlns:a="http://schemas.openxmlformats.org/drawingml/2006/main"/>
+                </wp:cNvGraphicFramePr>
+                <a:graphic xmlns:a="http://schemas.openxmlformats.org/drawingml/2006/main">
+                  <a:graphicData uri="http://schemas.microsoft.com/office/word/2010/wordprocessingShape">
+                    <wps:wsp>
+                      <wps:cNvSpPr txBox="1">
+                        <a:spLocks noChangeArrowheads="1"/>
+                      </wps:cNvSpPr>
+                      <wps:spPr bwMode="auto">
+                        <a:xfrm>
+                          <a:off x="0" y="0"/>
+                          <a:ext cx="2579077" cy="1459523"/>
+                        </a:xfrm>
+                        <a:prstGeom prst="rect">
+                          <a:avLst/>
+                        </a:prstGeom>
+                        <a:solidFill>
+                          <a:srgbClr val="FFFFFF"/>
+                        </a:solidFill>
+                        <a:ln w="9525">
+                          <a:solidFill>
+                            <a:srgbClr val="000000"/>
+                          </a:solidFill>
+                          <a:miter lim="800000"/>
+                          <a:headEnd/>
+                          <a:tailEnd/>
+                        </a:ln>
+                      </wps:spPr>
+                      <wps:txbx>
+                        <w:txbxContent>
+                          <w:p>
+                            <w:pPr>
+                              <w:tabs>
+                                <w:tab w:val="left" w:pos="916"/>
+                                <w:tab w:val="left" w:pos="1832"/>
+                                <w:tab w:val="left" w:pos="2748"/>
+                                <w:tab w:val="left" w:pos="3664"/>
+                                <w:tab w:val="left" w:pos="4580"/>
+                                <w:tab w:val="left" w:pos="5496"/>
+                                <w:tab w:val="left" w:pos="6412"/>
+                                <w:tab w:val="left" w:pos="7328"/>
+                                <w:tab w:val="left" w:pos="8244"/>
+                                <w:tab w:val="left" w:pos="9160"/>
+                                <w:tab w:val="left" w:pos="10076"/>
+                                <w:tab w:val="left" w:pos="10992"/>
+                                <w:tab w:val="left" w:pos="11908"/>
+                                <w:tab w:val="left" w:pos="12824"/>
+                                <w:tab w:val="left" w:pos="13740"/>
+                                <w:tab w:val="left" w:pos="14656"/>
+                              </w:tabs>
+                              <w:spacing w:after="0" w:line="240" w:lineRule="auto"/>
+                            </w:pPr>
+                            <w:r>
+                              <w:t>Result Enum</w:t>
+                            </w:r>
+                            <w:r>
+                              <w:t xml:space="preserve">umerator: </w:t>
+                            </w:r>
+                            <w:r>
+                              <w:t>is a type that represents either success (</w:t>
+                            </w:r>
+                            <w:hyperlink r:id="rId7" w:anchor="variant.Ok" w:history="1">
+                              <w:r>
+                                <w:rPr>
+                                  <w:rStyle w:val="HTMLCode"/>
+                                  <w:rFonts w:eastAsiaTheme="minorHAnsi"/>
+                                  <w:color w:val="0000FF"/>
+                                  <w:u w:val="single"/>
+                                </w:rPr>
+                                <w:t>Ok</w:t>
+                              </w:r>
+                            </w:hyperlink>
+                            <w:r>
+                              <w:t>) or failure (</w:t>
+                            </w:r>
+                            <w:hyperlink r:id="rId8" w:anchor="variant.Err" w:history="1">
+                              <w:r>
+                                <w:rPr>
+                                  <w:rStyle w:val="HTMLCode"/>
+                                  <w:rFonts w:eastAsiaTheme="minorHAnsi"/>
+                                  <w:color w:val="0000FF"/>
+                                  <w:u w:val="single"/>
+                                </w:rPr>
+                                <w:t>Err</w:t>
+                              </w:r>
+                            </w:hyperlink>
+                            <w:r>
+                              <w:t>).</w:t>
+                            </w:r>
+                            <w:r>
+                              <w:t xml:space="preserve"> It helps to propagate errors.</w:t>
+                            </w:r>
+                          </w:p>
+                          <w:p>
+                            <w:pPr>
+                              <w:tabs>
+                                <w:tab w:val="left" w:pos="916"/>
+                                <w:tab w:val="left" w:pos="1832"/>
+                                <w:tab w:val="left" w:pos="2748"/>
+                                <w:tab w:val="left" w:pos="3664"/>
+                                <w:tab w:val="left" w:pos="4580"/>
+                                <w:tab w:val="left" w:pos="5496"/>
+                                <w:tab w:val="left" w:pos="6412"/>
+                                <w:tab w:val="left" w:pos="7328"/>
+                                <w:tab w:val="left" w:pos="8244"/>
+                                <w:tab w:val="left" w:pos="9160"/>
+                                <w:tab w:val="left" w:pos="10076"/>
+                                <w:tab w:val="left" w:pos="10992"/>
+                                <w:tab w:val="left" w:pos="11908"/>
+                                <w:tab w:val="left" w:pos="12824"/>
+                                <w:tab w:val="left" w:pos="13740"/>
+                                <w:tab w:val="left" w:pos="14656"/>
+                              </w:tabs>
+                              <w:spacing w:after="0" w:line="240" w:lineRule="auto"/>
+                              <w:rPr>
+                                <w:rFonts w:ascii="Courier New" w:eastAsia="Times New Roman" w:hAnsi="Courier New" w:cs="Courier New"/>
+                                <w:sz w:val="20"/>
+                                <w:szCs w:val="20"/>
+                              </w:rPr>
+                            </w:pPr>
+                          </w:p>
+                          <w:p>
+                            <w:pPr>
+                              <w:tabs>
+                                <w:tab w:val="left" w:pos="916"/>
+                                <w:tab w:val="left" w:pos="1832"/>
+                                <w:tab w:val="left" w:pos="2748"/>
+                                <w:tab w:val="left" w:pos="3664"/>
+                                <w:tab w:val="left" w:pos="4580"/>
+                                <w:tab w:val="left" w:pos="5496"/>
+                                <w:tab w:val="left" w:pos="6412"/>
+                                <w:tab w:val="left" w:pos="7328"/>
+                                <w:tab w:val="left" w:pos="8244"/>
+                                <w:tab w:val="left" w:pos="9160"/>
+                                <w:tab w:val="left" w:pos="10076"/>
+                                <w:tab w:val="left" w:pos="10992"/>
+                                <w:tab w:val="left" w:pos="11908"/>
+                                <w:tab w:val="left" w:pos="12824"/>
+                                <w:tab w:val="left" w:pos="13740"/>
+                                <w:tab w:val="left" w:pos="14656"/>
+                              </w:tabs>
+                              <w:spacing w:after="0" w:line="240" w:lineRule="auto"/>
+                              <w:rPr>
+                                <w:rFonts w:ascii="Courier New" w:eastAsia="Times New Roman" w:hAnsi="Courier New" w:cs="Courier New"/>
+                                <w:sz w:val="20"/>
+                                <w:szCs w:val="20"/>
+                              </w:rPr>
+                            </w:pPr>
+                            <w:r>
+                              <w:rPr>
+                                <w:rFonts w:ascii="Courier New" w:eastAsia="Times New Roman" w:hAnsi="Courier New" w:cs="Courier New"/>
+                                <w:sz w:val="20"/>
+                                <w:szCs w:val="20"/>
+                              </w:rPr>
+                              <w:t>pub enum Result&lt;T, E&gt; {</w:t>
+                            </w:r>
+                          </w:p>
+                          <w:p>
+                            <w:pPr>
+                              <w:tabs>
+                                <w:tab w:val="left" w:pos="916"/>
+                                <w:tab w:val="left" w:pos="1832"/>
+                                <w:tab w:val="left" w:pos="2748"/>
+                                <w:tab w:val="left" w:pos="3664"/>
+                                <w:tab w:val="left" w:pos="4580"/>
+                                <w:tab w:val="left" w:pos="5496"/>
+                                <w:tab w:val="left" w:pos="6412"/>
+                                <w:tab w:val="left" w:pos="7328"/>
+                                <w:tab w:val="left" w:pos="8244"/>
+                                <w:tab w:val="left" w:pos="9160"/>
+                                <w:tab w:val="left" w:pos="10076"/>
+                                <w:tab w:val="left" w:pos="10992"/>
+                                <w:tab w:val="left" w:pos="11908"/>
+                                <w:tab w:val="left" w:pos="12824"/>
+                                <w:tab w:val="left" w:pos="13740"/>
+                                <w:tab w:val="left" w:pos="14656"/>
+                              </w:tabs>
+                              <w:spacing w:after="0" w:line="240" w:lineRule="auto"/>
+                              <w:rPr>
+                                <w:rFonts w:ascii="Courier New" w:eastAsia="Times New Roman" w:hAnsi="Courier New" w:cs="Courier New"/>
+                                <w:sz w:val="20"/>
+                                <w:szCs w:val="20"/>
+                              </w:rPr>
+                            </w:pPr>
+                            <w:r>
+                              <w:rPr>
+                                <w:rFonts w:ascii="Courier New" w:eastAsia="Times New Roman" w:hAnsi="Courier New" w:cs="Courier New"/>
+                                <w:sz w:val="20"/>
+                                <w:szCs w:val="20"/>
+                              </w:rPr>
+                              <w:t xml:space="preserve">    Ok(T),</w:t>
+                            </w:r>
+                          </w:p>
+                          <w:p>
+                            <w:pPr>
+                              <w:tabs>
+                                <w:tab w:val="left" w:pos="916"/>
+                                <w:tab w:val="left" w:pos="1832"/>
+                                <w:tab w:val="left" w:pos="2748"/>
+                                <w:tab w:val="left" w:pos="3664"/>
+                                <w:tab w:val="left" w:pos="4580"/>
+                                <w:tab w:val="left" w:pos="5496"/>
+                                <w:tab w:val="left" w:pos="6412"/>
+                                <w:tab w:val="left" w:pos="7328"/>
+                                <w:tab w:val="left" w:pos="8244"/>
+                                <w:tab w:val="left" w:pos="9160"/>
+                                <w:tab w:val="left" w:pos="10076"/>
+                                <w:tab w:val="left" w:pos="10992"/>
+                                <w:tab w:val="left" w:pos="11908"/>
+                                <w:tab w:val="left" w:pos="12824"/>
+                                <w:tab w:val="left" w:pos="13740"/>
+                                <w:tab w:val="left" w:pos="14656"/>
+                              </w:tabs>
+                              <w:spacing w:after="0" w:line="240" w:lineRule="auto"/>
+                              <w:rPr>
+                                <w:rFonts w:ascii="Courier New" w:eastAsia="Times New Roman" w:hAnsi="Courier New" w:cs="Courier New"/>
+                                <w:sz w:val="20"/>
+                                <w:szCs w:val="20"/>
+                              </w:rPr>
+                            </w:pPr>
+                            <w:r>
+                              <w:rPr>
+                                <w:rFonts w:ascii="Courier New" w:eastAsia="Times New Roman" w:hAnsi="Courier New" w:cs="Courier New"/>
+                                <w:sz w:val="20"/>
+                                <w:szCs w:val="20"/>
+                              </w:rPr>
+                              <w:t xml:space="preserve">    Err(E),</w:t>
+                            </w:r>
+                          </w:p>
+                          <w:p>
+                            <w:pPr>
+                              <w:tabs>
+                                <w:tab w:val="left" w:pos="916"/>
+                                <w:tab w:val="left" w:pos="1832"/>
+                                <w:tab w:val="left" w:pos="2748"/>
+                                <w:tab w:val="left" w:pos="3664"/>
+                                <w:tab w:val="left" w:pos="4580"/>
+                                <w:tab w:val="left" w:pos="5496"/>
+                                <w:tab w:val="left" w:pos="6412"/>
+                                <w:tab w:val="left" w:pos="7328"/>
+                                <w:tab w:val="left" w:pos="8244"/>
+                                <w:tab w:val="left" w:pos="9160"/>
+                                <w:tab w:val="left" w:pos="10076"/>
+                                <w:tab w:val="left" w:pos="10992"/>
+                                <w:tab w:val="left" w:pos="11908"/>
+                                <w:tab w:val="left" w:pos="12824"/>
+                                <w:tab w:val="left" w:pos="13740"/>
+                                <w:tab w:val="left" w:pos="14656"/>
+                              </w:tabs>
+                              <w:spacing w:after="0" w:line="240" w:lineRule="auto"/>
+                              <w:rPr>
+                                <w:rFonts w:ascii="Courier New" w:eastAsia="Times New Roman" w:hAnsi="Courier New" w:cs="Courier New"/>
+                                <w:sz w:val="20"/>
+                                <w:szCs w:val="20"/>
+                              </w:rPr>
+                            </w:pPr>
+                            <w:r>
+                              <w:rPr>
+                                <w:rFonts w:ascii="Courier New" w:eastAsia="Times New Roman" w:hAnsi="Courier New" w:cs="Courier New"/>
+                                <w:sz w:val="20"/>
+                                <w:szCs w:val="20"/>
+                              </w:rPr>
+                              <w:t>}</w:t>
+                            </w:r>
+                          </w:p>
+                          <w:p/>
+                        </w:txbxContent>
+                      </wps:txbx>
+                      <wps:bodyPr rot="0" vert="horz" wrap="square" lIns="91440" tIns="45720" rIns="91440" bIns="45720" anchor="t" anchorCtr="0">
+                        <a:noAutofit/>
+                      </wps:bodyPr>
+                    </wps:wsp>
+                  </a:graphicData>
+                </a:graphic>
+                <wp14:sizeRelH relativeFrom="margin">
+                  <wp14:pctWidth>0</wp14:pctWidth>
+                </wp14:sizeRelH>
+                <wp14:sizeRelV relativeFrom="margin">
+                  <wp14:pctHeight>0</wp14:pctHeight>
+                </wp14:sizeRelV>
+              </wp:anchor>
+            </w:drawing>
+          </mc:Choice>
+          <mc:Fallback>
+            <w:pict>
+              <v:shapetype w14:anchorId="02E5134A" id="_x0000_t202" coordsize="21600,21600" o:spt="202" path="m,l,21600r21600,l21600,xe">
+                <v:stroke joinstyle="miter"/>
+                <v:path gradientshapeok="t" o:connecttype="rect"/>
+              </v:shapetype>
+              <v:shape id="Text Box 2" o:spid="_x0000_s1026" type="#_x0000_t202" style="position:absolute;margin-left:0;margin-top:21.8pt;width:203.05pt;height:114.9pt;z-index:251659264;visibility:visible;mso-wrap-style:square;mso-width-percent:0;mso-height-percent:0;mso-wrap-distance-left:9pt;mso-wrap-distance-top:3.6pt;mso-wrap-distance-right:9pt;mso-wrap-distance-bottom:3.6pt;mso-position-horizontal:left;mso-position-horizontal-relative:margin;mso-position-vertical:absolute;mso-position-vertical-relative:text;mso-width-percent:0;mso-height-percent:0;mso-width-relative:margin;mso-height-relative:margin;v-text-anchor:top" o:gfxdata="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">
+                <v:textbox>
+                  <w:txbxContent>
+                    <w:p>
+                      <w:pPr>
+                        <w:tabs>
+                          <w:tab w:val="left" w:pos="916"/>
+                          <w:tab w:val="left" w:pos="1832"/>
+                          <w:tab w:val="left" w:pos="2748"/>
+                          <w:tab w:val="left" w:pos="3664"/>
+                          <w:tab w:val="left" w:pos="4580"/>
+                          <w:tab w:val="left" w:pos="5496"/>
+                          <w:tab w:val="left" w:pos="6412"/>
+                          <w:tab w:val="left" w:pos="7328"/>
+                          <w:tab w:val="left" w:pos="8244"/>
+                          <w:tab w:val="left" w:pos="9160"/>
+                          <w:tab w:val="left" w:pos="10076"/>
+                          <w:tab w:val="left" w:pos="10992"/>
+                          <w:tab w:val="left" w:pos="11908"/>
+                          <w:tab w:val="left" w:pos="12824"/>
+                          <w:tab w:val="left" w:pos="13740"/>
+                          <w:tab w:val="left" w:pos="14656"/>
+                        </w:tabs>
+                        <w:spacing w:after="0" w:line="240" w:lineRule="auto"/>
+                      </w:pPr>
+                      <w:r>
+                        <w:t>Result Enum</w:t>
+                      </w:r>
+                      <w:r>
+                        <w:t xml:space="preserve">umerator: </w:t>
+                      </w:r>
+                      <w:r>
+                        <w:t>is a type that represents either success (</w:t>
+                      </w:r>
+                      <w:hyperlink r:id="rId9" w:anchor="variant.Ok" w:history="1">
+                        <w:r>
+                          <w:rPr>
+                            <w:rStyle w:val="HTMLCode"/>
+                            <w:rFonts w:eastAsiaTheme="minorHAnsi"/>
+                            <w:color w:val="0000FF"/>
+                            <w:u w:val="single"/>
+                          </w:rPr>
+                          <w:t>Ok</w:t>
+                        </w:r>
+                      </w:hyperlink>
+                      <w:r>
+                        <w:t>) or failure (</w:t>
+                      </w:r>
+                      <w:hyperlink r:id="rId10" w:anchor="variant.Err" w:history="1">
+                        <w:r>
+                          <w:rPr>
+                            <w:rStyle w:val="HTMLCode"/>
+                            <w:rFonts w:eastAsiaTheme="minorHAnsi"/>
+                            <w:color w:val="0000FF"/>
+                            <w:u w:val="single"/>
+                          </w:rPr>
+                          <w:t>Err</w:t>
+                        </w:r>
+                      </w:hyperlink>
+                      <w:r>
+                        <w:t>).</w:t>
+                      </w:r>
+                      <w:r>
+                        <w:t xml:space="preserve"> It helps to propagate errors.</w:t>
+                      </w:r>
+                    </w:p>
+                    <w:p>
+                      <w:pPr>
+                        <w:tabs>
+                          <w:tab w:val="left" w:pos="916"/>
+                          <w:tab w:val="left" w:pos="1832"/>
+                          <w:tab w:val="left" w:pos="2748"/>
+                          <w:tab w:val="left" w:pos="3664"/>
+                          <w:tab w:val="left" w:pos="4580"/>
+                          <w:tab w:val="left" w:pos="5496"/>
+                          <w:tab w:val="left" w:pos="6412"/>
+                          <w:tab w:val="left" w:pos="7328"/>
+                          <w:tab w:val="left" w:pos="8244"/>
+                          <w:tab w:val="left" w:pos="9160"/>
+                          <w:tab w:val="left" w:pos="10076"/>
+                          <w:tab w:val="left" w:pos="10992"/>
+                          <w:tab w:val="left" w:pos="11908"/>
+                          <w:tab w:val="left" w:pos="12824"/>
+                          <w:tab w:val="left" w:pos="13740"/>
+                          <w:tab w:val="left" w:pos="14656"/>
+                        </w:tabs>
+                        <w:spacing w:after="0" w:line="240" w:lineRule="auto"/>
+                        <w:rPr>
+                          <w:rFonts w:ascii="Courier New" w:eastAsia="Times New Roman" w:hAnsi="Courier New" w:cs="Courier New"/>
+                          <w:sz w:val="20"/>
+                          <w:szCs w:val="20"/>
+                        </w:rPr>
+                      </w:pPr>
+                    </w:p>
+                    <w:p>
+                      <w:pPr>
+                        <w:tabs>
+                          <w:tab w:val="left" w:pos="916"/>
+                          <w:tab w:val="left" w:pos="1832"/>
+                          <w:tab w:val="left" w:pos="2748"/>
+                          <w:tab w:val="left" w:pos="3664"/>
+                          <w:tab w:val="left" w:pos="4580"/>
+                          <w:tab w:val="left" w:pos="5496"/>
+                          <w:tab w:val="left" w:pos="6412"/>
+                          <w:tab w:val="left" w:pos="7328"/>
+                          <w:tab w:val="left" w:pos="8244"/>
+                          <w:tab w:val="left" w:pos="9160"/>
+                          <w:tab w:val="left" w:pos="10076"/>
+                          <w:tab w:val="left" w:pos="10992"/>
+                          <w:tab w:val="left" w:pos="11908"/>
+                          <w:tab w:val="left" w:pos="12824"/>
+                          <w:tab w:val="left" w:pos="13740"/>
+                          <w:tab w:val="left" w:pos="14656"/>
+                        </w:tabs>
+                        <w:spacing w:after="0" w:line="240" w:lineRule="auto"/>
+                        <w:rPr>
+                          <w:rFonts w:ascii="Courier New" w:eastAsia="Times New Roman" w:hAnsi="Courier New" w:cs="Courier New"/>
+                          <w:sz w:val="20"/>
+                          <w:szCs w:val="20"/>
+                        </w:rPr>
+                      </w:pPr>
+                      <w:r>
+                        <w:rPr>
+                          <w:rFonts w:ascii="Courier New" w:eastAsia="Times New Roman" w:hAnsi="Courier New" w:cs="Courier New"/>
+                          <w:sz w:val="20"/>
+                          <w:szCs w:val="20"/>
+                        </w:rPr>
+                        <w:t>pub enum Result&lt;T, E&gt; {</w:t>
+                      </w:r>
+                    </w:p>
+                    <w:p>
+                      <w:pPr>
+                        <w:tabs>
+                          <w:tab w:val="left" w:pos="916"/>
+                          <w:tab w:val="left" w:pos="1832"/>
+                          <w:tab w:val="left" w:pos="2748"/>
+                          <w:tab w:val="left" w:pos="3664"/>
+                          <w:tab w:val="left" w:pos="4580"/>
+                          <w:tab w:val="left" w:pos="5496"/>
+                          <w:tab w:val="left" w:pos="6412"/>
+                          <w:tab w:val="left" w:pos="7328"/>
+                          <w:tab w:val="left" w:pos="8244"/>
+                          <w:tab w:val="left" w:pos="9160"/>
+                          <w:tab w:val="left" w:pos="10076"/>
+                          <w:tab w:val="left" w:pos="10992"/>
+                          <w:tab w:val="left" w:pos="11908"/>
+                          <w:tab w:val="left" w:pos="12824"/>
+                          <w:tab w:val="left" w:pos="13740"/>
+                          <w:tab w:val="left" w:pos="14656"/>
+                        </w:tabs>
+                        <w:spacing w:after="0" w:line="240" w:lineRule="auto"/>
+                        <w:rPr>
+                          <w:rFonts w:ascii="Courier New" w:eastAsia="Times New Roman" w:hAnsi="Courier New" w:cs="Courier New"/>
+                          <w:sz w:val="20"/>
+                          <w:szCs w:val="20"/>
+                        </w:rPr>
+                      </w:pPr>
+                      <w:r>
+                        <w:rPr>
+                          <w:rFonts w:ascii="Courier New" w:eastAsia="Times New Roman" w:hAnsi="Courier New" w:cs="Courier New"/>
+                          <w:sz w:val="20"/>
+                          <w:szCs w:val="20"/>
+                        </w:rPr>
+                        <w:t xml:space="preserve">    Ok(T),</w:t>
+                      </w:r>
+                    </w:p>
+                    <w:p>
+                      <w:pPr>
+                        <w:tabs>
+                          <w:tab w:val="left" w:pos="916"/>
+                          <w:tab w:val="left" w:pos="1832"/>
+                          <w:tab w:val="left" w:pos="2748"/>
+                          <w:tab w:val="left" w:pos="3664"/>
+                          <w:tab w:val="left" w:pos="4580"/>
+                          <w:tab w:val="left" w:pos="5496"/>
+                          <w:tab w:val="left" w:pos="6412"/>
+                          <w:tab w:val="left" w:pos="7328"/>
+                          <w:tab w:val="left" w:pos="8244"/>
+                          <w:tab w:val="left" w:pos="9160"/>
+                          <w:tab w:val="left" w:pos="10076"/>
+                          <w:tab w:val="left" w:pos="10992"/>
+                          <w:tab w:val="left" w:pos="11908"/>
+                          <w:tab w:val="left" w:pos="12824"/>
+                          <w:tab w:val="left" w:pos="13740"/>
+                          <w:tab w:val="left" w:pos="14656"/>
+                        </w:tabs>
+                        <w:spacing w:after="0" w:line="240" w:lineRule="auto"/>
+                        <w:rPr>
+                          <w:rFonts w:ascii="Courier New" w:eastAsia="Times New Roman" w:hAnsi="Courier New" w:cs="Courier New"/>
+                          <w:sz w:val="20"/>
+                          <w:szCs w:val="20"/>
+                        </w:rPr>
+                      </w:pPr>
+                      <w:r>
+                        <w:rPr>
+                          <w:rFonts w:ascii="Courier New" w:eastAsia="Times New Roman" w:hAnsi="Courier New" w:cs="Courier New"/>
+                          <w:sz w:val="20"/>
+                          <w:szCs w:val="20"/>
+                        </w:rPr>
+                        <w:t xml:space="preserve">    Err(E),</w:t>
+                      </w:r>
+                    </w:p>
+                    <w:p>
+                      <w:pPr>
+                        <w:tabs>
+                          <w:tab w:val="left" w:pos="916"/>
+                          <w:tab w:val="left" w:pos="1832"/>
+                          <w:tab w:val="left" w:pos="2748"/>
+                          <w:tab w:val="left" w:pos="3664"/>
+                          <w:tab w:val="left" w:pos="4580"/>
+                          <w:tab w:val="left" w:pos="5496"/>
+                          <w:tab w:val="left" w:pos="6412"/>
+                          <w:tab w:val="left" w:pos="7328"/>
+                          <w:tab w:val="left" w:pos="8244"/>
+                          <w:tab w:val="left" w:pos="9160"/>
+                          <w:tab w:val="left" w:pos="10076"/>
+                          <w:tab w:val="left" w:pos="10992"/>
+                          <w:tab w:val="left" w:pos="11908"/>
+                          <w:tab w:val="left" w:pos="12824"/>
+                          <w:tab w:val="left" w:pos="13740"/>
+                          <w:tab w:val="left" w:pos="14656"/>
+                        </w:tabs>
+                        <w:spacing w:after="0" w:line="240" w:lineRule="auto"/>
+                        <w:rPr>
+                          <w:rFonts w:ascii="Courier New" w:eastAsia="Times New Roman" w:hAnsi="Courier New" w:cs="Courier New"/>
+                          <w:sz w:val="20"/>
+                          <w:szCs w:val="20"/>
+                        </w:rPr>
+                      </w:pPr>
+                      <w:r>
+                        <w:rPr>
+                          <w:rFonts w:ascii="Courier New" w:eastAsia="Times New Roman" w:hAnsi="Courier New" w:cs="Courier New"/>
+                          <w:sz w:val="20"/>
+                          <w:szCs w:val="20"/>
+                        </w:rPr>
+                        <w:t>}</w:t>
+                      </w:r>
+                    </w:p>
+                    <w:p/>
+                  </w:txbxContent>
+                </v:textbox>
+                <w10:wrap type="square" anchorx="margin"/>
+              </v:shape>
+            </w:pict>
+          </mc:Fallback>
+        </mc:AlternateContent>
       </w:r>
     </w:p>
     <w:p>
@@ -1468,9 +2354,9 @@
   </w:abstractNum>
   <w:abstractNum w:abstractNumId="1" w15:restartNumberingAfterBreak="0">
     <w:nsid w:val="0E1F7878"/>
-    <w:multiLevelType w:val="hybridMultilevel"/>
-    <w:tmpl w:val="60609D50"/>
-    <w:lvl w:ilvl="0" w:tplc="0409000F">
+    <w:multiLevelType w:val="multilevel"/>
+    <w:tmpl w:val="B922C282"/>
+    <w:lvl w:ilvl="0">
       <w:start w:val="1"/>
       <w:numFmt w:val="decimal"/>
       <w:lvlText w:val="%1."/>
@@ -1482,80 +2368,225 @@
         <w:rFonts w:hint="default"/>
       </w:rPr>
     </w:lvl>
-    <w:lvl w:ilvl="1" w:tplc="04090019" w:tentative="1">
-      <w:start w:val="1"/>
-      <w:numFmt w:val="lowerLetter"/>
-      <w:lvlText w:val="%2."/>
-      <w:lvlJc w:val="left"/>
-      <w:pPr>
-        <w:ind w:left="1440" w:hanging="360"/>
-      </w:pPr>
-    </w:lvl>
-    <w:lvl w:ilvl="2" w:tplc="0409001B" w:tentative="1">
-      <w:start w:val="1"/>
-      <w:numFmt w:val="lowerRoman"/>
-      <w:lvlText w:val="%3."/>
-      <w:lvlJc w:val="right"/>
-      <w:pPr>
-        <w:ind w:left="2160" w:hanging="180"/>
-      </w:pPr>
-    </w:lvl>
-    <w:lvl w:ilvl="3" w:tplc="0409000F" w:tentative="1">
+    <w:lvl w:ilvl="1">
       <w:start w:val="1"/>
       <w:numFmt w:val="decimal"/>
-      <w:lvlText w:val="%4."/>
-      <w:lvlJc w:val="left"/>
-      <w:pPr>
-        <w:ind w:left="2880" w:hanging="360"/>
-      </w:pPr>
-    </w:lvl>
-    <w:lvl w:ilvl="4" w:tplc="04090019" w:tentative="1">
-      <w:start w:val="1"/>
-      <w:numFmt w:val="lowerLetter"/>
-      <w:lvlText w:val="%5."/>
-      <w:lvlJc w:val="left"/>
-      <w:pPr>
-        <w:ind w:left="3600" w:hanging="360"/>
-      </w:pPr>
-    </w:lvl>
-    <w:lvl w:ilvl="5" w:tplc="0409001B" w:tentative="1">
-      <w:start w:val="1"/>
-      <w:numFmt w:val="lowerRoman"/>
-      <w:lvlText w:val="%6."/>
-      <w:lvlJc w:val="right"/>
-      <w:pPr>
-        <w:ind w:left="4320" w:hanging="180"/>
-      </w:pPr>
-    </w:lvl>
-    <w:lvl w:ilvl="6" w:tplc="0409000F" w:tentative="1">
+      <w:isLgl/>
+      <w:lvlText w:val="%1.%2"/>
+      <w:lvlJc w:val="left"/>
+      <w:pPr>
+        <w:ind w:left="720" w:hanging="360"/>
+      </w:pPr>
+      <w:rPr>
+        <w:rFonts w:hint="default"/>
+      </w:rPr>
+    </w:lvl>
+    <w:lvl w:ilvl="2">
       <w:start w:val="1"/>
       <w:numFmt w:val="decimal"/>
-      <w:lvlText w:val="%7."/>
-      <w:lvlJc w:val="left"/>
-      <w:pPr>
-        <w:ind w:left="5040" w:hanging="360"/>
-      </w:pPr>
-    </w:lvl>
-    <w:lvl w:ilvl="7" w:tplc="04090019" w:tentative="1">
-      <w:start w:val="1"/>
-      <w:numFmt w:val="lowerLetter"/>
-      <w:lvlText w:val="%8."/>
-      <w:lvlJc w:val="left"/>
-      <w:pPr>
-        <w:ind w:left="5760" w:hanging="360"/>
-      </w:pPr>
-    </w:lvl>
-    <w:lvl w:ilvl="8" w:tplc="0409001B" w:tentative="1">
-      <w:start w:val="1"/>
-      <w:numFmt w:val="lowerRoman"/>
-      <w:lvlText w:val="%9."/>
-      <w:lvlJc w:val="right"/>
-      <w:pPr>
-        <w:ind w:left="6480" w:hanging="180"/>
-      </w:pPr>
+      <w:isLgl/>
+      <w:lvlText w:val="%1.%2.%3"/>
+      <w:lvlJc w:val="left"/>
+      <w:pPr>
+        <w:ind w:left="1080" w:hanging="720"/>
+      </w:pPr>
+      <w:rPr>
+        <w:rFonts w:hint="default"/>
+      </w:rPr>
+    </w:lvl>
+    <w:lvl w:ilvl="3">
+      <w:start w:val="1"/>
+      <w:numFmt w:val="decimal"/>
+      <w:isLgl/>
+      <w:lvlText w:val="%1.%2.%3.%4"/>
+      <w:lvlJc w:val="left"/>
+      <w:pPr>
+        <w:ind w:left="1080" w:hanging="720"/>
+      </w:pPr>
+      <w:rPr>
+        <w:rFonts w:hint="default"/>
+      </w:rPr>
+    </w:lvl>
+    <w:lvl w:ilvl="4">
+      <w:start w:val="1"/>
+      <w:numFmt w:val="decimal"/>
+      <w:isLgl/>
+      <w:lvlText w:val="%1.%2.%3.%4.%5"/>
+      <w:lvlJc w:val="left"/>
+      <w:pPr>
+        <w:ind w:left="1440" w:hanging="1080"/>
+      </w:pPr>
+      <w:rPr>
+        <w:rFonts w:hint="default"/>
+      </w:rPr>
+    </w:lvl>
+    <w:lvl w:ilvl="5">
+      <w:start w:val="1"/>
+      <w:numFmt w:val="decimal"/>
+      <w:isLgl/>
+      <w:lvlText w:val="%1.%2.%3.%4.%5.%6"/>
+      <w:lvlJc w:val="left"/>
+      <w:pPr>
+        <w:ind w:left="1440" w:hanging="1080"/>
+      </w:pPr>
+      <w:rPr>
+        <w:rFonts w:hint="default"/>
+      </w:rPr>
+    </w:lvl>
+    <w:lvl w:ilvl="6">
+      <w:start w:val="1"/>
+      <w:numFmt w:val="decimal"/>
+      <w:isLgl/>
+      <w:lvlText w:val="%1.%2.%3.%4.%5.%6.%7"/>
+      <w:lvlJc w:val="left"/>
+      <w:pPr>
+        <w:ind w:left="1800" w:hanging="1440"/>
+      </w:pPr>
+      <w:rPr>
+        <w:rFonts w:hint="default"/>
+      </w:rPr>
+    </w:lvl>
+    <w:lvl w:ilvl="7">
+      <w:start w:val="1"/>
+      <w:numFmt w:val="decimal"/>
+      <w:isLgl/>
+      <w:lvlText w:val="%1.%2.%3.%4.%5.%6.%7.%8"/>
+      <w:lvlJc w:val="left"/>
+      <w:pPr>
+        <w:ind w:left="1800" w:hanging="1440"/>
+      </w:pPr>
+      <w:rPr>
+        <w:rFonts w:hint="default"/>
+      </w:rPr>
+    </w:lvl>
+    <w:lvl w:ilvl="8">
+      <w:start w:val="1"/>
+      <w:numFmt w:val="decimal"/>
+      <w:isLgl/>
+      <w:lvlText w:val="%1.%2.%3.%4.%5.%6.%7.%8.%9"/>
+      <w:lvlJc w:val="left"/>
+      <w:pPr>
+        <w:ind w:left="2160" w:hanging="1800"/>
+      </w:pPr>
+      <w:rPr>
+        <w:rFonts w:hint="default"/>
+      </w:rPr>
     </w:lvl>
   </w:abstractNum>
   <w:abstractNum w:abstractNumId="2" w15:restartNumberingAfterBreak="0">
+    <w:nsid w:val="1EA66CB5"/>
+    <w:multiLevelType w:val="hybridMultilevel"/>
+    <w:tmpl w:val="68203264"/>
+    <w:lvl w:ilvl="0" w:tplc="04090001">
+      <w:start w:val="1"/>
+      <w:numFmt w:val="bullet"/>
+      <w:lvlText w:val=""/>
+      <w:lvlJc w:val="left"/>
+      <w:pPr>
+        <w:ind w:left="720" w:hanging="360"/>
+      </w:pPr>
+      <w:rPr>
+        <w:rFonts w:ascii="Symbol" w:hAnsi="Symbol" w:hint="default"/>
+      </w:rPr>
+    </w:lvl>
+    <w:lvl w:ilvl="1" w:tplc="04090003" w:tentative="1">
+      <w:start w:val="1"/>
+      <w:numFmt w:val="bullet"/>
+      <w:lvlText w:val="o"/>
+      <w:lvlJc w:val="left"/>
+      <w:pPr>
+        <w:ind w:left="1440" w:hanging="360"/>
+      </w:pPr>
+      <w:rPr>
+        <w:rFonts w:ascii="Courier New" w:hAnsi="Courier New" w:cs="Courier New" w:hint="default"/>
+      </w:rPr>
+    </w:lvl>
+    <w:lvl w:ilvl="2" w:tplc="04090005" w:tentative="1">
+      <w:start w:val="1"/>
+      <w:numFmt w:val="bullet"/>
+      <w:lvlText w:val=""/>
+      <w:lvlJc w:val="left"/>
+      <w:pPr>
+        <w:ind w:left="2160" w:hanging="360"/>
+      </w:pPr>
+      <w:rPr>
+        <w:rFonts w:ascii="Wingdings" w:hAnsi="Wingdings" w:hint="default"/>
+      </w:rPr>
+    </w:lvl>
+    <w:lvl w:ilvl="3" w:tplc="04090001" w:tentative="1">
+      <w:start w:val="1"/>
+      <w:numFmt w:val="bullet"/>
+      <w:lvlText w:val=""/>
+      <w:lvlJc w:val="left"/>
+      <w:pPr>
+        <w:ind w:left="2880" w:hanging="360"/>
+      </w:pPr>
+      <w:rPr>
+        <w:rFonts w:ascii="Symbol" w:hAnsi="Symbol" w:hint="default"/>
+      </w:rPr>
+    </w:lvl>
+    <w:lvl w:ilvl="4" w:tplc="04090003" w:tentative="1">
+      <w:start w:val="1"/>
+      <w:numFmt w:val="bullet"/>
+      <w:lvlText w:val="o"/>
+      <w:lvlJc w:val="left"/>
+      <w:pPr>
+        <w:ind w:left="3600" w:hanging="360"/>
+      </w:pPr>
+      <w:rPr>
+        <w:rFonts w:ascii="Courier New" w:hAnsi="Courier New" w:cs="Courier New" w:hint="default"/>
+      </w:rPr>
+    </w:lvl>
+    <w:lvl w:ilvl="5" w:tplc="04090005" w:tentative="1">
+      <w:start w:val="1"/>
+      <w:numFmt w:val="bullet"/>
+      <w:lvlText w:val=""/>
+      <w:lvlJc w:val="left"/>
+      <w:pPr>
+        <w:ind w:left="4320" w:hanging="360"/>
+      </w:pPr>
+      <w:rPr>
+        <w:rFonts w:ascii="Wingdings" w:hAnsi="Wingdings" w:hint="default"/>
+      </w:rPr>
+    </w:lvl>
+    <w:lvl w:ilvl="6" w:tplc="04090001" w:tentative="1">
+      <w:start w:val="1"/>
+      <w:numFmt w:val="bullet"/>
+      <w:lvlText w:val=""/>
+      <w:lvlJc w:val="left"/>
+      <w:pPr>
+        <w:ind w:left="5040" w:hanging="360"/>
+      </w:pPr>
+      <w:rPr>
+        <w:rFonts w:ascii="Symbol" w:hAnsi="Symbol" w:hint="default"/>
+      </w:rPr>
+    </w:lvl>
+    <w:lvl w:ilvl="7" w:tplc="04090003" w:tentative="1">
+      <w:start w:val="1"/>
+      <w:numFmt w:val="bullet"/>
+      <w:lvlText w:val="o"/>
+      <w:lvlJc w:val="left"/>
+      <w:pPr>
+        <w:ind w:left="5760" w:hanging="360"/>
+      </w:pPr>
+      <w:rPr>
+        <w:rFonts w:ascii="Courier New" w:hAnsi="Courier New" w:cs="Courier New" w:hint="default"/>
+      </w:rPr>
+    </w:lvl>
+    <w:lvl w:ilvl="8" w:tplc="04090005" w:tentative="1">
+      <w:start w:val="1"/>
+      <w:numFmt w:val="bullet"/>
+      <w:lvlText w:val=""/>
+      <w:lvlJc w:val="left"/>
+      <w:pPr>
+        <w:ind w:left="6480" w:hanging="360"/>
+      </w:pPr>
+      <w:rPr>
+        <w:rFonts w:ascii="Wingdings" w:hAnsi="Wingdings" w:hint="default"/>
+      </w:rPr>
+    </w:lvl>
+  </w:abstractNum>
+  <w:abstractNum w:abstractNumId="3" w15:restartNumberingAfterBreak="0">
     <w:nsid w:val="475F5C33"/>
     <w:multiLevelType w:val="hybridMultilevel"/>
     <w:tmpl w:val="88A807C2"/>
@@ -1643,7 +2674,7 @@
       </w:pPr>
     </w:lvl>
   </w:abstractNum>
-  <w:abstractNum w:abstractNumId="3" w15:restartNumberingAfterBreak="0">
+  <w:abstractNum w:abstractNumId="4" w15:restartNumberingAfterBreak="0">
     <w:nsid w:val="5B5E7AAC"/>
     <w:multiLevelType w:val="hybridMultilevel"/>
     <w:tmpl w:val="EB0E2174"/>
@@ -1653,7 +2684,7 @@
       <w:lvlText w:val=""/>
       <w:lvlJc w:val="left"/>
       <w:pPr>
-        <w:ind w:left="720" w:hanging="360"/>
+        <w:ind w:left="1440" w:hanging="360"/>
       </w:pPr>
       <w:rPr>
         <w:rFonts w:ascii="Symbol" w:hAnsi="Symbol" w:hint="default"/>
@@ -1665,7 +2696,7 @@
       <w:lvlText w:val="o"/>
       <w:lvlJc w:val="left"/>
       <w:pPr>
-        <w:ind w:left="1440" w:hanging="360"/>
+        <w:ind w:left="2160" w:hanging="360"/>
       </w:pPr>
       <w:rPr>
         <w:rFonts w:ascii="Courier New" w:hAnsi="Courier New" w:cs="Courier New" w:hint="default"/>
@@ -1677,7 +2708,7 @@
       <w:lvlText w:val=""/>
       <w:lvlJc w:val="left"/>
       <w:pPr>
-        <w:ind w:left="2160" w:hanging="360"/>
+        <w:ind w:left="2880" w:hanging="360"/>
       </w:pPr>
       <w:rPr>
         <w:rFonts w:ascii="Wingdings" w:hAnsi="Wingdings" w:hint="default"/>
@@ -1689,7 +2720,7 @@
       <w:lvlText w:val=""/>
       <w:lvlJc w:val="left"/>
       <w:pPr>
-        <w:ind w:left="2880" w:hanging="360"/>
+        <w:ind w:left="3600" w:hanging="360"/>
       </w:pPr>
       <w:rPr>
         <w:rFonts w:ascii="Symbol" w:hAnsi="Symbol" w:hint="default"/>
@@ -1701,7 +2732,7 @@
       <w:lvlText w:val="o"/>
       <w:lvlJc w:val="left"/>
       <w:pPr>
-        <w:ind w:left="3600" w:hanging="360"/>
+        <w:ind w:left="4320" w:hanging="360"/>
       </w:pPr>
       <w:rPr>
         <w:rFonts w:ascii="Courier New" w:hAnsi="Courier New" w:cs="Courier New" w:hint="default"/>
@@ -1713,7 +2744,7 @@
       <w:lvlText w:val=""/>
       <w:lvlJc w:val="left"/>
       <w:pPr>
-        <w:ind w:left="4320" w:hanging="360"/>
+        <w:ind w:left="5040" w:hanging="360"/>
       </w:pPr>
       <w:rPr>
         <w:rFonts w:ascii="Wingdings" w:hAnsi="Wingdings" w:hint="default"/>
@@ -1725,7 +2756,7 @@
       <w:lvlText w:val=""/>
       <w:lvlJc w:val="left"/>
       <w:pPr>
-        <w:ind w:left="5040" w:hanging="360"/>
+        <w:ind w:left="5760" w:hanging="360"/>
       </w:pPr>
       <w:rPr>
         <w:rFonts w:ascii="Symbol" w:hAnsi="Symbol" w:hint="default"/>
@@ -1737,7 +2768,7 @@
       <w:lvlText w:val="o"/>
       <w:lvlJc w:val="left"/>
       <w:pPr>
-        <w:ind w:left="5760" w:hanging="360"/>
+        <w:ind w:left="6480" w:hanging="360"/>
       </w:pPr>
       <w:rPr>
         <w:rFonts w:ascii="Courier New" w:hAnsi="Courier New" w:cs="Courier New" w:hint="default"/>
@@ -1749,7 +2780,7 @@
       <w:lvlText w:val=""/>
       <w:lvlJc w:val="left"/>
       <w:pPr>
-        <w:ind w:left="6480" w:hanging="360"/>
+        <w:ind w:left="7200" w:hanging="360"/>
       </w:pPr>
       <w:rPr>
         <w:rFonts w:ascii="Wingdings" w:hAnsi="Wingdings" w:hint="default"/>
@@ -1757,16 +2788,19 @@
     </w:lvl>
   </w:abstractNum>
   <w:num w:numId="1">
-    <w:abstractNumId w:val="3"/>
+    <w:abstractNumId w:val="4"/>
   </w:num>
   <w:num w:numId="2">
     <w:abstractNumId w:val="0"/>
   </w:num>
   <w:num w:numId="3">
-    <w:abstractNumId w:val="2"/>
+    <w:abstractNumId w:val="3"/>
   </w:num>
   <w:num w:numId="4">
     <w:abstractNumId w:val="1"/>
+  </w:num>
+  <w:num w:numId="5">
+    <w:abstractNumId w:val="2"/>
   </w:num>
 </w:numbering>
 </file>
@@ -2232,6 +3266,67 @@
       </w:tblBorders>
     </w:tblPr>
   </w:style>
+  <w:style w:type="character" w:styleId="HTMLCode">
+    <w:name w:val="HTML Code"/>
+    <w:basedOn w:val="DefaultParagraphFont"/>
+    <w:uiPriority w:val="99"/>
+    <w:semiHidden/>
+    <w:unhideWhenUsed/>
+    <w:rsid w:val="00D332D4"/>
+    <w:rPr>
+      <w:rFonts w:ascii="Courier New" w:eastAsia="Times New Roman" w:hAnsi="Courier New" w:cs="Courier New"/>
+      <w:sz w:val="20"/>
+      <w:szCs w:val="20"/>
+    </w:rPr>
+  </w:style>
+  <w:style w:type="paragraph" w:styleId="HTMLPreformatted">
+    <w:name w:val="HTML Preformatted"/>
+    <w:basedOn w:val="Normal"/>
+    <w:link w:val="HTMLPreformattedChar"/>
+    <w:uiPriority w:val="99"/>
+    <w:semiHidden/>
+    <w:unhideWhenUsed/>
+    <w:rsid w:val="00360328"/>
+    <w:pPr>
+      <w:tabs>
+        <w:tab w:val="left" w:pos="916"/>
+        <w:tab w:val="left" w:pos="1832"/>
+        <w:tab w:val="left" w:pos="2748"/>
+        <w:tab w:val="left" w:pos="3664"/>
+        <w:tab w:val="left" w:pos="4580"/>
+        <w:tab w:val="left" w:pos="5496"/>
+        <w:tab w:val="left" w:pos="6412"/>
+        <w:tab w:val="left" w:pos="7328"/>
+        <w:tab w:val="left" w:pos="8244"/>
+        <w:tab w:val="left" w:pos="9160"/>
+        <w:tab w:val="left" w:pos="10076"/>
+        <w:tab w:val="left" w:pos="10992"/>
+        <w:tab w:val="left" w:pos="11908"/>
+        <w:tab w:val="left" w:pos="12824"/>
+        <w:tab w:val="left" w:pos="13740"/>
+        <w:tab w:val="left" w:pos="14656"/>
+      </w:tabs>
+      <w:spacing w:after="0" w:line="240" w:lineRule="auto"/>
+    </w:pPr>
+    <w:rPr>
+      <w:rFonts w:ascii="Courier New" w:eastAsia="Times New Roman" w:hAnsi="Courier New" w:cs="Courier New"/>
+      <w:sz w:val="20"/>
+      <w:szCs w:val="20"/>
+    </w:rPr>
+  </w:style>
+  <w:style w:type="character" w:customStyle="1" w:styleId="HTMLPreformattedChar">
+    <w:name w:val="HTML Preformatted Char"/>
+    <w:basedOn w:val="DefaultParagraphFont"/>
+    <w:link w:val="HTMLPreformatted"/>
+    <w:uiPriority w:val="99"/>
+    <w:semiHidden/>
+    <w:rsid w:val="00360328"/>
+    <w:rPr>
+      <w:rFonts w:ascii="Courier New" w:eastAsia="Times New Roman" w:hAnsi="Courier New" w:cs="Courier New"/>
+      <w:sz w:val="20"/>
+      <w:szCs w:val="20"/>
+    </w:rPr>
+  </w:style>
 </w:styles>
 </file>
 
@@ -2528,4 +3623,16 @@
     </a:ext>
   </a:extLst>
 </a:theme>
+</file>
+
+<file path=customXml/item1.xml><?xml version="1.0" encoding="utf-8"?>
+<b:Sources xmlns:b="http://schemas.openxmlformats.org/officeDocument/2006/bibliography" xmlns="http://schemas.openxmlformats.org/officeDocument/2006/bibliography" SelectedStyle="\APASixthEditionOfficeOnline.xsl" StyleName="APA" Version="6"/>
+</file>
+
+<file path=customXml/itemProps1.xml><?xml version="1.0" encoding="utf-8"?>
+<ds:datastoreItem xmlns:ds="http://schemas.openxmlformats.org/officeDocument/2006/customXml" ds:itemID="{ABD7646A-86DC-4794-A492-EBB330ACA107}">
+  <ds:schemaRefs>
+    <ds:schemaRef ds:uri="http://schemas.openxmlformats.org/officeDocument/2006/bibliography"/>
+  </ds:schemaRefs>
+</ds:datastoreItem>
 </file>
</xml_diff>

<commit_message>
P02 Guessing game commented
</commit_message>
<xml_diff>
--- a/Documentacion/RustQuickReference.docx
+++ b/Documentacion/RustQuickReference.docx
@@ -23,6 +23,7 @@
           <w:ilvl w:val="0"/>
           <w:numId w:val="4"/>
         </w:numPr>
+        <w:ind w:left="0"/>
         <w:rPr>
           <w:rFonts w:ascii="Segoe UI" w:hAnsi="Segoe UI" w:cs="Segoe UI"/>
           <w:b/>
@@ -68,6 +69,7 @@
           <w:ilvl w:val="0"/>
           <w:numId w:val="1"/>
         </w:numPr>
+        <w:ind w:left="0"/>
         <w:rPr>
           <w:rFonts w:ascii="Segoe UI" w:hAnsi="Segoe UI" w:cs="Segoe UI"/>
         </w:rPr>
@@ -86,6 +88,7 @@
           <w:ilvl w:val="0"/>
           <w:numId w:val="1"/>
         </w:numPr>
+        <w:ind w:left="0"/>
         <w:rPr>
           <w:rFonts w:ascii="Segoe UI" w:hAnsi="Segoe UI" w:cs="Segoe UI"/>
         </w:rPr>
@@ -110,6 +113,7 @@
           <w:ilvl w:val="0"/>
           <w:numId w:val="1"/>
         </w:numPr>
+        <w:ind w:left="0"/>
         <w:rPr>
           <w:rFonts w:ascii="Segoe UI" w:hAnsi="Segoe UI" w:cs="Segoe UI"/>
         </w:rPr>
@@ -176,6 +180,15 @@
         </w:rPr>
         <w:t xml:space="preserve">dependencies. </w:t>
       </w:r>
+    </w:p>
+    <w:p>
+      <w:pPr>
+        <w:pStyle w:val="ListParagraph"/>
+        <w:ind w:left="0"/>
+        <w:rPr>
+          <w:rFonts w:ascii="Segoe UI" w:hAnsi="Segoe UI" w:cs="Segoe UI"/>
+        </w:rPr>
+      </w:pPr>
     </w:p>
     <w:p>
       <w:pPr>
@@ -201,8 +214,9 @@
         <w:pStyle w:val="ListParagraph"/>
         <w:numPr>
           <w:ilvl w:val="0"/>
-          <w:numId w:val="2"/>
+          <w:numId w:val="5"/>
         </w:numPr>
+        <w:ind w:left="0"/>
         <w:rPr>
           <w:rFonts w:ascii="Segoe UI" w:hAnsi="Segoe UI" w:cs="Segoe UI"/>
         </w:rPr>
@@ -220,19 +234,80 @@
         </w:rPr>
         <w:t>: the included dependency manager and build tool, makes adding, compiling, and managing dependencies painless and consistent across the Rust ecosystem.</w:t>
       </w:r>
+    </w:p>
+    <w:p>
+      <w:pPr>
+        <w:pStyle w:val="ListParagraph"/>
+        <w:ind w:left="0"/>
+        <w:rPr>
+          <w:rFonts w:ascii="Segoe UI" w:hAnsi="Segoe UI" w:cs="Segoe UI"/>
+        </w:rPr>
+      </w:pPr>
+      <w:r>
+        <w:rPr>
+          <w:rFonts w:ascii="Segoe UI" w:hAnsi="Segoe UI" w:cs="Segoe UI"/>
+        </w:rPr>
+        <w:t xml:space="preserve">Cargo has a mechanism that ensures you can rebuild the same artifact every </w:t>
+      </w:r>
+      <w:r>
+        <w:rPr>
+          <w:rFonts w:ascii="Segoe UI" w:hAnsi="Segoe UI" w:cs="Segoe UI"/>
+        </w:rPr>
+        <w:t xml:space="preserve">build. </w:t>
+      </w:r>
+      <w:r>
+        <w:rPr>
+          <w:rFonts w:ascii="Segoe UI" w:hAnsi="Segoe UI" w:cs="Segoe UI"/>
+        </w:rPr>
+        <w:t>Cargo will use only the versions of the dependencies you specified until you indicate otherwise</w:t>
+      </w:r>
+      <w:r>
+        <w:rPr>
+          <w:rFonts w:ascii="Segoe UI" w:hAnsi="Segoe UI" w:cs="Segoe UI"/>
+        </w:rPr>
+        <w:t xml:space="preserve">. </w:t>
+      </w:r>
+      <w:r>
+        <w:rPr>
+          <w:rFonts w:ascii="Segoe UI" w:hAnsi="Segoe UI" w:cs="Segoe UI"/>
+        </w:rPr>
+        <w:t xml:space="preserve">To ignore manual versions, use </w:t>
+      </w:r>
+      <w:r>
+        <w:rPr>
+          <w:rFonts w:ascii="Segoe UI" w:hAnsi="Segoe UI" w:cs="Segoe UI"/>
+          <w:u w:val="single"/>
+        </w:rPr>
+        <w:t>cargo update</w:t>
+      </w:r>
+      <w:r>
+        <w:rPr>
+          <w:rFonts w:ascii="Segoe UI" w:hAnsi="Segoe UI" w:cs="Segoe UI"/>
+        </w:rPr>
+        <w:t xml:space="preserve"> which will update dependencies to latest versions.</w:t>
+      </w:r>
+    </w:p>
+    <w:p>
+      <w:pPr>
+        <w:pStyle w:val="ListParagraph"/>
+        <w:ind w:left="0"/>
+        <w:rPr>
+          <w:rFonts w:ascii="Segoe UI" w:hAnsi="Segoe UI" w:cs="Segoe UI"/>
+        </w:rPr>
+      </w:pPr>
     </w:p>
     <w:p>
       <w:pPr>
         <w:pStyle w:val="ListParagraph"/>
         <w:numPr>
           <w:ilvl w:val="0"/>
-          <w:numId w:val="2"/>
+          <w:numId w:val="5"/>
         </w:numPr>
-        <w:rPr>
-          <w:rFonts w:ascii="Segoe UI" w:hAnsi="Segoe UI" w:cs="Segoe UI"/>
-        </w:rPr>
-      </w:pPr>
-      <w:proofErr w:type="spellStart"/>
+        <w:ind w:left="0"/>
+        <w:rPr>
+          <w:rFonts w:ascii="Segoe UI" w:hAnsi="Segoe UI" w:cs="Segoe UI"/>
+        </w:rPr>
+      </w:pPr>
       <w:r>
         <w:rPr>
           <w:rFonts w:ascii="Segoe UI" w:hAnsi="Segoe UI" w:cs="Segoe UI"/>
@@ -240,7 +315,6 @@
         </w:rPr>
         <w:t>Rustfmt</w:t>
       </w:r>
-      <w:proofErr w:type="spellEnd"/>
       <w:r>
         <w:rPr>
           <w:rFonts w:ascii="Segoe UI" w:hAnsi="Segoe UI" w:cs="Segoe UI"/>
@@ -253,8 +327,9 @@
         <w:pStyle w:val="ListParagraph"/>
         <w:numPr>
           <w:ilvl w:val="0"/>
-          <w:numId w:val="2"/>
+          <w:numId w:val="5"/>
         </w:numPr>
+        <w:ind w:left="0"/>
         <w:rPr>
           <w:rFonts w:ascii="Segoe UI" w:hAnsi="Segoe UI" w:cs="Segoe UI"/>
         </w:rPr>
@@ -307,6 +382,441 @@
     </w:p>
     <w:p>
       <w:pPr>
+        <w:rPr>
+          <w:rFonts w:ascii="Segoe UI" w:hAnsi="Segoe UI" w:cs="Segoe UI"/>
+        </w:rPr>
+      </w:pPr>
+    </w:p>
+    <w:p>
+      <w:r>
+        <w:t>Crate:collection of Rust source code files(Basically a library).</w:t>
+      </w:r>
+    </w:p>
+    <w:p>
+      <w:pPr>
+        <w:rPr>
+          <w:rFonts w:ascii="Segoe UI" w:hAnsi="Segoe UI" w:cs="Segoe UI"/>
+        </w:rPr>
+      </w:pPr>
+      <w:r>
+        <w:rPr>
+          <w:rFonts w:ascii="Segoe UI" w:hAnsi="Segoe UI" w:cs="Segoe UI"/>
+        </w:rPr>
+        <w:t xml:space="preserve">The </w:t>
+      </w:r>
+      <w:r>
+        <w:rPr>
+          <w:rFonts w:ascii="Segoe UI" w:hAnsi="Segoe UI" w:cs="Segoe UI"/>
+          <w:i/>
+          <w:iCs/>
+          <w:u w:val="single"/>
+        </w:rPr>
+        <w:t>Prelude</w:t>
+      </w:r>
+      <w:r>
+        <w:rPr>
+          <w:rFonts w:ascii="Segoe UI" w:hAnsi="Segoe UI" w:cs="Segoe UI"/>
+        </w:rPr>
+        <w:t xml:space="preserve"> is a list of functionalities that Rust imports into every program, it includes: traits of fundamental types, destructors and overloading, heap allocation, ownership, clone, comparison traits, generic conversions, iterators, heap allocated strings and vectors.</w:t>
+      </w:r>
+    </w:p>
+    <w:p>
+      <w:pPr>
+        <w:rPr>
+          <w:rFonts w:ascii="Segoe UI" w:hAnsi="Segoe UI" w:cs="Segoe UI"/>
+        </w:rPr>
+      </w:pPr>
+    </w:p>
+    <w:p>
+      <w:pPr>
+        <w:pStyle w:val="ListParagraph"/>
+        <w:numPr>
+          <w:ilvl w:val="0"/>
+          <w:numId w:val="4"/>
+        </w:numPr>
+        <w:ind w:left="0"/>
+        <w:rPr>
+          <w:rFonts w:ascii="Segoe UI" w:hAnsi="Segoe UI" w:cs="Segoe UI"/>
+          <w:b/>
+          <w:bCs/>
+        </w:rPr>
+      </w:pPr>
+      <w:r>
+        <w:rPr>
+          <w:rFonts w:ascii="Segoe UI" w:hAnsi="Segoe UI" w:cs="Segoe UI"/>
+          <w:b/>
+          <w:bCs/>
+        </w:rPr>
+        <w:t>Rust Fundamentals</w:t>
+      </w:r>
+    </w:p>
+    <w:p>
+      <w:pPr>
+        <w:pStyle w:val="ListParagraph"/>
+        <w:numPr>
+          <w:ilvl w:val="1"/>
+          <w:numId w:val="4"/>
+        </w:numPr>
+        <w:ind w:left="360"/>
+        <w:rPr>
+          <w:rFonts w:ascii="Segoe UI" w:hAnsi="Segoe UI" w:cs="Segoe UI"/>
+        </w:rPr>
+      </w:pPr>
+      <w:r>
+        <w:rPr>
+          <w:rFonts w:ascii="Segoe UI" w:hAnsi="Segoe UI" w:cs="Segoe UI"/>
+        </w:rPr>
+        <w:t>Variable</w:t>
+      </w:r>
+      <w:r>
+        <w:rPr>
+          <w:rFonts w:ascii="Segoe UI" w:hAnsi="Segoe UI" w:cs="Segoe UI"/>
+        </w:rPr>
+        <w:t>s</w:t>
+      </w:r>
+    </w:p>
+    <w:p>
+      <w:pPr>
+        <w:rPr>
+          <w:rFonts w:ascii="Segoe UI" w:hAnsi="Segoe UI" w:cs="Segoe UI"/>
+        </w:rPr>
+      </w:pPr>
+      <w:r>
+        <w:rPr>
+          <w:rFonts w:ascii="Segoe UI" w:hAnsi="Segoe UI" w:cs="Segoe UI"/>
+          <w:color w:val="4472C4" w:themeColor="accent1"/>
+        </w:rPr>
+        <w:t>let</w:t>
+      </w:r>
+      <w:r>
+        <w:rPr>
+          <w:rFonts w:ascii="Segoe UI" w:hAnsi="Segoe UI" w:cs="Segoe UI"/>
+        </w:rPr>
+        <w:t xml:space="preserve"> -&gt;</w:t>
+      </w:r>
+      <w:r>
+        <w:rPr>
+          <w:rFonts w:ascii="Segoe UI" w:hAnsi="Segoe UI" w:cs="Segoe UI"/>
+        </w:rPr>
+        <w:t xml:space="preserve"> </w:t>
+      </w:r>
+      <w:r>
+        <w:rPr>
+          <w:rFonts w:ascii="Segoe UI" w:hAnsi="Segoe UI" w:cs="Segoe UI"/>
+        </w:rPr>
+        <w:t>Create</w:t>
+      </w:r>
+      <w:r>
+        <w:rPr>
+          <w:rFonts w:ascii="Segoe UI" w:hAnsi="Segoe UI" w:cs="Segoe UI"/>
+        </w:rPr>
+        <w:t>s</w:t>
+      </w:r>
+      <w:r>
+        <w:rPr>
+          <w:rFonts w:ascii="Segoe UI" w:hAnsi="Segoe UI" w:cs="Segoe UI"/>
+        </w:rPr>
+        <w:t xml:space="preserve"> a variable.</w:t>
+      </w:r>
+    </w:p>
+    <w:p>
+      <w:pPr>
+        <w:rPr>
+          <w:rFonts w:ascii="Segoe UI" w:hAnsi="Segoe UI" w:cs="Segoe UI"/>
+        </w:rPr>
+      </w:pPr>
+      <w:r>
+        <w:rPr>
+          <w:rFonts w:ascii="Segoe UI" w:hAnsi="Segoe UI" w:cs="Segoe UI"/>
+          <w:b/>
+          <w:bCs/>
+          <w:color w:val="4472C4" w:themeColor="accent1"/>
+        </w:rPr>
+        <w:t>{}</w:t>
+      </w:r>
+      <w:r>
+        <w:rPr>
+          <w:rFonts w:ascii="Segoe UI" w:hAnsi="Segoe UI" w:cs="Segoe UI"/>
+          <w:b/>
+          <w:bCs/>
+          <w:color w:val="4472C4" w:themeColor="accent1"/>
+        </w:rPr>
+        <w:t xml:space="preserve"> </w:t>
+      </w:r>
+      <w:r>
+        <w:rPr>
+          <w:rFonts w:ascii="Segoe UI" w:hAnsi="Segoe UI" w:cs="Segoe UI"/>
+        </w:rPr>
+        <w:t xml:space="preserve"> </w:t>
+      </w:r>
+      <w:r>
+        <w:rPr>
+          <w:rFonts w:ascii="Segoe UI" w:hAnsi="Segoe UI" w:cs="Segoe UI"/>
+        </w:rPr>
+        <w:t>-&gt; Curly brackets are</w:t>
+      </w:r>
+      <w:r>
+        <w:rPr>
+          <w:rFonts w:ascii="Segoe UI" w:hAnsi="Segoe UI" w:cs="Segoe UI"/>
+        </w:rPr>
+        <w:t xml:space="preserve"> </w:t>
+      </w:r>
+      <w:r>
+        <w:rPr>
+          <w:rFonts w:ascii="Segoe UI" w:hAnsi="Segoe UI" w:cs="Segoe UI"/>
+        </w:rPr>
+        <w:t>the f</w:t>
+      </w:r>
+      <w:r>
+        <w:rPr>
+          <w:rFonts w:ascii="Segoe UI" w:hAnsi="Segoe UI" w:cs="Segoe UI"/>
+        </w:rPr>
+        <w:t>ormat specifiers(</w:t>
+      </w:r>
+      <w:r>
+        <w:rPr>
+          <w:rFonts w:ascii="Segoe UI" w:hAnsi="Segoe UI" w:cs="Segoe UI"/>
+        </w:rPr>
+        <w:t xml:space="preserve">called </w:t>
+      </w:r>
+      <w:r>
+        <w:rPr>
+          <w:rFonts w:ascii="Segoe UI" w:hAnsi="Segoe UI" w:cs="Segoe UI"/>
+        </w:rPr>
+        <w:t>%</w:t>
+      </w:r>
+      <w:r>
+        <w:rPr>
+          <w:rFonts w:ascii="Segoe UI" w:hAnsi="Segoe UI" w:cs="Segoe UI"/>
+        </w:rPr>
+        <w:t xml:space="preserve"> in C</w:t>
+      </w:r>
+      <w:r>
+        <w:rPr>
+          <w:rFonts w:ascii="Segoe UI" w:hAnsi="Segoe UI" w:cs="Segoe UI"/>
+        </w:rPr>
+        <w:t xml:space="preserve">) of </w:t>
+      </w:r>
+      <w:r>
+        <w:rPr>
+          <w:rFonts w:ascii="Segoe UI" w:hAnsi="Segoe UI" w:cs="Segoe UI"/>
+        </w:rPr>
+        <w:t>R</w:t>
+      </w:r>
+      <w:r>
+        <w:rPr>
+          <w:rFonts w:ascii="Segoe UI" w:hAnsi="Segoe UI" w:cs="Segoe UI"/>
+        </w:rPr>
+        <w:t>ust. In Rust they are just a place</w:t>
+      </w:r>
+      <w:r>
+        <w:rPr>
+          <w:rFonts w:ascii="Segoe UI" w:hAnsi="Segoe UI" w:cs="Segoe UI"/>
+        </w:rPr>
+        <w:t xml:space="preserve"> </w:t>
+      </w:r>
+      <w:r>
+        <w:rPr>
+          <w:rFonts w:ascii="Segoe UI" w:hAnsi="Segoe UI" w:cs="Segoe UI"/>
+        </w:rPr>
+        <w:t xml:space="preserve">holder. </w:t>
+      </w:r>
+    </w:p>
+    <w:p>
+      <w:pPr>
+        <w:rPr>
+          <w:rFonts w:ascii="Segoe UI" w:hAnsi="Segoe UI" w:cs="Segoe UI"/>
+        </w:rPr>
+      </w:pPr>
+      <w:r>
+        <w:rPr>
+          <w:rFonts w:ascii="Segoe UI" w:hAnsi="Segoe UI" w:cs="Segoe UI"/>
+        </w:rPr>
+        <w:t xml:space="preserve">Eg:println!("x = </w:t>
+      </w:r>
+      <w:r>
+        <w:rPr>
+          <w:rFonts w:ascii="Segoe UI" w:hAnsi="Segoe UI" w:cs="Segoe UI"/>
+          <w:color w:val="4472C4" w:themeColor="accent1"/>
+        </w:rPr>
+        <w:t>{}</w:t>
+      </w:r>
+      <w:r>
+        <w:rPr>
+          <w:rFonts w:ascii="Segoe UI" w:hAnsi="Segoe UI" w:cs="Segoe UI"/>
+        </w:rPr>
+        <w:t xml:space="preserve"> and y = </w:t>
+      </w:r>
+      <w:r>
+        <w:rPr>
+          <w:rFonts w:ascii="Segoe UI" w:hAnsi="Segoe UI" w:cs="Segoe UI"/>
+          <w:color w:val="4472C4" w:themeColor="accent1"/>
+        </w:rPr>
+        <w:t>{}</w:t>
+      </w:r>
+      <w:r>
+        <w:rPr>
+          <w:rFonts w:ascii="Segoe UI" w:hAnsi="Segoe UI" w:cs="Segoe UI"/>
+        </w:rPr>
+        <w:t>", x, y);</w:t>
+      </w:r>
+    </w:p>
+    <w:p>
+      <w:pPr>
+        <w:rPr>
+          <w:rFonts w:ascii="Segoe UI" w:hAnsi="Segoe UI" w:cs="Segoe UI"/>
+        </w:rPr>
+      </w:pPr>
+      <w:r>
+        <w:rPr>
+          <w:rFonts w:ascii="Segoe UI" w:hAnsi="Segoe UI" w:cs="Segoe UI"/>
+          <w:b/>
+          <w:bCs/>
+        </w:rPr>
+        <w:t>Shadowing</w:t>
+      </w:r>
+      <w:r>
+        <w:rPr>
+          <w:rFonts w:ascii="Segoe UI" w:hAnsi="Segoe UI" w:cs="Segoe UI"/>
+          <w:b/>
+          <w:bCs/>
+        </w:rPr>
+        <w:t xml:space="preserve">: </w:t>
+      </w:r>
+      <w:r>
+        <w:t>Shadowing lets us reuse variable</w:t>
+      </w:r>
+      <w:r>
+        <w:t xml:space="preserve"> with same name</w:t>
+      </w:r>
+      <w:r>
+        <w:t xml:space="preserve"> rather than forcing us to create two unique variables</w:t>
+      </w:r>
+      <w:r>
+        <w:t>,if the variables have different type.</w:t>
+      </w:r>
+      <w:bookmarkStart w:id="0" w:name="_GoBack"/>
+      <w:bookmarkEnd w:id="0"/>
+    </w:p>
+    <w:p>
+      <w:pPr>
+        <w:pStyle w:val="ListParagraph"/>
+        <w:numPr>
+          <w:ilvl w:val="1"/>
+          <w:numId w:val="4"/>
+        </w:numPr>
+        <w:ind w:left="360"/>
+        <w:rPr>
+          <w:rFonts w:ascii="Segoe UI" w:hAnsi="Segoe UI" w:cs="Segoe UI"/>
+        </w:rPr>
+      </w:pPr>
+      <w:r>
+        <w:rPr>
+          <w:rFonts w:ascii="Segoe UI" w:hAnsi="Segoe UI" w:cs="Segoe UI"/>
+        </w:rPr>
+        <w:t>Traits</w:t>
+      </w:r>
+    </w:p>
+    <w:p>
+      <w:pPr>
+        <w:pStyle w:val="ListParagraph"/>
+        <w:ind w:left="0"/>
+        <w:rPr>
+          <w:rFonts w:ascii="Segoe UI" w:hAnsi="Segoe UI" w:cs="Segoe UI"/>
+        </w:rPr>
+      </w:pPr>
+      <w:r>
+        <w:rPr>
+          <w:rFonts w:ascii="Segoe UI" w:hAnsi="Segoe UI" w:cs="Segoe UI"/>
+        </w:rPr>
+        <w:lastRenderedPageBreak/>
+        <w:t>--mut</w:t>
+      </w:r>
+      <w:r>
+        <w:rPr>
+          <w:rFonts w:ascii="Segoe UI" w:hAnsi="Segoe UI" w:cs="Segoe UI"/>
+        </w:rPr>
+        <w:t xml:space="preserve">:  </w:t>
+      </w:r>
+      <w:r>
+        <w:rPr>
+          <w:rFonts w:ascii="Segoe UI" w:hAnsi="Segoe UI" w:cs="Segoe UI"/>
+        </w:rPr>
+        <w:t>Assigns mutable(modifiable, non-static content) attribute.</w:t>
+      </w:r>
+      <w:r>
+        <w:rPr>
+          <w:rFonts w:ascii="Segoe UI" w:hAnsi="Segoe UI" w:cs="Segoe UI"/>
+        </w:rPr>
+        <w:t xml:space="preserve"> In Rust variables are </w:t>
+      </w:r>
+      <w:r>
+        <w:rPr>
+          <w:rFonts w:ascii="Segoe UI" w:hAnsi="Segoe UI" w:cs="Segoe UI"/>
+          <w:b/>
+          <w:bCs/>
+        </w:rPr>
+        <w:t>immutable</w:t>
+      </w:r>
+      <w:r>
+        <w:rPr>
+          <w:rFonts w:ascii="Segoe UI" w:hAnsi="Segoe UI" w:cs="Segoe UI"/>
+        </w:rPr>
+        <w:t xml:space="preserve"> by </w:t>
+      </w:r>
+      <w:r>
+        <w:rPr>
+          <w:rFonts w:ascii="Segoe UI" w:hAnsi="Segoe UI" w:cs="Segoe UI"/>
+          <w:b/>
+          <w:bCs/>
+        </w:rPr>
+        <w:t>default</w:t>
+      </w:r>
+      <w:r>
+        <w:rPr>
+          <w:rFonts w:ascii="Segoe UI" w:hAnsi="Segoe UI" w:cs="Segoe UI"/>
+        </w:rPr>
+        <w:t>.</w:t>
+      </w:r>
+      <w:r>
+        <w:rPr>
+          <w:rFonts w:ascii="Segoe UI" w:hAnsi="Segoe UI" w:cs="Segoe UI"/>
+        </w:rPr>
+        <w:t xml:space="preserve"> Eg: let mut guess = 5;</w:t>
+      </w:r>
+    </w:p>
+    <w:p>
+      <w:pPr>
+        <w:pStyle w:val="ListParagraph"/>
+        <w:ind w:left="0"/>
+        <w:rPr>
+          <w:rFonts w:ascii="Segoe UI" w:hAnsi="Segoe UI" w:cs="Segoe UI"/>
+        </w:rPr>
+      </w:pPr>
+    </w:p>
+    <w:p>
+      <w:pPr>
+        <w:pStyle w:val="ListParagraph"/>
+        <w:numPr>
+          <w:ilvl w:val="1"/>
+          <w:numId w:val="4"/>
+        </w:numPr>
+        <w:ind w:left="360"/>
+        <w:rPr>
+          <w:rFonts w:ascii="Segoe UI" w:hAnsi="Segoe UI" w:cs="Segoe UI"/>
+        </w:rPr>
+      </w:pPr>
+      <w:r>
+        <w:rPr>
+          <w:rFonts w:ascii="Segoe UI" w:hAnsi="Segoe UI" w:cs="Segoe UI"/>
+        </w:rPr>
+        <w:t>Compiling</w:t>
+      </w:r>
+    </w:p>
+    <w:p>
+      <w:pPr>
+        <w:pStyle w:val="ListParagraph"/>
+        <w:ind w:left="0"/>
         <w:rPr>
           <w:rFonts w:ascii="Segoe UI" w:hAnsi="Segoe UI" w:cs="Segoe UI"/>
         </w:rPr>
@@ -334,14 +844,12 @@
                 <w:lang w:val="es-MX"/>
               </w:rPr>
             </w:pPr>
-            <w:proofErr w:type="spellStart"/>
             <w:r>
               <w:rPr>
                 <w:lang w:val="es-MX"/>
               </w:rPr>
               <w:t>Instruction</w:t>
             </w:r>
-            <w:proofErr w:type="spellEnd"/>
           </w:p>
         </w:tc>
         <w:tc>
@@ -354,14 +862,12 @@
                 <w:lang w:val="es-MX"/>
               </w:rPr>
             </w:pPr>
-            <w:proofErr w:type="spellStart"/>
             <w:r>
               <w:rPr>
                 <w:lang w:val="es-MX"/>
               </w:rPr>
               <w:t>Description</w:t>
             </w:r>
-            <w:proofErr w:type="spellEnd"/>
           </w:p>
         </w:tc>
       </w:tr>
@@ -380,21 +886,7 @@
               <w:rPr>
                 <w:lang w:val="es-MX"/>
               </w:rPr>
-              <w:t>Cargo new {</w:t>
-            </w:r>
-            <w:proofErr w:type="spellStart"/>
-            <w:r>
-              <w:rPr>
-                <w:lang w:val="es-MX"/>
-              </w:rPr>
-              <w:t>name</w:t>
-            </w:r>
-            <w:proofErr w:type="spellEnd"/>
-            <w:r>
-              <w:rPr>
-                <w:lang w:val="es-MX"/>
-              </w:rPr>
-              <w:t>}</w:t>
+              <w:t>Cargo new {name}</w:t>
             </w:r>
           </w:p>
         </w:tc>
@@ -431,16 +923,8 @@
               <w:rPr>
                 <w:lang w:val="es-MX"/>
               </w:rPr>
-              <w:t xml:space="preserve">Cargo </w:t>
+              <w:t>Cargo build</w:t>
             </w:r>
-            <w:proofErr w:type="spellStart"/>
-            <w:r>
-              <w:rPr>
-                <w:lang w:val="es-MX"/>
-              </w:rPr>
-              <w:t>build</w:t>
-            </w:r>
-            <w:proofErr w:type="spellEnd"/>
           </w:p>
           <w:p>
             <w:pPr>
@@ -453,16 +937,8 @@
               <w:rPr>
                 <w:lang w:val="es-MX"/>
               </w:rPr>
-              <w:t>--</w:t>
+              <w:t>--release</w:t>
             </w:r>
-            <w:proofErr w:type="spellStart"/>
-            <w:r>
-              <w:rPr>
-                <w:lang w:val="es-MX"/>
-              </w:rPr>
-              <w:t>release</w:t>
-            </w:r>
-            <w:proofErr w:type="spellEnd"/>
             <w:r>
               <w:rPr>
                 <w:lang w:val="es-MX"/>
@@ -506,35 +982,7 @@
               <w:rPr>
                 <w:lang w:val="es-MX"/>
               </w:rPr>
-              <w:t>./target/</w:t>
-            </w:r>
-            <w:proofErr w:type="spellStart"/>
-            <w:r>
-              <w:rPr>
-                <w:lang w:val="es-MX"/>
-              </w:rPr>
-              <w:t>debug</w:t>
-            </w:r>
-            <w:proofErr w:type="spellEnd"/>
-            <w:r>
-              <w:rPr>
-                <w:lang w:val="es-MX"/>
-              </w:rPr>
-              <w:t>/{</w:t>
-            </w:r>
-            <w:proofErr w:type="spellStart"/>
-            <w:r>
-              <w:rPr>
-                <w:lang w:val="es-MX"/>
-              </w:rPr>
-              <w:t>CargoFile</w:t>
-            </w:r>
-            <w:proofErr w:type="spellEnd"/>
-            <w:r>
-              <w:rPr>
-                <w:lang w:val="es-MX"/>
-              </w:rPr>
-              <w:t>}</w:t>
+              <w:t>./target/debug/{CargoFile}</w:t>
             </w:r>
           </w:p>
         </w:tc>
@@ -596,16 +1044,8 @@
               <w:rPr>
                 <w:lang w:val="es-MX"/>
               </w:rPr>
-              <w:t xml:space="preserve">Cargo </w:t>
+              <w:t>Cargo check</w:t>
             </w:r>
-            <w:proofErr w:type="spellStart"/>
-            <w:r>
-              <w:rPr>
-                <w:lang w:val="es-MX"/>
-              </w:rPr>
-              <w:t>check</w:t>
-            </w:r>
-            <w:proofErr w:type="spellEnd"/>
           </w:p>
         </w:tc>
         <w:tc>
@@ -619,117 +1059,8 @@
             <w:r>
               <w:t xml:space="preserve">the </w:t>
             </w:r>
-            <w:bookmarkStart w:id="0" w:name="_GoBack"/>
-            <w:bookmarkEnd w:id="0"/>
             <w:r>
               <w:t>process)</w:t>
-            </w:r>
-          </w:p>
-        </w:tc>
-      </w:tr>
-    </w:tbl>
-    <w:p>
-      <w:pPr>
-        <w:rPr>
-          <w:rFonts w:ascii="Segoe UI" w:hAnsi="Segoe UI" w:cs="Segoe UI"/>
-        </w:rPr>
-      </w:pPr>
-    </w:p>
-    <w:p/>
-    <w:p>
-      <w:pPr>
-        <w:rPr>
-          <w:lang w:val="es-MX"/>
-        </w:rPr>
-      </w:pPr>
-      <w:r>
-        <w:rPr>
-          <w:lang w:val="es-MX"/>
-        </w:rPr>
-        <w:t>Variables</w:t>
-      </w:r>
-    </w:p>
-    <w:tbl>
-      <w:tblPr>
-        <w:tblStyle w:val="TableGrid"/>
-        <w:tblW w:w="10682" w:type="dxa"/>
-        <w:tblLayout w:type="fixed"/>
-        <w:tblLook w:val="04A0" w:firstRow="1" w:lastRow="0" w:firstColumn="1" w:lastColumn="0" w:noHBand="0" w:noVBand="1"/>
-      </w:tblPr>
-      <w:tblGrid>
-        <w:gridCol w:w="2826"/>
-        <w:gridCol w:w="7856"/>
-      </w:tblGrid>
-      <w:tr>
-        <w:tc>
-          <w:tcPr>
-            <w:tcW w:w="2826" w:type="dxa"/>
-          </w:tcPr>
-          <w:p>
-            <w:pPr>
-              <w:rPr>
-                <w:lang w:val="es-MX"/>
-              </w:rPr>
-            </w:pPr>
-          </w:p>
-        </w:tc>
-        <w:tc>
-          <w:tcPr>
-            <w:tcW w:w="7856" w:type="dxa"/>
-          </w:tcPr>
-          <w:p>
-            <w:pPr>
-              <w:rPr>
-                <w:lang w:val="es-MX"/>
-              </w:rPr>
-            </w:pPr>
-          </w:p>
-        </w:tc>
-      </w:tr>
-      <w:tr>
-        <w:tc>
-          <w:tcPr>
-            <w:tcW w:w="2826" w:type="dxa"/>
-          </w:tcPr>
-          <w:p>
-            <w:pPr>
-              <w:rPr>
-                <w:lang w:val="es-MX"/>
-              </w:rPr>
-            </w:pPr>
-            <w:proofErr w:type="spellStart"/>
-            <w:r>
-              <w:rPr>
-                <w:lang w:val="es-MX"/>
-              </w:rPr>
-              <w:t>let</w:t>
-            </w:r>
-            <w:proofErr w:type="spellEnd"/>
-          </w:p>
-        </w:tc>
-        <w:tc>
-          <w:tcPr>
-            <w:tcW w:w="7856" w:type="dxa"/>
-          </w:tcPr>
-          <w:p>
-            <w:pPr>
-              <w:rPr>
-                <w:lang w:val="es-MX"/>
-              </w:rPr>
-            </w:pPr>
-            <w:proofErr w:type="spellStart"/>
-            <w:r>
-              <w:rPr>
-                <w:lang w:val="es-MX"/>
-              </w:rPr>
-              <w:t>Create</w:t>
-            </w:r>
-            <w:proofErr w:type="spellEnd"/>
-            <w:r>
-              <w:rPr>
-                <w:lang w:val="es-MX"/>
-              </w:rPr>
-              <w:t xml:space="preserve"> a variable</w:t>
             </w:r>
           </w:p>
         </w:tc>
@@ -737,268 +1068,7 @@
       <w:tr>
         <w:tc>
           <w:tcPr>
-            <w:tcW w:w="2826" w:type="dxa"/>
-          </w:tcPr>
-          <w:p>
-            <w:pPr>
-              <w:rPr>
-                <w:lang w:val="es-MX"/>
-              </w:rPr>
-            </w:pPr>
-            <w:proofErr w:type="spellStart"/>
-            <w:r>
-              <w:rPr>
-                <w:lang w:val="es-MX"/>
-              </w:rPr>
-              <w:t>mut</w:t>
-            </w:r>
-            <w:proofErr w:type="spellEnd"/>
-          </w:p>
-        </w:tc>
-        <w:tc>
-          <w:tcPr>
-            <w:tcW w:w="7856" w:type="dxa"/>
-          </w:tcPr>
-          <w:p>
-            <w:pPr>
-              <w:rPr>
-                <w:lang w:val="es-MX"/>
-              </w:rPr>
-            </w:pPr>
-            <w:r>
-              <w:t xml:space="preserve">Assigns mutable(modifiable, non-static content) attribute. </w:t>
-            </w:r>
-            <w:proofErr w:type="spellStart"/>
-            <w:r>
-              <w:rPr>
-                <w:lang w:val="es-MX"/>
-              </w:rPr>
-              <w:t>Eg</w:t>
-            </w:r>
-            <w:proofErr w:type="spellEnd"/>
-            <w:r>
-              <w:rPr>
-                <w:lang w:val="es-MX"/>
-              </w:rPr>
-              <w:t xml:space="preserve">: </w:t>
-            </w:r>
-            <w:proofErr w:type="spellStart"/>
-            <w:r>
-              <w:rPr>
-                <w:lang w:val="es-MX"/>
-              </w:rPr>
-              <w:t>let</w:t>
-            </w:r>
-            <w:proofErr w:type="spellEnd"/>
-            <w:r>
-              <w:rPr>
-                <w:lang w:val="es-MX"/>
-              </w:rPr>
-              <w:t xml:space="preserve"> </w:t>
-            </w:r>
-            <w:proofErr w:type="spellStart"/>
-            <w:r>
-              <w:rPr>
-                <w:color w:val="0070C0"/>
-                <w:lang w:val="es-MX"/>
-              </w:rPr>
-              <w:t>mut</w:t>
-            </w:r>
-            <w:proofErr w:type="spellEnd"/>
-            <w:r>
-              <w:rPr>
-                <w:color w:val="0070C0"/>
-                <w:lang w:val="es-MX"/>
-              </w:rPr>
-              <w:t xml:space="preserve"> </w:t>
-            </w:r>
-            <w:proofErr w:type="spellStart"/>
-            <w:r>
-              <w:rPr>
-                <w:lang w:val="es-MX"/>
-              </w:rPr>
-              <w:t>guess</w:t>
-            </w:r>
-            <w:proofErr w:type="spellEnd"/>
-            <w:r>
-              <w:rPr>
-                <w:lang w:val="es-MX"/>
-              </w:rPr>
-              <w:t xml:space="preserve"> = 5; </w:t>
-            </w:r>
-          </w:p>
-        </w:tc>
-      </w:tr>
-      <w:tr>
-        <w:tc>
-          <w:tcPr>
-            <w:tcW w:w="2826" w:type="dxa"/>
-          </w:tcPr>
-          <w:p>
-            <w:pPr>
-              <w:rPr>
-                <w:lang w:val="es-MX"/>
-              </w:rPr>
-            </w:pPr>
-            <w:proofErr w:type="spellStart"/>
-            <w:r>
-              <w:rPr>
-                <w:lang w:val="es-MX"/>
-              </w:rPr>
-              <w:t>instance</w:t>
-            </w:r>
-            <w:proofErr w:type="spellEnd"/>
-            <w:r>
-              <w:rPr>
-                <w:lang w:val="es-MX"/>
-              </w:rPr>
-              <w:t>::</w:t>
-            </w:r>
-            <w:proofErr w:type="spellStart"/>
-            <w:r>
-              <w:rPr>
-                <w:lang w:val="es-MX"/>
-              </w:rPr>
-              <w:t>method</w:t>
-            </w:r>
-            <w:proofErr w:type="spellEnd"/>
-            <w:r>
-              <w:rPr>
-                <w:lang w:val="es-MX"/>
-              </w:rPr>
-              <w:t>()</w:t>
-            </w:r>
-          </w:p>
-        </w:tc>
-        <w:tc>
-          <w:tcPr>
-            <w:tcW w:w="7856" w:type="dxa"/>
-          </w:tcPr>
-          <w:p>
-            <w:r>
-              <w:t>´´method´´ is an associated function of ´´instance´´ type (static method).</w:t>
-            </w:r>
-          </w:p>
-          <w:p>
-            <w:pPr>
-              <w:ind w:firstLineChars="200" w:firstLine="400"/>
-            </w:pPr>
-            <w:r>
-              <w:lastRenderedPageBreak/>
-              <w:t xml:space="preserve"> </w:t>
-            </w:r>
-            <w:proofErr w:type="spellStart"/>
-            <w:r>
-              <w:t>Eg</w:t>
-            </w:r>
-            <w:proofErr w:type="spellEnd"/>
-            <w:r>
-              <w:t>: let guess = String::</w:t>
-            </w:r>
-            <w:r>
-              <w:rPr>
-                <w:color w:val="0070C0"/>
-              </w:rPr>
-              <w:t>new()</w:t>
-            </w:r>
-            <w:r>
-              <w:t>;</w:t>
-            </w:r>
-          </w:p>
-        </w:tc>
-      </w:tr>
-      <w:tr>
-        <w:tc>
-          <w:tcPr>
-            <w:tcW w:w="2826" w:type="dxa"/>
-          </w:tcPr>
-          <w:p>
-            <w:pPr>
-              <w:rPr>
-                <w:lang w:val="es-MX"/>
-              </w:rPr>
-            </w:pPr>
-            <w:proofErr w:type="spellStart"/>
-            <w:r>
-              <w:rPr>
-                <w:lang w:val="es-MX"/>
-              </w:rPr>
-              <w:lastRenderedPageBreak/>
-              <w:t>instance</w:t>
-            </w:r>
-            <w:proofErr w:type="spellEnd"/>
-            <w:r>
-              <w:rPr>
-                <w:lang w:val="es-MX"/>
-              </w:rPr>
-              <w:t>::</w:t>
-            </w:r>
-            <w:proofErr w:type="spellStart"/>
-            <w:r>
-              <w:rPr>
-                <w:lang w:val="es-MX"/>
-              </w:rPr>
-              <w:t>method.submethod</w:t>
-            </w:r>
-            <w:proofErr w:type="spellEnd"/>
-            <w:r>
-              <w:rPr>
-                <w:lang w:val="es-MX"/>
-              </w:rPr>
-              <w:t>()</w:t>
-            </w:r>
-          </w:p>
-        </w:tc>
-        <w:tc>
-          <w:tcPr>
-            <w:tcW w:w="7856" w:type="dxa"/>
-          </w:tcPr>
-          <w:p>
-            <w:r>
-              <w:t xml:space="preserve">Calls </w:t>
-            </w:r>
-            <w:proofErr w:type="spellStart"/>
-            <w:r>
-              <w:t>submethod</w:t>
-            </w:r>
-            <w:proofErr w:type="spellEnd"/>
-            <w:r>
-              <w:t xml:space="preserve"> on method handle. </w:t>
-            </w:r>
-            <w:proofErr w:type="spellStart"/>
-            <w:r>
-              <w:t>Eg</w:t>
-            </w:r>
-            <w:proofErr w:type="spellEnd"/>
-            <w:r>
-              <w:t xml:space="preserve">: </w:t>
-            </w:r>
-            <w:proofErr w:type="spellStart"/>
-            <w:r>
-              <w:t>io</w:t>
-            </w:r>
-            <w:proofErr w:type="spellEnd"/>
-            <w:r>
-              <w:t>::stdin().</w:t>
-            </w:r>
-            <w:proofErr w:type="spellStart"/>
-            <w:r>
-              <w:rPr>
-                <w:color w:val="0070C0"/>
-              </w:rPr>
-              <w:t>read_line</w:t>
-            </w:r>
-            <w:proofErr w:type="spellEnd"/>
-            <w:r>
-              <w:t>()</w:t>
-            </w:r>
-          </w:p>
-        </w:tc>
-      </w:tr>
-      <w:tr>
-        <w:tc>
-          <w:tcPr>
-            <w:tcW w:w="2826" w:type="dxa"/>
+            <w:tcW w:w="2854" w:type="dxa"/>
           </w:tcPr>
           <w:p>
             <w:pPr>
@@ -1010,42 +1080,17 @@
               <w:rPr>
                 <w:lang w:val="es-MX"/>
               </w:rPr>
-              <w:t>{}</w:t>
+              <w:t>Use</w:t>
             </w:r>
           </w:p>
         </w:tc>
         <w:tc>
           <w:tcPr>
-            <w:tcW w:w="7856" w:type="dxa"/>
+            <w:tcW w:w="7828" w:type="dxa"/>
           </w:tcPr>
           <w:p>
             <w:r>
-              <w:t>Format specifiers(%) of rust. In Rust they are just a placeholder.</w:t>
-            </w:r>
-          </w:p>
-          <w:p>
-            <w:pPr>
-              <w:ind w:firstLineChars="150" w:firstLine="300"/>
-              <w:rPr>
-                <w:lang w:val="es-MX"/>
-              </w:rPr>
-            </w:pPr>
-            <w:r>
-              <w:t xml:space="preserve"> </w:t>
-            </w:r>
-            <w:proofErr w:type="spellStart"/>
-            <w:r>
-              <w:rPr>
-                <w:lang w:val="es-MX"/>
-              </w:rPr>
-              <w:t>Eg:println</w:t>
-            </w:r>
-            <w:proofErr w:type="spellEnd"/>
-            <w:r>
-              <w:rPr>
-                <w:lang w:val="es-MX"/>
-              </w:rPr>
-              <w:t>!("x = {} and y = {}", x, y);</w:t>
+              <w:t>Import library</w:t>
             </w:r>
           </w:p>
         </w:tc>
@@ -1053,285 +1098,1126 @@
     </w:tbl>
     <w:p>
       <w:pPr>
-        <w:rPr>
-          <w:lang w:val="es-MX"/>
-        </w:rPr>
-      </w:pPr>
-      <w:r>
-        <w:rPr>
-          <w:lang w:val="es-MX"/>
-        </w:rPr>
-        <w:tab/>
-      </w:r>
-    </w:p>
-    <w:p>
-      <w:pPr>
-        <w:rPr>
-          <w:lang w:val="es-MX"/>
-        </w:rPr>
-      </w:pPr>
-      <w:r>
-        <w:rPr>
-          <w:lang w:val="es-MX"/>
-        </w:rPr>
-        <w:t>Reference</w:t>
-      </w:r>
-    </w:p>
-    <w:tbl>
-      <w:tblPr>
-        <w:tblStyle w:val="TableGrid"/>
-        <w:tblW w:w="10682" w:type="dxa"/>
-        <w:tblLayout w:type="fixed"/>
-        <w:tblLook w:val="04A0" w:firstRow="1" w:lastRow="0" w:firstColumn="1" w:lastColumn="0" w:noHBand="0" w:noVBand="1"/>
-      </w:tblPr>
-      <w:tblGrid>
-        <w:gridCol w:w="2687"/>
-        <w:gridCol w:w="7995"/>
-      </w:tblGrid>
-      <w:tr>
-        <w:tc>
-          <w:tcPr>
-            <w:tcW w:w="2687" w:type="dxa"/>
-          </w:tcPr>
-          <w:p>
-            <w:pPr>
-              <w:rPr>
-                <w:lang w:val="es-MX"/>
-              </w:rPr>
-            </w:pPr>
-          </w:p>
-        </w:tc>
-        <w:tc>
-          <w:tcPr>
-            <w:tcW w:w="7995" w:type="dxa"/>
-          </w:tcPr>
-          <w:p>
-            <w:pPr>
-              <w:rPr>
-                <w:lang w:val="es-MX"/>
-              </w:rPr>
-            </w:pPr>
-          </w:p>
-        </w:tc>
-      </w:tr>
-      <w:tr>
-        <w:tc>
-          <w:tcPr>
-            <w:tcW w:w="2687" w:type="dxa"/>
-          </w:tcPr>
-          <w:p>
-            <w:pPr>
-              <w:rPr>
-                <w:lang w:val="es-MX"/>
-              </w:rPr>
-            </w:pPr>
-            <w:r>
-              <w:rPr>
-                <w:lang w:val="es-MX"/>
-              </w:rPr>
-              <w:t>&amp;</w:t>
-            </w:r>
-            <w:proofErr w:type="spellStart"/>
-            <w:r>
-              <w:rPr>
-                <w:lang w:val="es-MX"/>
-              </w:rPr>
-              <w:t>mut</w:t>
-            </w:r>
-            <w:proofErr w:type="spellEnd"/>
-          </w:p>
-        </w:tc>
-        <w:tc>
-          <w:tcPr>
-            <w:tcW w:w="7995" w:type="dxa"/>
-          </w:tcPr>
-          <w:p>
-            <w:r>
-              <w:t>Indicate that the variable is a reference, which allows code access of one variable through memory location.</w:t>
-            </w:r>
-          </w:p>
-        </w:tc>
-      </w:tr>
-    </w:tbl>
-    <w:p/>
-    <w:p>
-      <w:pPr>
-        <w:rPr>
-          <w:lang w:val="es-MX"/>
-        </w:rPr>
-      </w:pPr>
-      <w:proofErr w:type="spellStart"/>
-      <w:r>
-        <w:rPr>
-          <w:lang w:val="es-MX"/>
-        </w:rPr>
-        <w:t>Handling</w:t>
-      </w:r>
-      <w:proofErr w:type="spellEnd"/>
-      <w:r>
-        <w:rPr>
-          <w:lang w:val="es-MX"/>
+        <w:pStyle w:val="ListParagraph"/>
+        <w:ind w:left="0"/>
+        <w:jc w:val="center"/>
+        <w:rPr>
+          <w:rFonts w:ascii="Segoe UI" w:hAnsi="Segoe UI" w:cs="Segoe UI"/>
+        </w:rPr>
+      </w:pPr>
+      <w:r>
+        <w:rPr>
+          <w:rFonts w:ascii="Segoe UI" w:hAnsi="Segoe UI" w:cs="Segoe UI"/>
+        </w:rPr>
+        <w:t>Figure 2.3.1 Compiling your project</w:t>
+      </w:r>
+    </w:p>
+    <w:p>
+      <w:pPr>
+        <w:rPr>
+          <w:rFonts w:ascii="Segoe UI" w:hAnsi="Segoe UI" w:cs="Segoe UI"/>
+        </w:rPr>
+      </w:pPr>
+    </w:p>
+    <w:p>
+      <w:pPr>
+        <w:pStyle w:val="ListParagraph"/>
+        <w:numPr>
+          <w:ilvl w:val="1"/>
+          <w:numId w:val="4"/>
+        </w:numPr>
+        <w:ind w:left="360"/>
+        <w:rPr>
+          <w:rFonts w:ascii="Segoe UI" w:hAnsi="Segoe UI" w:cs="Segoe UI"/>
+        </w:rPr>
+      </w:pPr>
+      <w:r>
+        <w:rPr>
+          <w:rFonts w:ascii="Segoe UI" w:hAnsi="Segoe UI" w:cs="Segoe UI"/>
+        </w:rPr>
+        <w:t>Input/Output</w:t>
+      </w:r>
+    </w:p>
+    <w:p>
+      <w:pPr>
+        <w:pStyle w:val="ListParagraph"/>
+        <w:ind w:left="0"/>
+        <w:rPr>
+          <w:rFonts w:ascii="Segoe UI" w:hAnsi="Segoe UI" w:cs="Segoe UI"/>
+        </w:rPr>
+      </w:pPr>
+      <w:r>
+        <w:rPr>
+          <w:rFonts w:ascii="Segoe UI" w:hAnsi="Segoe UI" w:cs="Segoe UI"/>
+        </w:rPr>
+        <w:t>print</w:t>
+      </w:r>
+      <w:r>
+        <w:rPr>
+          <w:rFonts w:ascii="Segoe UI" w:hAnsi="Segoe UI" w:cs="Segoe UI"/>
+        </w:rPr>
+        <w:t>ln</w:t>
+      </w:r>
+      <w:r>
+        <w:rPr>
+          <w:rFonts w:ascii="Segoe UI" w:hAnsi="Segoe UI" w:cs="Segoe UI"/>
+        </w:rPr>
+        <w:t>!()</w:t>
+      </w:r>
+      <w:r>
+        <w:rPr>
+          <w:rFonts w:ascii="Segoe UI" w:hAnsi="Segoe UI" w:cs="Segoe UI"/>
+        </w:rPr>
+        <w:t xml:space="preserve"> -&gt; </w:t>
+      </w:r>
+      <w:r>
+        <w:rPr>
+          <w:rFonts w:ascii="Segoe UI" w:hAnsi="Segoe UI" w:cs="Segoe UI"/>
+        </w:rPr>
+        <w:t>Macro to print a string on screen</w:t>
+      </w:r>
+      <w:r>
+        <w:rPr>
+          <w:rFonts w:ascii="Segoe UI" w:hAnsi="Segoe UI" w:cs="Segoe UI"/>
+        </w:rPr>
+        <w:t>.</w:t>
+      </w:r>
+    </w:p>
+    <w:p>
+      <w:pPr>
+        <w:pStyle w:val="ListParagraph"/>
+        <w:ind w:left="0"/>
+        <w:rPr>
+          <w:rFonts w:ascii="Segoe UI" w:hAnsi="Segoe UI" w:cs="Segoe UI"/>
+        </w:rPr>
+      </w:pPr>
+    </w:p>
+    <w:p>
+      <w:pPr>
+        <w:pStyle w:val="ListParagraph"/>
+        <w:numPr>
+          <w:ilvl w:val="1"/>
+          <w:numId w:val="4"/>
+        </w:numPr>
+        <w:ind w:left="360"/>
+        <w:rPr>
+          <w:rFonts w:ascii="Segoe UI" w:hAnsi="Segoe UI" w:cs="Segoe UI"/>
+        </w:rPr>
+      </w:pPr>
+      <w:r>
+        <w:rPr>
+          <w:rFonts w:ascii="Segoe UI" w:hAnsi="Segoe UI" w:cs="Segoe UI"/>
+        </w:rPr>
+        <w:t>Strings</w:t>
+      </w:r>
+    </w:p>
+    <w:p>
+      <w:pPr>
+        <w:rPr>
+          <w:rFonts w:ascii="Segoe UI" w:hAnsi="Segoe UI" w:cs="Segoe UI"/>
+        </w:rPr>
+      </w:pPr>
+      <w:r>
+        <w:t xml:space="preserve">The </w:t>
+      </w:r>
+      <w:r>
+        <w:rPr>
+          <w:rStyle w:val="HTMLCode"/>
+          <w:rFonts w:eastAsiaTheme="minorHAnsi"/>
+          <w:color w:val="4472C4" w:themeColor="accent1"/>
+        </w:rPr>
+        <w:t>String</w:t>
+      </w:r>
+      <w:r>
+        <w:rPr>
+          <w:color w:val="4472C4" w:themeColor="accent1"/>
         </w:rPr>
         <w:t xml:space="preserve"> </w:t>
       </w:r>
-      <w:proofErr w:type="spellStart"/>
-      <w:r>
-        <w:rPr>
-          <w:lang w:val="es-MX"/>
-        </w:rPr>
-        <w:t>potential</w:t>
-      </w:r>
-      <w:proofErr w:type="spellEnd"/>
-      <w:r>
-        <w:rPr>
-          <w:lang w:val="es-MX"/>
-        </w:rPr>
-        <w:t xml:space="preserve"> </w:t>
-      </w:r>
-      <w:proofErr w:type="spellStart"/>
-      <w:r>
-        <w:rPr>
-          <w:lang w:val="es-MX"/>
-        </w:rPr>
-        <w:t>failures</w:t>
-      </w:r>
-      <w:proofErr w:type="spellEnd"/>
-    </w:p>
-    <w:tbl>
-      <w:tblPr>
-        <w:tblStyle w:val="TableGrid"/>
-        <w:tblW w:w="10682" w:type="dxa"/>
-        <w:tblLayout w:type="fixed"/>
-        <w:tblLook w:val="04A0" w:firstRow="1" w:lastRow="0" w:firstColumn="1" w:lastColumn="0" w:noHBand="0" w:noVBand="1"/>
-      </w:tblPr>
-      <w:tblGrid>
-        <w:gridCol w:w="2687"/>
-        <w:gridCol w:w="7995"/>
-      </w:tblGrid>
-      <w:tr>
-        <w:tc>
-          <w:tcPr>
-            <w:tcW w:w="2687" w:type="dxa"/>
-          </w:tcPr>
-          <w:p>
-            <w:pPr>
-              <w:rPr>
-                <w:lang w:val="es-MX"/>
-              </w:rPr>
-            </w:pPr>
-          </w:p>
-        </w:tc>
-        <w:tc>
-          <w:tcPr>
-            <w:tcW w:w="7995" w:type="dxa"/>
-          </w:tcPr>
-          <w:p>
-            <w:pPr>
-              <w:rPr>
-                <w:lang w:val="es-MX"/>
-              </w:rPr>
-            </w:pPr>
-          </w:p>
-        </w:tc>
-      </w:tr>
-      <w:tr>
-        <w:tc>
-          <w:tcPr>
-            <w:tcW w:w="2687" w:type="dxa"/>
-          </w:tcPr>
-          <w:p>
-            <w:pPr>
-              <w:rPr>
-                <w:lang w:val="es-MX"/>
-              </w:rPr>
-            </w:pPr>
-            <w:r>
-              <w:rPr>
-                <w:lang w:val="es-MX"/>
-              </w:rPr>
-              <w:t>.</w:t>
-            </w:r>
-            <w:proofErr w:type="spellStart"/>
-            <w:r>
-              <w:rPr>
-                <w:lang w:val="es-MX"/>
-              </w:rPr>
-              <w:t>expect</w:t>
-            </w:r>
-            <w:proofErr w:type="spellEnd"/>
-            <w:r>
-              <w:rPr>
-                <w:lang w:val="es-MX"/>
-              </w:rPr>
-              <w:t>(“</w:t>
-            </w:r>
-            <w:proofErr w:type="spellStart"/>
-            <w:r>
-              <w:rPr>
-                <w:lang w:val="es-MX"/>
-              </w:rPr>
-              <w:t>failed</w:t>
-            </w:r>
-            <w:proofErr w:type="spellEnd"/>
-            <w:r>
-              <w:rPr>
-                <w:lang w:val="es-MX"/>
-              </w:rPr>
-              <w:t>”);</w:t>
-            </w:r>
-          </w:p>
-        </w:tc>
-        <w:tc>
-          <w:tcPr>
-            <w:tcW w:w="7995" w:type="dxa"/>
-          </w:tcPr>
-          <w:p>
-            <w:r>
-              <w:t>Handles errors when returned values give err (Result types return either “ok” or “err”). this  crashes the program when an error occurs; Right way to recover from an error, is to write an error handling function.</w:t>
-            </w:r>
-          </w:p>
-        </w:tc>
-      </w:tr>
-    </w:tbl>
-    <w:p/>
-    <w:p>
-      <w:proofErr w:type="spellStart"/>
-      <w:r>
-        <w:t>Crate:collection</w:t>
-      </w:r>
-      <w:proofErr w:type="spellEnd"/>
-      <w:r>
-        <w:t xml:space="preserve"> of Rust source code files(Basically a library).</w:t>
-      </w:r>
-    </w:p>
-    <w:p>
-      <w:r>
-        <w:t xml:space="preserve">Version: you can add dependencies with </w:t>
-      </w:r>
+      <w:r>
+        <w:t>type is the most common type that has ownership over the contents of the string.</w:t>
+      </w:r>
+      <w:r>
+        <w:t xml:space="preserve"> Growable and UTF-8  encoded.</w:t>
+      </w:r>
+    </w:p>
+    <w:p>
+      <w:pPr>
+        <w:pStyle w:val="ListParagraph"/>
+        <w:ind w:left="0"/>
+        <w:rPr>
+          <w:rFonts w:ascii="Segoe UI" w:hAnsi="Segoe UI" w:cs="Segoe UI"/>
+        </w:rPr>
+      </w:pPr>
+    </w:p>
+    <w:p>
+      <w:pPr>
+        <w:pStyle w:val="ListParagraph"/>
+        <w:numPr>
+          <w:ilvl w:val="1"/>
+          <w:numId w:val="4"/>
+        </w:numPr>
+        <w:ind w:left="360"/>
+        <w:rPr>
+          <w:rFonts w:ascii="Segoe UI" w:hAnsi="Segoe UI" w:cs="Segoe UI"/>
+        </w:rPr>
+      </w:pPr>
+      <w:r>
+        <w:rPr>
+          <w:rFonts w:ascii="Segoe UI" w:hAnsi="Segoe UI" w:cs="Segoe UI"/>
+        </w:rPr>
+        <w:t>Methods</w:t>
+      </w:r>
+    </w:p>
+    <w:p>
+      <w:pPr>
+        <w:ind w:firstLine="720"/>
+      </w:pPr>
       <w:r>
         <w:rPr>
           <w:b/>
           <w:bCs/>
         </w:rPr>
-        <w:t xml:space="preserve">version </w:t>
-      </w:r>
-      <w:proofErr w:type="spellStart"/>
-      <w:r>
-        <w:t>included.Ensuring</w:t>
-      </w:r>
-      <w:proofErr w:type="spellEnd"/>
+        <w:t>instance::method</w:t>
+      </w:r>
+      <w:r>
+        <w:t>()</w:t>
+      </w:r>
+      <w:r>
+        <w:t xml:space="preserve"> -&gt; </w:t>
+      </w:r>
+      <w:r>
+        <w:t>´´method´´ is an associated function of ´´instance´´ type (static method).</w:t>
+      </w:r>
       <w:r>
         <w:t xml:space="preserve"> </w:t>
       </w:r>
-      <w:r>
-        <w:rPr>
+    </w:p>
+    <w:p>
+      <w:pPr>
+        <w:ind w:firstLine="720"/>
+      </w:pPr>
+      <w:r>
+        <w:t xml:space="preserve"> Eg: let guess = String::</w:t>
+      </w:r>
+      <w:r>
+        <w:rPr>
+          <w:color w:val="0070C0"/>
+        </w:rPr>
+        <w:t>new()</w:t>
+      </w:r>
+      <w:r>
+        <w:t>;</w:t>
+      </w:r>
+    </w:p>
+    <w:p>
+      <w:pPr>
+        <w:pStyle w:val="ListParagraph"/>
+        <w:ind w:left="0"/>
+        <w:rPr>
+          <w:rFonts w:ascii="Segoe UI" w:hAnsi="Segoe UI" w:cs="Segoe UI"/>
+        </w:rPr>
+      </w:pPr>
+      <w:r>
+        <w:rPr>
+          <w:rFonts w:ascii="Segoe UI" w:hAnsi="Segoe UI" w:cs="Segoe UI"/>
+        </w:rPr>
+        <w:t>instance::method.submethod()</w:t>
+      </w:r>
+      <w:r>
+        <w:rPr>
+          <w:rFonts w:ascii="Segoe UI" w:hAnsi="Segoe UI" w:cs="Segoe UI"/>
+        </w:rPr>
+        <w:t xml:space="preserve"> -&gt; </w:t>
+      </w:r>
+      <w:r>
+        <w:rPr>
+          <w:rFonts w:ascii="Segoe UI" w:hAnsi="Segoe UI" w:cs="Segoe UI"/>
+        </w:rPr>
+        <w:t>Calls submethod on method handle. Eg: io::stdin().read_line()</w:t>
+      </w:r>
+    </w:p>
+    <w:p>
+      <w:pPr>
+        <w:pStyle w:val="ListParagraph"/>
+        <w:ind w:left="360"/>
+        <w:rPr>
+          <w:rFonts w:ascii="Segoe UI" w:hAnsi="Segoe UI" w:cs="Segoe UI"/>
+        </w:rPr>
+      </w:pPr>
+    </w:p>
+    <w:p>
+      <w:pPr>
+        <w:pStyle w:val="ListParagraph"/>
+        <w:numPr>
+          <w:ilvl w:val="1"/>
+          <w:numId w:val="4"/>
+        </w:numPr>
+        <w:ind w:left="360"/>
+        <w:rPr>
+          <w:rFonts w:ascii="Segoe UI" w:hAnsi="Segoe UI" w:cs="Segoe UI"/>
+        </w:rPr>
+      </w:pPr>
+      <w:r>
+        <w:rPr>
+          <w:rFonts w:ascii="Segoe UI" w:hAnsi="Segoe UI" w:cs="Segoe UI"/>
+        </w:rPr>
+        <w:t>Failures</w:t>
+      </w:r>
+    </w:p>
+    <w:p>
+      <w:pPr>
+        <w:pStyle w:val="ListParagraph"/>
+        <w:ind w:left="0"/>
+        <w:rPr>
+          <w:rFonts w:ascii="Segoe UI" w:hAnsi="Segoe UI" w:cs="Segoe UI"/>
+        </w:rPr>
+      </w:pPr>
+      <w:r>
+        <w:rPr>
+          <w:rFonts w:ascii="Segoe UI" w:hAnsi="Segoe UI" w:cs="Segoe UI"/>
+          <w:color w:val="4472C4" w:themeColor="accent1"/>
+        </w:rPr>
+        <w:t xml:space="preserve">Result </w:t>
+      </w:r>
+      <w:r>
+        <w:rPr>
+          <w:rFonts w:ascii="Segoe UI" w:hAnsi="Segoe UI" w:cs="Segoe UI"/>
+        </w:rPr>
+        <w:t>types are enumerations</w:t>
+      </w:r>
+      <w:r>
+        <w:rPr>
+          <w:rFonts w:ascii="Segoe UI" w:hAnsi="Segoe UI" w:cs="Segoe UI"/>
+        </w:rPr>
+        <w:t xml:space="preserve">. </w:t>
+      </w:r>
+      <w:r>
+        <w:rPr>
+          <w:rFonts w:ascii="Segoe UI" w:hAnsi="Segoe UI" w:cs="Segoe UI"/>
+        </w:rPr>
+        <w:t xml:space="preserve">For Result, the variants are </w:t>
+      </w:r>
+      <w:r>
+        <w:rPr>
+          <w:rFonts w:ascii="Segoe UI" w:hAnsi="Segoe UI" w:cs="Segoe UI"/>
+          <w:color w:val="00B050"/>
+        </w:rPr>
+        <w:t xml:space="preserve">Ok </w:t>
+      </w:r>
+      <w:r>
+        <w:rPr>
+          <w:rFonts w:ascii="Segoe UI" w:hAnsi="Segoe UI" w:cs="Segoe UI"/>
+        </w:rPr>
+        <w:t xml:space="preserve">or </w:t>
+      </w:r>
+      <w:r>
+        <w:rPr>
+          <w:rFonts w:ascii="Segoe UI" w:hAnsi="Segoe UI" w:cs="Segoe UI"/>
+          <w:color w:val="00B050"/>
+        </w:rPr>
+        <w:t>Err</w:t>
+      </w:r>
+      <w:r>
+        <w:rPr>
+          <w:rFonts w:ascii="Segoe UI" w:hAnsi="Segoe UI" w:cs="Segoe UI"/>
+        </w:rPr>
+        <w:t xml:space="preserve">. The </w:t>
+      </w:r>
+      <w:r>
+        <w:rPr>
+          <w:rFonts w:ascii="Segoe UI" w:hAnsi="Segoe UI" w:cs="Segoe UI"/>
+          <w:color w:val="00B050"/>
+        </w:rPr>
+        <w:t xml:space="preserve">Ok </w:t>
+      </w:r>
+      <w:r>
+        <w:rPr>
+          <w:rFonts w:ascii="Segoe UI" w:hAnsi="Segoe UI" w:cs="Segoe UI"/>
+        </w:rPr>
+        <w:t xml:space="preserve">variant indicates the operation was successful, and inside </w:t>
+      </w:r>
+      <w:r>
+        <w:rPr>
+          <w:rFonts w:ascii="Segoe UI" w:hAnsi="Segoe UI" w:cs="Segoe UI"/>
+          <w:color w:val="00B050"/>
+        </w:rPr>
+        <w:t xml:space="preserve">Ok </w:t>
+      </w:r>
+      <w:r>
+        <w:rPr>
+          <w:rFonts w:ascii="Segoe UI" w:hAnsi="Segoe UI" w:cs="Segoe UI"/>
+        </w:rPr>
+        <w:t xml:space="preserve">is the successfully generated value. The </w:t>
+      </w:r>
+      <w:r>
+        <w:rPr>
+          <w:rFonts w:ascii="Segoe UI" w:hAnsi="Segoe UI" w:cs="Segoe UI"/>
+          <w:color w:val="00B050"/>
+        </w:rPr>
+        <w:t xml:space="preserve">Err </w:t>
+      </w:r>
+      <w:r>
+        <w:rPr>
+          <w:rFonts w:ascii="Segoe UI" w:hAnsi="Segoe UI" w:cs="Segoe UI"/>
+        </w:rPr>
+        <w:t xml:space="preserve">variant means the operation failed, and </w:t>
+      </w:r>
+      <w:r>
+        <w:rPr>
+          <w:rFonts w:ascii="Segoe UI" w:hAnsi="Segoe UI" w:cs="Segoe UI"/>
+          <w:color w:val="00B050"/>
+        </w:rPr>
+        <w:t xml:space="preserve">Err </w:t>
+      </w:r>
+      <w:r>
+        <w:rPr>
+          <w:rFonts w:ascii="Segoe UI" w:hAnsi="Segoe UI" w:cs="Segoe UI"/>
+        </w:rPr>
+        <w:t>contains information about how or why the operation failed</w:t>
+      </w:r>
+      <w:r>
+        <w:rPr>
+          <w:rFonts w:ascii="Segoe UI" w:hAnsi="Segoe UI" w:cs="Segoe UI"/>
+        </w:rPr>
+        <w:t>.</w:t>
+      </w:r>
+      <w:r>
+        <w:t xml:space="preserve"> </w:t>
+      </w:r>
+      <w:r>
+        <w:rPr>
+          <w:rFonts w:ascii="Segoe UI" w:hAnsi="Segoe UI" w:cs="Segoe UI"/>
+        </w:rPr>
+        <w:t>The purpose of these Result types is to encode error-handling information</w:t>
+      </w:r>
+      <w:r>
+        <w:rPr>
+          <w:rFonts w:ascii="Segoe UI" w:hAnsi="Segoe UI" w:cs="Segoe UI"/>
+        </w:rPr>
+        <w:t>.</w:t>
+      </w:r>
+    </w:p>
+    <w:p>
+      <w:pPr>
+        <w:pStyle w:val="ListParagraph"/>
+        <w:ind w:left="0"/>
+        <w:rPr>
+          <w:rFonts w:ascii="Segoe UI" w:hAnsi="Segoe UI" w:cs="Segoe UI"/>
+        </w:rPr>
+      </w:pPr>
+      <w:r>
+        <w:rPr>
+          <w:rFonts w:ascii="Segoe UI" w:hAnsi="Segoe UI" w:cs="Segoe UI"/>
+        </w:rPr>
+        <w:t xml:space="preserve">Eg: </w:t>
+      </w:r>
+      <w:r>
+        <w:t>.expect(“failed”)</w:t>
+      </w:r>
+      <w:r>
+        <w:t xml:space="preserve"> -&gt; </w:t>
+      </w:r>
+      <w:r>
+        <w:rPr>
+          <w:color w:val="4472C4" w:themeColor="accent1"/>
+        </w:rPr>
+        <w:t xml:space="preserve">Expect </w:t>
+      </w:r>
+      <w:r>
+        <w:t xml:space="preserve">Unwraps a result, yielding the content of an </w:t>
+      </w:r>
+      <w:hyperlink r:id="rId6" w:anchor="variant.Ok" w:history="1">
+        <w:r>
+          <w:rPr>
+            <w:rStyle w:val="HTMLCode"/>
+            <w:rFonts w:eastAsiaTheme="minorHAnsi"/>
+            <w:color w:val="00B050"/>
+            <w:u w:val="single"/>
+          </w:rPr>
+          <w:t>Ok</w:t>
+        </w:r>
+      </w:hyperlink>
+      <w:r>
+        <w:t>.</w:t>
+      </w:r>
+      <w:r>
+        <w:t xml:space="preserve"> </w:t>
+      </w:r>
+      <w:r>
+        <w:t xml:space="preserve">Otherwise panics and includes message and content of </w:t>
+      </w:r>
+      <w:r>
+        <w:rPr>
+          <w:color w:val="00B050"/>
+        </w:rPr>
+        <w:t>Err</w:t>
+      </w:r>
+      <w:r>
+        <w:t>.</w:t>
+      </w:r>
+    </w:p>
+    <w:p>
+      <w:pPr>
+        <w:pStyle w:val="ListParagraph"/>
+        <w:ind w:left="360"/>
+        <w:rPr>
+          <w:rFonts w:ascii="Segoe UI" w:hAnsi="Segoe UI" w:cs="Segoe UI"/>
+        </w:rPr>
+      </w:pPr>
+    </w:p>
+    <w:p>
+      <w:pPr>
+        <w:pStyle w:val="ListParagraph"/>
+        <w:numPr>
+          <w:ilvl w:val="1"/>
+          <w:numId w:val="4"/>
+        </w:numPr>
+        <w:ind w:left="360"/>
+        <w:rPr>
+          <w:rFonts w:ascii="Segoe UI" w:hAnsi="Segoe UI" w:cs="Segoe UI"/>
+        </w:rPr>
+      </w:pPr>
+      <w:r>
+        <w:rPr>
+          <w:rFonts w:ascii="Segoe UI" w:hAnsi="Segoe UI" w:cs="Segoe UI"/>
+        </w:rPr>
+        <w:t xml:space="preserve">Scope </w:t>
+      </w:r>
+      <w:r>
+        <w:rPr>
+          <w:rFonts w:ascii="Segoe UI" w:hAnsi="Segoe UI" w:cs="Segoe UI"/>
           <w:b/>
           <w:bCs/>
         </w:rPr>
-        <w:t>reproducible builds</w:t>
-      </w:r>
-      <w:r>
-        <w:t>: Rust will not automatically upgrade your dependencies until you explicitly upgrade them, this maintains code compatibility. To ignore manual versions, use cargo update which will update dependencies to latest versions.</w:t>
+        <w:t>{}</w:t>
+      </w:r>
+    </w:p>
+    <w:p>
+      <w:pPr>
+        <w:rPr>
+          <w:rFonts w:ascii="Segoe UI" w:hAnsi="Segoe UI" w:cs="Segoe UI"/>
+        </w:rPr>
+      </w:pPr>
+    </w:p>
+    <w:p>
+      <w:pPr>
+        <w:pStyle w:val="ListParagraph"/>
+        <w:numPr>
+          <w:ilvl w:val="0"/>
+          <w:numId w:val="4"/>
+        </w:numPr>
+        <w:ind w:left="0"/>
+        <w:rPr>
+          <w:rFonts w:ascii="Segoe UI" w:hAnsi="Segoe UI" w:cs="Segoe UI"/>
+          <w:b/>
+          <w:bCs/>
+        </w:rPr>
+      </w:pPr>
+      <w:r>
+        <w:rPr>
+          <w:rFonts w:ascii="Segoe UI" w:hAnsi="Segoe UI" w:cs="Segoe UI"/>
+          <w:b/>
+          <w:bCs/>
+        </w:rPr>
+        <w:t>Reference (&amp;)</w:t>
+      </w:r>
+      <w:r>
+        <w:rPr>
+          <w:rFonts w:ascii="Segoe UI" w:hAnsi="Segoe UI" w:cs="Segoe UI"/>
+          <w:b/>
+          <w:bCs/>
+        </w:rPr>
+        <w:tab/>
+      </w:r>
+    </w:p>
+    <w:p>
+      <w:r>
+        <w:rPr>
+          <w:b/>
+          <w:bCs/>
+          <w:color w:val="4472C4" w:themeColor="accent1"/>
+        </w:rPr>
+        <w:t>&amp;</w:t>
+      </w:r>
+      <w:r>
+        <w:rPr>
+          <w:b/>
+          <w:bCs/>
+        </w:rPr>
+        <w:t xml:space="preserve"> -&gt; </w:t>
+      </w:r>
+      <w:r>
+        <w:t>Get memory address: operator that gets the memory address(in hexadecimal) of a piece of data.</w:t>
+      </w:r>
+    </w:p>
+    <w:p/>
+    <w:p/>
+    <w:p/>
+    <w:p/>
+    <w:p/>
+    <w:p/>
+    <w:p/>
+    <w:p/>
+    <w:p/>
+    <w:p/>
+    <w:p/>
+    <w:p>
+      <w:r>
+        <w:rPr>
+          <w:noProof/>
+        </w:rPr>
+        <mc:AlternateContent>
+          <mc:Choice Requires="wps">
+            <w:drawing>
+              <wp:anchor distT="45720" distB="45720" distL="114300" distR="114300" simplePos="0" relativeHeight="251659264" behindDoc="0" locked="0" layoutInCell="1" allowOverlap="1" wp14:anchorId="02E5134A" wp14:editId="42E9AC6E">
+                <wp:simplePos x="0" y="0"/>
+                <wp:positionH relativeFrom="margin">
+                  <wp:align>left</wp:align>
+                </wp:positionH>
+                <wp:positionV relativeFrom="paragraph">
+                  <wp:posOffset>276664</wp:posOffset>
+                </wp:positionV>
+                <wp:extent cx="2578735" cy="1459230"/>
+                <wp:effectExtent l="0" t="0" r="12065" b="26670"/>
+                <wp:wrapSquare wrapText="bothSides"/>
+                <wp:docPr id="217" name="Text Box 2"/>
+                <wp:cNvGraphicFramePr>
+                  <a:graphicFrameLocks xmlns:a="http://schemas.openxmlformats.org/drawingml/2006/main"/>
+                </wp:cNvGraphicFramePr>
+                <a:graphic xmlns:a="http://schemas.openxmlformats.org/drawingml/2006/main">
+                  <a:graphicData uri="http://schemas.microsoft.com/office/word/2010/wordprocessingShape">
+                    <wps:wsp>
+                      <wps:cNvSpPr txBox="1">
+                        <a:spLocks noChangeArrowheads="1"/>
+                      </wps:cNvSpPr>
+                      <wps:spPr bwMode="auto">
+                        <a:xfrm>
+                          <a:off x="0" y="0"/>
+                          <a:ext cx="2579077" cy="1459523"/>
+                        </a:xfrm>
+                        <a:prstGeom prst="rect">
+                          <a:avLst/>
+                        </a:prstGeom>
+                        <a:solidFill>
+                          <a:srgbClr val="FFFFFF"/>
+                        </a:solidFill>
+                        <a:ln w="9525">
+                          <a:solidFill>
+                            <a:srgbClr val="000000"/>
+                          </a:solidFill>
+                          <a:miter lim="800000"/>
+                          <a:headEnd/>
+                          <a:tailEnd/>
+                        </a:ln>
+                      </wps:spPr>
+                      <wps:txbx>
+                        <w:txbxContent>
+                          <w:p>
+                            <w:pPr>
+                              <w:tabs>
+                                <w:tab w:val="left" w:pos="916"/>
+                                <w:tab w:val="left" w:pos="1832"/>
+                                <w:tab w:val="left" w:pos="2748"/>
+                                <w:tab w:val="left" w:pos="3664"/>
+                                <w:tab w:val="left" w:pos="4580"/>
+                                <w:tab w:val="left" w:pos="5496"/>
+                                <w:tab w:val="left" w:pos="6412"/>
+                                <w:tab w:val="left" w:pos="7328"/>
+                                <w:tab w:val="left" w:pos="8244"/>
+                                <w:tab w:val="left" w:pos="9160"/>
+                                <w:tab w:val="left" w:pos="10076"/>
+                                <w:tab w:val="left" w:pos="10992"/>
+                                <w:tab w:val="left" w:pos="11908"/>
+                                <w:tab w:val="left" w:pos="12824"/>
+                                <w:tab w:val="left" w:pos="13740"/>
+                                <w:tab w:val="left" w:pos="14656"/>
+                              </w:tabs>
+                              <w:spacing w:after="0" w:line="240" w:lineRule="auto"/>
+                            </w:pPr>
+                            <w:r>
+                              <w:t>Result Enum</w:t>
+                            </w:r>
+                            <w:r>
+                              <w:t xml:space="preserve">umerator: </w:t>
+                            </w:r>
+                            <w:r>
+                              <w:t>is a type that represents either success (</w:t>
+                            </w:r>
+                            <w:hyperlink r:id="rId7" w:anchor="variant.Ok" w:history="1">
+                              <w:r>
+                                <w:rPr>
+                                  <w:rStyle w:val="HTMLCode"/>
+                                  <w:rFonts w:eastAsiaTheme="minorHAnsi"/>
+                                  <w:color w:val="0000FF"/>
+                                  <w:u w:val="single"/>
+                                </w:rPr>
+                                <w:t>Ok</w:t>
+                              </w:r>
+                            </w:hyperlink>
+                            <w:r>
+                              <w:t>) or failure (</w:t>
+                            </w:r>
+                            <w:hyperlink r:id="rId8" w:anchor="variant.Err" w:history="1">
+                              <w:r>
+                                <w:rPr>
+                                  <w:rStyle w:val="HTMLCode"/>
+                                  <w:rFonts w:eastAsiaTheme="minorHAnsi"/>
+                                  <w:color w:val="0000FF"/>
+                                  <w:u w:val="single"/>
+                                </w:rPr>
+                                <w:t>Err</w:t>
+                              </w:r>
+                            </w:hyperlink>
+                            <w:r>
+                              <w:t>).</w:t>
+                            </w:r>
+                            <w:r>
+                              <w:t xml:space="preserve"> It helps to propagate errors.</w:t>
+                            </w:r>
+                          </w:p>
+                          <w:p>
+                            <w:pPr>
+                              <w:tabs>
+                                <w:tab w:val="left" w:pos="916"/>
+                                <w:tab w:val="left" w:pos="1832"/>
+                                <w:tab w:val="left" w:pos="2748"/>
+                                <w:tab w:val="left" w:pos="3664"/>
+                                <w:tab w:val="left" w:pos="4580"/>
+                                <w:tab w:val="left" w:pos="5496"/>
+                                <w:tab w:val="left" w:pos="6412"/>
+                                <w:tab w:val="left" w:pos="7328"/>
+                                <w:tab w:val="left" w:pos="8244"/>
+                                <w:tab w:val="left" w:pos="9160"/>
+                                <w:tab w:val="left" w:pos="10076"/>
+                                <w:tab w:val="left" w:pos="10992"/>
+                                <w:tab w:val="left" w:pos="11908"/>
+                                <w:tab w:val="left" w:pos="12824"/>
+                                <w:tab w:val="left" w:pos="13740"/>
+                                <w:tab w:val="left" w:pos="14656"/>
+                              </w:tabs>
+                              <w:spacing w:after="0" w:line="240" w:lineRule="auto"/>
+                              <w:rPr>
+                                <w:rFonts w:ascii="Courier New" w:eastAsia="Times New Roman" w:hAnsi="Courier New" w:cs="Courier New"/>
+                                <w:sz w:val="20"/>
+                                <w:szCs w:val="20"/>
+                              </w:rPr>
+                            </w:pPr>
+                          </w:p>
+                          <w:p>
+                            <w:pPr>
+                              <w:tabs>
+                                <w:tab w:val="left" w:pos="916"/>
+                                <w:tab w:val="left" w:pos="1832"/>
+                                <w:tab w:val="left" w:pos="2748"/>
+                                <w:tab w:val="left" w:pos="3664"/>
+                                <w:tab w:val="left" w:pos="4580"/>
+                                <w:tab w:val="left" w:pos="5496"/>
+                                <w:tab w:val="left" w:pos="6412"/>
+                                <w:tab w:val="left" w:pos="7328"/>
+                                <w:tab w:val="left" w:pos="8244"/>
+                                <w:tab w:val="left" w:pos="9160"/>
+                                <w:tab w:val="left" w:pos="10076"/>
+                                <w:tab w:val="left" w:pos="10992"/>
+                                <w:tab w:val="left" w:pos="11908"/>
+                                <w:tab w:val="left" w:pos="12824"/>
+                                <w:tab w:val="left" w:pos="13740"/>
+                                <w:tab w:val="left" w:pos="14656"/>
+                              </w:tabs>
+                              <w:spacing w:after="0" w:line="240" w:lineRule="auto"/>
+                              <w:rPr>
+                                <w:rFonts w:ascii="Courier New" w:eastAsia="Times New Roman" w:hAnsi="Courier New" w:cs="Courier New"/>
+                                <w:sz w:val="20"/>
+                                <w:szCs w:val="20"/>
+                              </w:rPr>
+                            </w:pPr>
+                            <w:r>
+                              <w:rPr>
+                                <w:rFonts w:ascii="Courier New" w:eastAsia="Times New Roman" w:hAnsi="Courier New" w:cs="Courier New"/>
+                                <w:sz w:val="20"/>
+                                <w:szCs w:val="20"/>
+                              </w:rPr>
+                              <w:t>pub enum Result&lt;T, E&gt; {</w:t>
+                            </w:r>
+                          </w:p>
+                          <w:p>
+                            <w:pPr>
+                              <w:tabs>
+                                <w:tab w:val="left" w:pos="916"/>
+                                <w:tab w:val="left" w:pos="1832"/>
+                                <w:tab w:val="left" w:pos="2748"/>
+                                <w:tab w:val="left" w:pos="3664"/>
+                                <w:tab w:val="left" w:pos="4580"/>
+                                <w:tab w:val="left" w:pos="5496"/>
+                                <w:tab w:val="left" w:pos="6412"/>
+                                <w:tab w:val="left" w:pos="7328"/>
+                                <w:tab w:val="left" w:pos="8244"/>
+                                <w:tab w:val="left" w:pos="9160"/>
+                                <w:tab w:val="left" w:pos="10076"/>
+                                <w:tab w:val="left" w:pos="10992"/>
+                                <w:tab w:val="left" w:pos="11908"/>
+                                <w:tab w:val="left" w:pos="12824"/>
+                                <w:tab w:val="left" w:pos="13740"/>
+                                <w:tab w:val="left" w:pos="14656"/>
+                              </w:tabs>
+                              <w:spacing w:after="0" w:line="240" w:lineRule="auto"/>
+                              <w:rPr>
+                                <w:rFonts w:ascii="Courier New" w:eastAsia="Times New Roman" w:hAnsi="Courier New" w:cs="Courier New"/>
+                                <w:sz w:val="20"/>
+                                <w:szCs w:val="20"/>
+                              </w:rPr>
+                            </w:pPr>
+                            <w:r>
+                              <w:rPr>
+                                <w:rFonts w:ascii="Courier New" w:eastAsia="Times New Roman" w:hAnsi="Courier New" w:cs="Courier New"/>
+                                <w:sz w:val="20"/>
+                                <w:szCs w:val="20"/>
+                              </w:rPr>
+                              <w:t xml:space="preserve">    Ok(T),</w:t>
+                            </w:r>
+                          </w:p>
+                          <w:p>
+                            <w:pPr>
+                              <w:tabs>
+                                <w:tab w:val="left" w:pos="916"/>
+                                <w:tab w:val="left" w:pos="1832"/>
+                                <w:tab w:val="left" w:pos="2748"/>
+                                <w:tab w:val="left" w:pos="3664"/>
+                                <w:tab w:val="left" w:pos="4580"/>
+                                <w:tab w:val="left" w:pos="5496"/>
+                                <w:tab w:val="left" w:pos="6412"/>
+                                <w:tab w:val="left" w:pos="7328"/>
+                                <w:tab w:val="left" w:pos="8244"/>
+                                <w:tab w:val="left" w:pos="9160"/>
+                                <w:tab w:val="left" w:pos="10076"/>
+                                <w:tab w:val="left" w:pos="10992"/>
+                                <w:tab w:val="left" w:pos="11908"/>
+                                <w:tab w:val="left" w:pos="12824"/>
+                                <w:tab w:val="left" w:pos="13740"/>
+                                <w:tab w:val="left" w:pos="14656"/>
+                              </w:tabs>
+                              <w:spacing w:after="0" w:line="240" w:lineRule="auto"/>
+                              <w:rPr>
+                                <w:rFonts w:ascii="Courier New" w:eastAsia="Times New Roman" w:hAnsi="Courier New" w:cs="Courier New"/>
+                                <w:sz w:val="20"/>
+                                <w:szCs w:val="20"/>
+                              </w:rPr>
+                            </w:pPr>
+                            <w:r>
+                              <w:rPr>
+                                <w:rFonts w:ascii="Courier New" w:eastAsia="Times New Roman" w:hAnsi="Courier New" w:cs="Courier New"/>
+                                <w:sz w:val="20"/>
+                                <w:szCs w:val="20"/>
+                              </w:rPr>
+                              <w:t xml:space="preserve">    Err(E),</w:t>
+                            </w:r>
+                          </w:p>
+                          <w:p>
+                            <w:pPr>
+                              <w:tabs>
+                                <w:tab w:val="left" w:pos="916"/>
+                                <w:tab w:val="left" w:pos="1832"/>
+                                <w:tab w:val="left" w:pos="2748"/>
+                                <w:tab w:val="left" w:pos="3664"/>
+                                <w:tab w:val="left" w:pos="4580"/>
+                                <w:tab w:val="left" w:pos="5496"/>
+                                <w:tab w:val="left" w:pos="6412"/>
+                                <w:tab w:val="left" w:pos="7328"/>
+                                <w:tab w:val="left" w:pos="8244"/>
+                                <w:tab w:val="left" w:pos="9160"/>
+                                <w:tab w:val="left" w:pos="10076"/>
+                                <w:tab w:val="left" w:pos="10992"/>
+                                <w:tab w:val="left" w:pos="11908"/>
+                                <w:tab w:val="left" w:pos="12824"/>
+                                <w:tab w:val="left" w:pos="13740"/>
+                                <w:tab w:val="left" w:pos="14656"/>
+                              </w:tabs>
+                              <w:spacing w:after="0" w:line="240" w:lineRule="auto"/>
+                              <w:rPr>
+                                <w:rFonts w:ascii="Courier New" w:eastAsia="Times New Roman" w:hAnsi="Courier New" w:cs="Courier New"/>
+                                <w:sz w:val="20"/>
+                                <w:szCs w:val="20"/>
+                              </w:rPr>
+                            </w:pPr>
+                            <w:r>
+                              <w:rPr>
+                                <w:rFonts w:ascii="Courier New" w:eastAsia="Times New Roman" w:hAnsi="Courier New" w:cs="Courier New"/>
+                                <w:sz w:val="20"/>
+                                <w:szCs w:val="20"/>
+                              </w:rPr>
+                              <w:t>}</w:t>
+                            </w:r>
+                          </w:p>
+                          <w:p/>
+                        </w:txbxContent>
+                      </wps:txbx>
+                      <wps:bodyPr rot="0" vert="horz" wrap="square" lIns="91440" tIns="45720" rIns="91440" bIns="45720" anchor="t" anchorCtr="0">
+                        <a:noAutofit/>
+                      </wps:bodyPr>
+                    </wps:wsp>
+                  </a:graphicData>
+                </a:graphic>
+                <wp14:sizeRelH relativeFrom="margin">
+                  <wp14:pctWidth>0</wp14:pctWidth>
+                </wp14:sizeRelH>
+                <wp14:sizeRelV relativeFrom="margin">
+                  <wp14:pctHeight>0</wp14:pctHeight>
+                </wp14:sizeRelV>
+              </wp:anchor>
+            </w:drawing>
+          </mc:Choice>
+          <mc:Fallback>
+            <w:pict>
+              <v:shapetype w14:anchorId="02E5134A" id="_x0000_t202" coordsize="21600,21600" o:spt="202" path="m,l,21600r21600,l21600,xe">
+                <v:stroke joinstyle="miter"/>
+                <v:path gradientshapeok="t" o:connecttype="rect"/>
+              </v:shapetype>
+              <v:shape id="Text Box 2" o:spid="_x0000_s1026" type="#_x0000_t202" style="position:absolute;margin-left:0;margin-top:21.8pt;width:203.05pt;height:114.9pt;z-index:251659264;visibility:visible;mso-wrap-style:square;mso-width-percent:0;mso-height-percent:0;mso-wrap-distance-left:9pt;mso-wrap-distance-top:3.6pt;mso-wrap-distance-right:9pt;mso-wrap-distance-bottom:3.6pt;mso-position-horizontal:left;mso-position-horizontal-relative:margin;mso-position-vertical:absolute;mso-position-vertical-relative:text;mso-width-percent:0;mso-height-percent:0;mso-width-relative:margin;mso-height-relative:margin;v-text-anchor:top" o:gfxdata="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">
+                <v:textbox>
+                  <w:txbxContent>
+                    <w:p>
+                      <w:pPr>
+                        <w:tabs>
+                          <w:tab w:val="left" w:pos="916"/>
+                          <w:tab w:val="left" w:pos="1832"/>
+                          <w:tab w:val="left" w:pos="2748"/>
+                          <w:tab w:val="left" w:pos="3664"/>
+                          <w:tab w:val="left" w:pos="4580"/>
+                          <w:tab w:val="left" w:pos="5496"/>
+                          <w:tab w:val="left" w:pos="6412"/>
+                          <w:tab w:val="left" w:pos="7328"/>
+                          <w:tab w:val="left" w:pos="8244"/>
+                          <w:tab w:val="left" w:pos="9160"/>
+                          <w:tab w:val="left" w:pos="10076"/>
+                          <w:tab w:val="left" w:pos="10992"/>
+                          <w:tab w:val="left" w:pos="11908"/>
+                          <w:tab w:val="left" w:pos="12824"/>
+                          <w:tab w:val="left" w:pos="13740"/>
+                          <w:tab w:val="left" w:pos="14656"/>
+                        </w:tabs>
+                        <w:spacing w:after="0" w:line="240" w:lineRule="auto"/>
+                      </w:pPr>
+                      <w:r>
+                        <w:t>Result Enum</w:t>
+                      </w:r>
+                      <w:r>
+                        <w:t xml:space="preserve">umerator: </w:t>
+                      </w:r>
+                      <w:r>
+                        <w:t>is a type that represents either success (</w:t>
+                      </w:r>
+                      <w:hyperlink r:id="rId9" w:anchor="variant.Ok" w:history="1">
+                        <w:r>
+                          <w:rPr>
+                            <w:rStyle w:val="HTMLCode"/>
+                            <w:rFonts w:eastAsiaTheme="minorHAnsi"/>
+                            <w:color w:val="0000FF"/>
+                            <w:u w:val="single"/>
+                          </w:rPr>
+                          <w:t>Ok</w:t>
+                        </w:r>
+                      </w:hyperlink>
+                      <w:r>
+                        <w:t>) or failure (</w:t>
+                      </w:r>
+                      <w:hyperlink r:id="rId10" w:anchor="variant.Err" w:history="1">
+                        <w:r>
+                          <w:rPr>
+                            <w:rStyle w:val="HTMLCode"/>
+                            <w:rFonts w:eastAsiaTheme="minorHAnsi"/>
+                            <w:color w:val="0000FF"/>
+                            <w:u w:val="single"/>
+                          </w:rPr>
+                          <w:t>Err</w:t>
+                        </w:r>
+                      </w:hyperlink>
+                      <w:r>
+                        <w:t>).</w:t>
+                      </w:r>
+                      <w:r>
+                        <w:t xml:space="preserve"> It helps to propagate errors.</w:t>
+                      </w:r>
+                    </w:p>
+                    <w:p>
+                      <w:pPr>
+                        <w:tabs>
+                          <w:tab w:val="left" w:pos="916"/>
+                          <w:tab w:val="left" w:pos="1832"/>
+                          <w:tab w:val="left" w:pos="2748"/>
+                          <w:tab w:val="left" w:pos="3664"/>
+                          <w:tab w:val="left" w:pos="4580"/>
+                          <w:tab w:val="left" w:pos="5496"/>
+                          <w:tab w:val="left" w:pos="6412"/>
+                          <w:tab w:val="left" w:pos="7328"/>
+                          <w:tab w:val="left" w:pos="8244"/>
+                          <w:tab w:val="left" w:pos="9160"/>
+                          <w:tab w:val="left" w:pos="10076"/>
+                          <w:tab w:val="left" w:pos="10992"/>
+                          <w:tab w:val="left" w:pos="11908"/>
+                          <w:tab w:val="left" w:pos="12824"/>
+                          <w:tab w:val="left" w:pos="13740"/>
+                          <w:tab w:val="left" w:pos="14656"/>
+                        </w:tabs>
+                        <w:spacing w:after="0" w:line="240" w:lineRule="auto"/>
+                        <w:rPr>
+                          <w:rFonts w:ascii="Courier New" w:eastAsia="Times New Roman" w:hAnsi="Courier New" w:cs="Courier New"/>
+                          <w:sz w:val="20"/>
+                          <w:szCs w:val="20"/>
+                        </w:rPr>
+                      </w:pPr>
+                    </w:p>
+                    <w:p>
+                      <w:pPr>
+                        <w:tabs>
+                          <w:tab w:val="left" w:pos="916"/>
+                          <w:tab w:val="left" w:pos="1832"/>
+                          <w:tab w:val="left" w:pos="2748"/>
+                          <w:tab w:val="left" w:pos="3664"/>
+                          <w:tab w:val="left" w:pos="4580"/>
+                          <w:tab w:val="left" w:pos="5496"/>
+                          <w:tab w:val="left" w:pos="6412"/>
+                          <w:tab w:val="left" w:pos="7328"/>
+                          <w:tab w:val="left" w:pos="8244"/>
+                          <w:tab w:val="left" w:pos="9160"/>
+                          <w:tab w:val="left" w:pos="10076"/>
+                          <w:tab w:val="left" w:pos="10992"/>
+                          <w:tab w:val="left" w:pos="11908"/>
+                          <w:tab w:val="left" w:pos="12824"/>
+                          <w:tab w:val="left" w:pos="13740"/>
+                          <w:tab w:val="left" w:pos="14656"/>
+                        </w:tabs>
+                        <w:spacing w:after="0" w:line="240" w:lineRule="auto"/>
+                        <w:rPr>
+                          <w:rFonts w:ascii="Courier New" w:eastAsia="Times New Roman" w:hAnsi="Courier New" w:cs="Courier New"/>
+                          <w:sz w:val="20"/>
+                          <w:szCs w:val="20"/>
+                        </w:rPr>
+                      </w:pPr>
+                      <w:r>
+                        <w:rPr>
+                          <w:rFonts w:ascii="Courier New" w:eastAsia="Times New Roman" w:hAnsi="Courier New" w:cs="Courier New"/>
+                          <w:sz w:val="20"/>
+                          <w:szCs w:val="20"/>
+                        </w:rPr>
+                        <w:t>pub enum Result&lt;T, E&gt; {</w:t>
+                      </w:r>
+                    </w:p>
+                    <w:p>
+                      <w:pPr>
+                        <w:tabs>
+                          <w:tab w:val="left" w:pos="916"/>
+                          <w:tab w:val="left" w:pos="1832"/>
+                          <w:tab w:val="left" w:pos="2748"/>
+                          <w:tab w:val="left" w:pos="3664"/>
+                          <w:tab w:val="left" w:pos="4580"/>
+                          <w:tab w:val="left" w:pos="5496"/>
+                          <w:tab w:val="left" w:pos="6412"/>
+                          <w:tab w:val="left" w:pos="7328"/>
+                          <w:tab w:val="left" w:pos="8244"/>
+                          <w:tab w:val="left" w:pos="9160"/>
+                          <w:tab w:val="left" w:pos="10076"/>
+                          <w:tab w:val="left" w:pos="10992"/>
+                          <w:tab w:val="left" w:pos="11908"/>
+                          <w:tab w:val="left" w:pos="12824"/>
+                          <w:tab w:val="left" w:pos="13740"/>
+                          <w:tab w:val="left" w:pos="14656"/>
+                        </w:tabs>
+                        <w:spacing w:after="0" w:line="240" w:lineRule="auto"/>
+                        <w:rPr>
+                          <w:rFonts w:ascii="Courier New" w:eastAsia="Times New Roman" w:hAnsi="Courier New" w:cs="Courier New"/>
+                          <w:sz w:val="20"/>
+                          <w:szCs w:val="20"/>
+                        </w:rPr>
+                      </w:pPr>
+                      <w:r>
+                        <w:rPr>
+                          <w:rFonts w:ascii="Courier New" w:eastAsia="Times New Roman" w:hAnsi="Courier New" w:cs="Courier New"/>
+                          <w:sz w:val="20"/>
+                          <w:szCs w:val="20"/>
+                        </w:rPr>
+                        <w:t xml:space="preserve">    Ok(T),</w:t>
+                      </w:r>
+                    </w:p>
+                    <w:p>
+                      <w:pPr>
+                        <w:tabs>
+                          <w:tab w:val="left" w:pos="916"/>
+                          <w:tab w:val="left" w:pos="1832"/>
+                          <w:tab w:val="left" w:pos="2748"/>
+                          <w:tab w:val="left" w:pos="3664"/>
+                          <w:tab w:val="left" w:pos="4580"/>
+                          <w:tab w:val="left" w:pos="5496"/>
+                          <w:tab w:val="left" w:pos="6412"/>
+                          <w:tab w:val="left" w:pos="7328"/>
+                          <w:tab w:val="left" w:pos="8244"/>
+                          <w:tab w:val="left" w:pos="9160"/>
+                          <w:tab w:val="left" w:pos="10076"/>
+                          <w:tab w:val="left" w:pos="10992"/>
+                          <w:tab w:val="left" w:pos="11908"/>
+                          <w:tab w:val="left" w:pos="12824"/>
+                          <w:tab w:val="left" w:pos="13740"/>
+                          <w:tab w:val="left" w:pos="14656"/>
+                        </w:tabs>
+                        <w:spacing w:after="0" w:line="240" w:lineRule="auto"/>
+                        <w:rPr>
+                          <w:rFonts w:ascii="Courier New" w:eastAsia="Times New Roman" w:hAnsi="Courier New" w:cs="Courier New"/>
+                          <w:sz w:val="20"/>
+                          <w:szCs w:val="20"/>
+                        </w:rPr>
+                      </w:pPr>
+                      <w:r>
+                        <w:rPr>
+                          <w:rFonts w:ascii="Courier New" w:eastAsia="Times New Roman" w:hAnsi="Courier New" w:cs="Courier New"/>
+                          <w:sz w:val="20"/>
+                          <w:szCs w:val="20"/>
+                        </w:rPr>
+                        <w:t xml:space="preserve">    Err(E),</w:t>
+                      </w:r>
+                    </w:p>
+                    <w:p>
+                      <w:pPr>
+                        <w:tabs>
+                          <w:tab w:val="left" w:pos="916"/>
+                          <w:tab w:val="left" w:pos="1832"/>
+                          <w:tab w:val="left" w:pos="2748"/>
+                          <w:tab w:val="left" w:pos="3664"/>
+                          <w:tab w:val="left" w:pos="4580"/>
+                          <w:tab w:val="left" w:pos="5496"/>
+                          <w:tab w:val="left" w:pos="6412"/>
+                          <w:tab w:val="left" w:pos="7328"/>
+                          <w:tab w:val="left" w:pos="8244"/>
+                          <w:tab w:val="left" w:pos="9160"/>
+                          <w:tab w:val="left" w:pos="10076"/>
+                          <w:tab w:val="left" w:pos="10992"/>
+                          <w:tab w:val="left" w:pos="11908"/>
+                          <w:tab w:val="left" w:pos="12824"/>
+                          <w:tab w:val="left" w:pos="13740"/>
+                          <w:tab w:val="left" w:pos="14656"/>
+                        </w:tabs>
+                        <w:spacing w:after="0" w:line="240" w:lineRule="auto"/>
+                        <w:rPr>
+                          <w:rFonts w:ascii="Courier New" w:eastAsia="Times New Roman" w:hAnsi="Courier New" w:cs="Courier New"/>
+                          <w:sz w:val="20"/>
+                          <w:szCs w:val="20"/>
+                        </w:rPr>
+                      </w:pPr>
+                      <w:r>
+                        <w:rPr>
+                          <w:rFonts w:ascii="Courier New" w:eastAsia="Times New Roman" w:hAnsi="Courier New" w:cs="Courier New"/>
+                          <w:sz w:val="20"/>
+                          <w:szCs w:val="20"/>
+                        </w:rPr>
+                        <w:t>}</w:t>
+                      </w:r>
+                    </w:p>
+                    <w:p/>
+                  </w:txbxContent>
+                </v:textbox>
+                <w10:wrap type="square" anchorx="margin"/>
+              </v:shape>
+            </w:pict>
+          </mc:Fallback>
+        </mc:AlternateContent>
       </w:r>
     </w:p>
     <w:p>
@@ -1468,9 +2354,9 @@
   </w:abstractNum>
   <w:abstractNum w:abstractNumId="1" w15:restartNumberingAfterBreak="0">
     <w:nsid w:val="0E1F7878"/>
-    <w:multiLevelType w:val="hybridMultilevel"/>
-    <w:tmpl w:val="60609D50"/>
-    <w:lvl w:ilvl="0" w:tplc="0409000F">
+    <w:multiLevelType w:val="multilevel"/>
+    <w:tmpl w:val="B922C282"/>
+    <w:lvl w:ilvl="0">
       <w:start w:val="1"/>
       <w:numFmt w:val="decimal"/>
       <w:lvlText w:val="%1."/>
@@ -1482,80 +2368,225 @@
         <w:rFonts w:hint="default"/>
       </w:rPr>
     </w:lvl>
-    <w:lvl w:ilvl="1" w:tplc="04090019" w:tentative="1">
-      <w:start w:val="1"/>
-      <w:numFmt w:val="lowerLetter"/>
-      <w:lvlText w:val="%2."/>
-      <w:lvlJc w:val="left"/>
-      <w:pPr>
-        <w:ind w:left="1440" w:hanging="360"/>
-      </w:pPr>
-    </w:lvl>
-    <w:lvl w:ilvl="2" w:tplc="0409001B" w:tentative="1">
-      <w:start w:val="1"/>
-      <w:numFmt w:val="lowerRoman"/>
-      <w:lvlText w:val="%3."/>
-      <w:lvlJc w:val="right"/>
-      <w:pPr>
-        <w:ind w:left="2160" w:hanging="180"/>
-      </w:pPr>
-    </w:lvl>
-    <w:lvl w:ilvl="3" w:tplc="0409000F" w:tentative="1">
+    <w:lvl w:ilvl="1">
       <w:start w:val="1"/>
       <w:numFmt w:val="decimal"/>
-      <w:lvlText w:val="%4."/>
-      <w:lvlJc w:val="left"/>
-      <w:pPr>
-        <w:ind w:left="2880" w:hanging="360"/>
-      </w:pPr>
-    </w:lvl>
-    <w:lvl w:ilvl="4" w:tplc="04090019" w:tentative="1">
-      <w:start w:val="1"/>
-      <w:numFmt w:val="lowerLetter"/>
-      <w:lvlText w:val="%5."/>
-      <w:lvlJc w:val="left"/>
-      <w:pPr>
-        <w:ind w:left="3600" w:hanging="360"/>
-      </w:pPr>
-    </w:lvl>
-    <w:lvl w:ilvl="5" w:tplc="0409001B" w:tentative="1">
-      <w:start w:val="1"/>
-      <w:numFmt w:val="lowerRoman"/>
-      <w:lvlText w:val="%6."/>
-      <w:lvlJc w:val="right"/>
-      <w:pPr>
-        <w:ind w:left="4320" w:hanging="180"/>
-      </w:pPr>
-    </w:lvl>
-    <w:lvl w:ilvl="6" w:tplc="0409000F" w:tentative="1">
+      <w:isLgl/>
+      <w:lvlText w:val="%1.%2"/>
+      <w:lvlJc w:val="left"/>
+      <w:pPr>
+        <w:ind w:left="720" w:hanging="360"/>
+      </w:pPr>
+      <w:rPr>
+        <w:rFonts w:hint="default"/>
+      </w:rPr>
+    </w:lvl>
+    <w:lvl w:ilvl="2">
       <w:start w:val="1"/>
       <w:numFmt w:val="decimal"/>
-      <w:lvlText w:val="%7."/>
-      <w:lvlJc w:val="left"/>
-      <w:pPr>
-        <w:ind w:left="5040" w:hanging="360"/>
-      </w:pPr>
-    </w:lvl>
-    <w:lvl w:ilvl="7" w:tplc="04090019" w:tentative="1">
-      <w:start w:val="1"/>
-      <w:numFmt w:val="lowerLetter"/>
-      <w:lvlText w:val="%8."/>
-      <w:lvlJc w:val="left"/>
-      <w:pPr>
-        <w:ind w:left="5760" w:hanging="360"/>
-      </w:pPr>
-    </w:lvl>
-    <w:lvl w:ilvl="8" w:tplc="0409001B" w:tentative="1">
-      <w:start w:val="1"/>
-      <w:numFmt w:val="lowerRoman"/>
-      <w:lvlText w:val="%9."/>
-      <w:lvlJc w:val="right"/>
-      <w:pPr>
-        <w:ind w:left="6480" w:hanging="180"/>
-      </w:pPr>
+      <w:isLgl/>
+      <w:lvlText w:val="%1.%2.%3"/>
+      <w:lvlJc w:val="left"/>
+      <w:pPr>
+        <w:ind w:left="1080" w:hanging="720"/>
+      </w:pPr>
+      <w:rPr>
+        <w:rFonts w:hint="default"/>
+      </w:rPr>
+    </w:lvl>
+    <w:lvl w:ilvl="3">
+      <w:start w:val="1"/>
+      <w:numFmt w:val="decimal"/>
+      <w:isLgl/>
+      <w:lvlText w:val="%1.%2.%3.%4"/>
+      <w:lvlJc w:val="left"/>
+      <w:pPr>
+        <w:ind w:left="1080" w:hanging="720"/>
+      </w:pPr>
+      <w:rPr>
+        <w:rFonts w:hint="default"/>
+      </w:rPr>
+    </w:lvl>
+    <w:lvl w:ilvl="4">
+      <w:start w:val="1"/>
+      <w:numFmt w:val="decimal"/>
+      <w:isLgl/>
+      <w:lvlText w:val="%1.%2.%3.%4.%5"/>
+      <w:lvlJc w:val="left"/>
+      <w:pPr>
+        <w:ind w:left="1440" w:hanging="1080"/>
+      </w:pPr>
+      <w:rPr>
+        <w:rFonts w:hint="default"/>
+      </w:rPr>
+    </w:lvl>
+    <w:lvl w:ilvl="5">
+      <w:start w:val="1"/>
+      <w:numFmt w:val="decimal"/>
+      <w:isLgl/>
+      <w:lvlText w:val="%1.%2.%3.%4.%5.%6"/>
+      <w:lvlJc w:val="left"/>
+      <w:pPr>
+        <w:ind w:left="1440" w:hanging="1080"/>
+      </w:pPr>
+      <w:rPr>
+        <w:rFonts w:hint="default"/>
+      </w:rPr>
+    </w:lvl>
+    <w:lvl w:ilvl="6">
+      <w:start w:val="1"/>
+      <w:numFmt w:val="decimal"/>
+      <w:isLgl/>
+      <w:lvlText w:val="%1.%2.%3.%4.%5.%6.%7"/>
+      <w:lvlJc w:val="left"/>
+      <w:pPr>
+        <w:ind w:left="1800" w:hanging="1440"/>
+      </w:pPr>
+      <w:rPr>
+        <w:rFonts w:hint="default"/>
+      </w:rPr>
+    </w:lvl>
+    <w:lvl w:ilvl="7">
+      <w:start w:val="1"/>
+      <w:numFmt w:val="decimal"/>
+      <w:isLgl/>
+      <w:lvlText w:val="%1.%2.%3.%4.%5.%6.%7.%8"/>
+      <w:lvlJc w:val="left"/>
+      <w:pPr>
+        <w:ind w:left="1800" w:hanging="1440"/>
+      </w:pPr>
+      <w:rPr>
+        <w:rFonts w:hint="default"/>
+      </w:rPr>
+    </w:lvl>
+    <w:lvl w:ilvl="8">
+      <w:start w:val="1"/>
+      <w:numFmt w:val="decimal"/>
+      <w:isLgl/>
+      <w:lvlText w:val="%1.%2.%3.%4.%5.%6.%7.%8.%9"/>
+      <w:lvlJc w:val="left"/>
+      <w:pPr>
+        <w:ind w:left="2160" w:hanging="1800"/>
+      </w:pPr>
+      <w:rPr>
+        <w:rFonts w:hint="default"/>
+      </w:rPr>
     </w:lvl>
   </w:abstractNum>
   <w:abstractNum w:abstractNumId="2" w15:restartNumberingAfterBreak="0">
+    <w:nsid w:val="1EA66CB5"/>
+    <w:multiLevelType w:val="hybridMultilevel"/>
+    <w:tmpl w:val="68203264"/>
+    <w:lvl w:ilvl="0" w:tplc="04090001">
+      <w:start w:val="1"/>
+      <w:numFmt w:val="bullet"/>
+      <w:lvlText w:val=""/>
+      <w:lvlJc w:val="left"/>
+      <w:pPr>
+        <w:ind w:left="720" w:hanging="360"/>
+      </w:pPr>
+      <w:rPr>
+        <w:rFonts w:ascii="Symbol" w:hAnsi="Symbol" w:hint="default"/>
+      </w:rPr>
+    </w:lvl>
+    <w:lvl w:ilvl="1" w:tplc="04090003" w:tentative="1">
+      <w:start w:val="1"/>
+      <w:numFmt w:val="bullet"/>
+      <w:lvlText w:val="o"/>
+      <w:lvlJc w:val="left"/>
+      <w:pPr>
+        <w:ind w:left="1440" w:hanging="360"/>
+      </w:pPr>
+      <w:rPr>
+        <w:rFonts w:ascii="Courier New" w:hAnsi="Courier New" w:cs="Courier New" w:hint="default"/>
+      </w:rPr>
+    </w:lvl>
+    <w:lvl w:ilvl="2" w:tplc="04090005" w:tentative="1">
+      <w:start w:val="1"/>
+      <w:numFmt w:val="bullet"/>
+      <w:lvlText w:val=""/>
+      <w:lvlJc w:val="left"/>
+      <w:pPr>
+        <w:ind w:left="2160" w:hanging="360"/>
+      </w:pPr>
+      <w:rPr>
+        <w:rFonts w:ascii="Wingdings" w:hAnsi="Wingdings" w:hint="default"/>
+      </w:rPr>
+    </w:lvl>
+    <w:lvl w:ilvl="3" w:tplc="04090001" w:tentative="1">
+      <w:start w:val="1"/>
+      <w:numFmt w:val="bullet"/>
+      <w:lvlText w:val=""/>
+      <w:lvlJc w:val="left"/>
+      <w:pPr>
+        <w:ind w:left="2880" w:hanging="360"/>
+      </w:pPr>
+      <w:rPr>
+        <w:rFonts w:ascii="Symbol" w:hAnsi="Symbol" w:hint="default"/>
+      </w:rPr>
+    </w:lvl>
+    <w:lvl w:ilvl="4" w:tplc="04090003" w:tentative="1">
+      <w:start w:val="1"/>
+      <w:numFmt w:val="bullet"/>
+      <w:lvlText w:val="o"/>
+      <w:lvlJc w:val="left"/>
+      <w:pPr>
+        <w:ind w:left="3600" w:hanging="360"/>
+      </w:pPr>
+      <w:rPr>
+        <w:rFonts w:ascii="Courier New" w:hAnsi="Courier New" w:cs="Courier New" w:hint="default"/>
+      </w:rPr>
+    </w:lvl>
+    <w:lvl w:ilvl="5" w:tplc="04090005" w:tentative="1">
+      <w:start w:val="1"/>
+      <w:numFmt w:val="bullet"/>
+      <w:lvlText w:val=""/>
+      <w:lvlJc w:val="left"/>
+      <w:pPr>
+        <w:ind w:left="4320" w:hanging="360"/>
+      </w:pPr>
+      <w:rPr>
+        <w:rFonts w:ascii="Wingdings" w:hAnsi="Wingdings" w:hint="default"/>
+      </w:rPr>
+    </w:lvl>
+    <w:lvl w:ilvl="6" w:tplc="04090001" w:tentative="1">
+      <w:start w:val="1"/>
+      <w:numFmt w:val="bullet"/>
+      <w:lvlText w:val=""/>
+      <w:lvlJc w:val="left"/>
+      <w:pPr>
+        <w:ind w:left="5040" w:hanging="360"/>
+      </w:pPr>
+      <w:rPr>
+        <w:rFonts w:ascii="Symbol" w:hAnsi="Symbol" w:hint="default"/>
+      </w:rPr>
+    </w:lvl>
+    <w:lvl w:ilvl="7" w:tplc="04090003" w:tentative="1">
+      <w:start w:val="1"/>
+      <w:numFmt w:val="bullet"/>
+      <w:lvlText w:val="o"/>
+      <w:lvlJc w:val="left"/>
+      <w:pPr>
+        <w:ind w:left="5760" w:hanging="360"/>
+      </w:pPr>
+      <w:rPr>
+        <w:rFonts w:ascii="Courier New" w:hAnsi="Courier New" w:cs="Courier New" w:hint="default"/>
+      </w:rPr>
+    </w:lvl>
+    <w:lvl w:ilvl="8" w:tplc="04090005" w:tentative="1">
+      <w:start w:val="1"/>
+      <w:numFmt w:val="bullet"/>
+      <w:lvlText w:val=""/>
+      <w:lvlJc w:val="left"/>
+      <w:pPr>
+        <w:ind w:left="6480" w:hanging="360"/>
+      </w:pPr>
+      <w:rPr>
+        <w:rFonts w:ascii="Wingdings" w:hAnsi="Wingdings" w:hint="default"/>
+      </w:rPr>
+    </w:lvl>
+  </w:abstractNum>
+  <w:abstractNum w:abstractNumId="3" w15:restartNumberingAfterBreak="0">
     <w:nsid w:val="475F5C33"/>
     <w:multiLevelType w:val="hybridMultilevel"/>
     <w:tmpl w:val="88A807C2"/>
@@ -1643,7 +2674,7 @@
       </w:pPr>
     </w:lvl>
   </w:abstractNum>
-  <w:abstractNum w:abstractNumId="3" w15:restartNumberingAfterBreak="0">
+  <w:abstractNum w:abstractNumId="4" w15:restartNumberingAfterBreak="0">
     <w:nsid w:val="5B5E7AAC"/>
     <w:multiLevelType w:val="hybridMultilevel"/>
     <w:tmpl w:val="EB0E2174"/>
@@ -1653,7 +2684,7 @@
       <w:lvlText w:val=""/>
       <w:lvlJc w:val="left"/>
       <w:pPr>
-        <w:ind w:left="720" w:hanging="360"/>
+        <w:ind w:left="1440" w:hanging="360"/>
       </w:pPr>
       <w:rPr>
         <w:rFonts w:ascii="Symbol" w:hAnsi="Symbol" w:hint="default"/>
@@ -1665,7 +2696,7 @@
       <w:lvlText w:val="o"/>
       <w:lvlJc w:val="left"/>
       <w:pPr>
-        <w:ind w:left="1440" w:hanging="360"/>
+        <w:ind w:left="2160" w:hanging="360"/>
       </w:pPr>
       <w:rPr>
         <w:rFonts w:ascii="Courier New" w:hAnsi="Courier New" w:cs="Courier New" w:hint="default"/>
@@ -1677,7 +2708,7 @@
       <w:lvlText w:val=""/>
       <w:lvlJc w:val="left"/>
       <w:pPr>
-        <w:ind w:left="2160" w:hanging="360"/>
+        <w:ind w:left="2880" w:hanging="360"/>
       </w:pPr>
       <w:rPr>
         <w:rFonts w:ascii="Wingdings" w:hAnsi="Wingdings" w:hint="default"/>
@@ -1689,7 +2720,7 @@
       <w:lvlText w:val=""/>
       <w:lvlJc w:val="left"/>
       <w:pPr>
-        <w:ind w:left="2880" w:hanging="360"/>
+        <w:ind w:left="3600" w:hanging="360"/>
       </w:pPr>
       <w:rPr>
         <w:rFonts w:ascii="Symbol" w:hAnsi="Symbol" w:hint="default"/>
@@ -1701,7 +2732,7 @@
       <w:lvlText w:val="o"/>
       <w:lvlJc w:val="left"/>
       <w:pPr>
-        <w:ind w:left="3600" w:hanging="360"/>
+        <w:ind w:left="4320" w:hanging="360"/>
       </w:pPr>
       <w:rPr>
         <w:rFonts w:ascii="Courier New" w:hAnsi="Courier New" w:cs="Courier New" w:hint="default"/>
@@ -1713,7 +2744,7 @@
       <w:lvlText w:val=""/>
       <w:lvlJc w:val="left"/>
       <w:pPr>
-        <w:ind w:left="4320" w:hanging="360"/>
+        <w:ind w:left="5040" w:hanging="360"/>
       </w:pPr>
       <w:rPr>
         <w:rFonts w:ascii="Wingdings" w:hAnsi="Wingdings" w:hint="default"/>
@@ -1725,7 +2756,7 @@
       <w:lvlText w:val=""/>
       <w:lvlJc w:val="left"/>
       <w:pPr>
-        <w:ind w:left="5040" w:hanging="360"/>
+        <w:ind w:left="5760" w:hanging="360"/>
       </w:pPr>
       <w:rPr>
         <w:rFonts w:ascii="Symbol" w:hAnsi="Symbol" w:hint="default"/>
@@ -1737,7 +2768,7 @@
       <w:lvlText w:val="o"/>
       <w:lvlJc w:val="left"/>
       <w:pPr>
-        <w:ind w:left="5760" w:hanging="360"/>
+        <w:ind w:left="6480" w:hanging="360"/>
       </w:pPr>
       <w:rPr>
         <w:rFonts w:ascii="Courier New" w:hAnsi="Courier New" w:cs="Courier New" w:hint="default"/>
@@ -1749,7 +2780,7 @@
       <w:lvlText w:val=""/>
       <w:lvlJc w:val="left"/>
       <w:pPr>
-        <w:ind w:left="6480" w:hanging="360"/>
+        <w:ind w:left="7200" w:hanging="360"/>
       </w:pPr>
       <w:rPr>
         <w:rFonts w:ascii="Wingdings" w:hAnsi="Wingdings" w:hint="default"/>
@@ -1757,16 +2788,19 @@
     </w:lvl>
   </w:abstractNum>
   <w:num w:numId="1">
-    <w:abstractNumId w:val="3"/>
+    <w:abstractNumId w:val="4"/>
   </w:num>
   <w:num w:numId="2">
     <w:abstractNumId w:val="0"/>
   </w:num>
   <w:num w:numId="3">
-    <w:abstractNumId w:val="2"/>
+    <w:abstractNumId w:val="3"/>
   </w:num>
   <w:num w:numId="4">
     <w:abstractNumId w:val="1"/>
+  </w:num>
+  <w:num w:numId="5">
+    <w:abstractNumId w:val="2"/>
   </w:num>
 </w:numbering>
 </file>
@@ -2232,6 +3266,67 @@
       </w:tblBorders>
     </w:tblPr>
   </w:style>
+  <w:style w:type="character" w:styleId="HTMLCode">
+    <w:name w:val="HTML Code"/>
+    <w:basedOn w:val="DefaultParagraphFont"/>
+    <w:uiPriority w:val="99"/>
+    <w:semiHidden/>
+    <w:unhideWhenUsed/>
+    <w:rsid w:val="00D332D4"/>
+    <w:rPr>
+      <w:rFonts w:ascii="Courier New" w:eastAsia="Times New Roman" w:hAnsi="Courier New" w:cs="Courier New"/>
+      <w:sz w:val="20"/>
+      <w:szCs w:val="20"/>
+    </w:rPr>
+  </w:style>
+  <w:style w:type="paragraph" w:styleId="HTMLPreformatted">
+    <w:name w:val="HTML Preformatted"/>
+    <w:basedOn w:val="Normal"/>
+    <w:link w:val="HTMLPreformattedChar"/>
+    <w:uiPriority w:val="99"/>
+    <w:semiHidden/>
+    <w:unhideWhenUsed/>
+    <w:rsid w:val="00360328"/>
+    <w:pPr>
+      <w:tabs>
+        <w:tab w:val="left" w:pos="916"/>
+        <w:tab w:val="left" w:pos="1832"/>
+        <w:tab w:val="left" w:pos="2748"/>
+        <w:tab w:val="left" w:pos="3664"/>
+        <w:tab w:val="left" w:pos="4580"/>
+        <w:tab w:val="left" w:pos="5496"/>
+        <w:tab w:val="left" w:pos="6412"/>
+        <w:tab w:val="left" w:pos="7328"/>
+        <w:tab w:val="left" w:pos="8244"/>
+        <w:tab w:val="left" w:pos="9160"/>
+        <w:tab w:val="left" w:pos="10076"/>
+        <w:tab w:val="left" w:pos="10992"/>
+        <w:tab w:val="left" w:pos="11908"/>
+        <w:tab w:val="left" w:pos="12824"/>
+        <w:tab w:val="left" w:pos="13740"/>
+        <w:tab w:val="left" w:pos="14656"/>
+      </w:tabs>
+      <w:spacing w:after="0" w:line="240" w:lineRule="auto"/>
+    </w:pPr>
+    <w:rPr>
+      <w:rFonts w:ascii="Courier New" w:eastAsia="Times New Roman" w:hAnsi="Courier New" w:cs="Courier New"/>
+      <w:sz w:val="20"/>
+      <w:szCs w:val="20"/>
+    </w:rPr>
+  </w:style>
+  <w:style w:type="character" w:customStyle="1" w:styleId="HTMLPreformattedChar">
+    <w:name w:val="HTML Preformatted Char"/>
+    <w:basedOn w:val="DefaultParagraphFont"/>
+    <w:link w:val="HTMLPreformatted"/>
+    <w:uiPriority w:val="99"/>
+    <w:semiHidden/>
+    <w:rsid w:val="00360328"/>
+    <w:rPr>
+      <w:rFonts w:ascii="Courier New" w:eastAsia="Times New Roman" w:hAnsi="Courier New" w:cs="Courier New"/>
+      <w:sz w:val="20"/>
+      <w:szCs w:val="20"/>
+    </w:rPr>
+  </w:style>
 </w:styles>
 </file>
 
@@ -2528,4 +3623,16 @@
     </a:ext>
   </a:extLst>
 </a:theme>
+</file>
+
+<file path=customXml/item1.xml><?xml version="1.0" encoding="utf-8"?>
+<b:Sources xmlns:b="http://schemas.openxmlformats.org/officeDocument/2006/bibliography" xmlns="http://schemas.openxmlformats.org/officeDocument/2006/bibliography" SelectedStyle="\APASixthEditionOfficeOnline.xsl" StyleName="APA" Version="6"/>
+</file>
+
+<file path=customXml/itemProps1.xml><?xml version="1.0" encoding="utf-8"?>
+<ds:datastoreItem xmlns:ds="http://schemas.openxmlformats.org/officeDocument/2006/customXml" ds:itemID="{ABD7646A-86DC-4794-A492-EBB330ACA107}">
+  <ds:schemaRefs>
+    <ds:schemaRef ds:uri="http://schemas.openxmlformats.org/officeDocument/2006/bibliography"/>
+  </ds:schemaRefs>
+</ds:datastoreItem>
 </file>
</xml_diff>

<commit_message>
Added Reference & Borrowing
</commit_message>
<xml_diff>
--- a/Documentacion/RustQuickReference.docx
+++ b/Documentacion/RustQuickReference.docx
@@ -158,7 +158,21 @@
         <w:rPr>
           <w:rFonts w:ascii="Segoe UI" w:hAnsi="Segoe UI"/>
         </w:rPr>
-        <w:t>Snake case as the conventional style for function and variable names. In snake case, all letters are lowercase and underscores separate words. E.g. variable_name;</w:t>
+        <w:t xml:space="preserve">Snake case as the conventional style for function and variable names. In snake case, all letters are lowercase and underscores separate words. E.g. </w:t>
+      </w:r>
+      <w:proofErr w:type="spellStart"/>
+      <w:r>
+        <w:rPr>
+          <w:rFonts w:ascii="Segoe UI" w:hAnsi="Segoe UI"/>
+        </w:rPr>
+        <w:t>variable_name</w:t>
+      </w:r>
+      <w:proofErr w:type="spellEnd"/>
+      <w:r>
+        <w:rPr>
+          <w:rFonts w:ascii="Segoe UI" w:hAnsi="Segoe UI"/>
+        </w:rPr>
+        <w:t>;</w:t>
       </w:r>
     </w:p>
     <w:p>
@@ -229,7 +243,21 @@
         <w:rPr>
           <w:rFonts w:ascii="Segoe UI" w:hAnsi="Segoe UI" w:cs="Segoe UI"/>
         </w:rPr>
-        <w:t xml:space="preserve">Cargo has a mechanism that ensures you can rebuild the same artifact every build (Cargo.TOML). Cargo will use only the versions of the dependencies you specified until you indicate otherwise. To ignore manual versions, use </w:t>
+        <w:t>Cargo has a mechanism that ensures you can rebuild the same artifact every build (</w:t>
+      </w:r>
+      <w:proofErr w:type="spellStart"/>
+      <w:r>
+        <w:rPr>
+          <w:rFonts w:ascii="Segoe UI" w:hAnsi="Segoe UI" w:cs="Segoe UI"/>
+        </w:rPr>
+        <w:t>Cargo.TOML</w:t>
+      </w:r>
+      <w:proofErr w:type="spellEnd"/>
+      <w:r>
+        <w:rPr>
+          <w:rFonts w:ascii="Segoe UI" w:hAnsi="Segoe UI" w:cs="Segoe UI"/>
+        </w:rPr>
+        <w:t xml:space="preserve">). Cargo will use only the versions of the dependencies you specified until you indicate otherwise. To ignore manual versions, use </w:t>
       </w:r>
       <w:r>
         <w:rPr>
@@ -505,24 +533,34 @@
         <w:ind w:firstLine="720"/>
         <w:rPr>
           <w:rFonts w:ascii="Segoe UI" w:hAnsi="Segoe UI" w:cs="Segoe UI"/>
-        </w:rPr>
-      </w:pPr>
-      <w:r>
-        <w:rPr>
-          <w:rFonts w:ascii="Segoe UI" w:hAnsi="Segoe UI" w:cs="Segoe UI"/>
-        </w:rPr>
-        <w:t xml:space="preserve">E.g. println! ("x = </w:t>
+          <w:lang w:val="es-ES"/>
+        </w:rPr>
+      </w:pPr>
+      <w:r>
+        <w:rPr>
+          <w:rFonts w:ascii="Segoe UI" w:hAnsi="Segoe UI" w:cs="Segoe UI"/>
+        </w:rPr>
+        <w:t xml:space="preserve">E.g. println! </w:t>
+      </w:r>
+      <w:r>
+        <w:rPr>
+          <w:rFonts w:ascii="Segoe UI" w:hAnsi="Segoe UI" w:cs="Segoe UI"/>
+          <w:lang w:val="es-ES"/>
+        </w:rPr>
+        <w:t xml:space="preserve">("x = </w:t>
       </w:r>
       <w:r>
         <w:rPr>
           <w:rFonts w:ascii="Segoe UI" w:hAnsi="Segoe UI" w:cs="Segoe UI"/>
           <w:color w:val="4472C4" w:themeColor="accent1"/>
+          <w:lang w:val="es-ES"/>
         </w:rPr>
         <w:t>{}</w:t>
       </w:r>
       <w:r>
         <w:rPr>
           <w:rFonts w:ascii="Segoe UI" w:hAnsi="Segoe UI" w:cs="Segoe UI"/>
+          <w:lang w:val="es-ES"/>
         </w:rPr>
         <w:t xml:space="preserve"> and y = </w:t>
       </w:r>
@@ -530,12 +568,14 @@
         <w:rPr>
           <w:rFonts w:ascii="Segoe UI" w:hAnsi="Segoe UI" w:cs="Segoe UI"/>
           <w:color w:val="4472C4" w:themeColor="accent1"/>
+          <w:lang w:val="es-ES"/>
         </w:rPr>
         <w:t>{}</w:t>
       </w:r>
       <w:r>
         <w:rPr>
           <w:rFonts w:ascii="Segoe UI" w:hAnsi="Segoe UI" w:cs="Segoe UI"/>
+          <w:lang w:val="es-ES"/>
         </w:rPr>
         <w:t>", x, y);</w:t>
       </w:r>
@@ -546,16 +586,20 @@
           <w:rFonts w:ascii="Segoe UI" w:hAnsi="Segoe UI" w:cs="Segoe UI"/>
           <w:b/>
           <w:bCs/>
-        </w:rPr>
-      </w:pPr>
-      <w:r>
-        <w:rPr>
-          <w:rFonts w:ascii="Segoe UI" w:hAnsi="Segoe UI" w:cs="Segoe UI"/>
-          <w:b/>
-          <w:bCs/>
+          <w:lang w:val="es-ES"/>
+        </w:rPr>
+      </w:pPr>
+      <w:proofErr w:type="spellStart"/>
+      <w:r>
+        <w:rPr>
+          <w:rFonts w:ascii="Segoe UI" w:hAnsi="Segoe UI" w:cs="Segoe UI"/>
+          <w:b/>
+          <w:bCs/>
+          <w:lang w:val="es-ES"/>
         </w:rPr>
         <w:t>Conversion</w:t>
       </w:r>
+      <w:proofErr w:type="spellEnd"/>
     </w:p>
     <w:p>
       <w:pPr>
@@ -663,7 +707,21 @@
         <w:rPr>
           <w:rFonts w:ascii="Segoe UI" w:hAnsi="Segoe UI"/>
         </w:rPr>
-        <w:t>Rust is a statically typed language, which means that it must know the types of all variables at compile time.  The compiler can usually infer what type we want to use based on the value and how we use it. In cases when many types are possible, such as when we converting a String to a numeric type using parse, we must add a type annotation.</w:t>
+        <w:t xml:space="preserve">Rust is a statically typed language, which means that it must know the types of all variables at compile time.  The compiler can usually infer what type we want to use based on the value and how we use it. In cases when many types are possible, such as when we </w:t>
+      </w:r>
+      <w:proofErr w:type="gramStart"/>
+      <w:r>
+        <w:rPr>
+          <w:rFonts w:ascii="Segoe UI" w:hAnsi="Segoe UI"/>
+        </w:rPr>
+        <w:t>converting</w:t>
+      </w:r>
+      <w:proofErr w:type="gramEnd"/>
+      <w:r>
+        <w:rPr>
+          <w:rFonts w:ascii="Segoe UI" w:hAnsi="Segoe UI"/>
+        </w:rPr>
+        <w:t xml:space="preserve"> a String to a numeric type using parse, we must add a type annotation.</w:t>
       </w:r>
     </w:p>
     <w:p>
@@ -1156,6 +1214,7 @@
                 <w:lang w:eastAsia="zh-CN"/>
               </w:rPr>
             </w:pPr>
+            <w:proofErr w:type="spellStart"/>
             <w:r>
               <w:rPr>
                 <w:rStyle w:val="HTMLCode"/>
@@ -1166,6 +1225,7 @@
               </w:rPr>
               <w:t>isize</w:t>
             </w:r>
+            <w:proofErr w:type="spellEnd"/>
           </w:p>
         </w:tc>
         <w:tc>
@@ -1178,6 +1238,7 @@
                 <w:lang w:eastAsia="zh-CN"/>
               </w:rPr>
             </w:pPr>
+            <w:proofErr w:type="spellStart"/>
             <w:r>
               <w:rPr>
                 <w:rStyle w:val="HTMLCode"/>
@@ -1188,6 +1249,7 @@
               </w:rPr>
               <w:t>usize</w:t>
             </w:r>
+            <w:proofErr w:type="spellEnd"/>
           </w:p>
         </w:tc>
       </w:tr>
@@ -1336,7 +1398,21 @@
         <w:rPr>
           <w:rFonts w:ascii="Segoe UI" w:hAnsi="Segoe UI"/>
         </w:rPr>
-        <w:t>An array isn’t as flexible as the vector type, though. A vector is a similar collection type provided by the standard library that is allowed to grow or shrink in size</w:t>
+        <w:t xml:space="preserve">An array isn’t as flexible as the vector type, though. A vector is a similar collection type provided by the standard library that </w:t>
+      </w:r>
+      <w:proofErr w:type="gramStart"/>
+      <w:r>
+        <w:rPr>
+          <w:rFonts w:ascii="Segoe UI" w:hAnsi="Segoe UI"/>
+        </w:rPr>
+        <w:t>is allowed to</w:t>
+      </w:r>
+      <w:proofErr w:type="gramEnd"/>
+      <w:r>
+        <w:rPr>
+          <w:rFonts w:ascii="Segoe UI" w:hAnsi="Segoe UI"/>
+        </w:rPr>
+        <w:t xml:space="preserve"> grow or shrink in size</w:t>
       </w:r>
     </w:p>
     <w:p>
@@ -1367,7 +1443,21 @@
         <w:rPr>
           <w:rFonts w:ascii="Segoe UI" w:hAnsi="Segoe UI"/>
         </w:rPr>
-        <w:t>A tuple is a general way of grouping together a number of values with a variety of types into one compound type. Tuples have a fixed length: once declared, they cannot grow or shrink in size.</w:t>
+        <w:t xml:space="preserve">A tuple is a general way of grouping together </w:t>
+      </w:r>
+      <w:proofErr w:type="gramStart"/>
+      <w:r>
+        <w:rPr>
+          <w:rFonts w:ascii="Segoe UI" w:hAnsi="Segoe UI"/>
+        </w:rPr>
+        <w:t>a number of</w:t>
+      </w:r>
+      <w:proofErr w:type="gramEnd"/>
+      <w:r>
+        <w:rPr>
+          <w:rFonts w:ascii="Segoe UI" w:hAnsi="Segoe UI"/>
+        </w:rPr>
+        <w:t xml:space="preserve"> values with a variety of types into one compound type. Tuples have a fixed length: once declared, they cannot grow or shrink in size.</w:t>
       </w:r>
     </w:p>
     <w:p>
@@ -1394,7 +1484,21 @@
         <w:rPr>
           <w:rStyle w:val="HTMLCode"/>
         </w:rPr>
-        <w:t xml:space="preserve"> tup: </w:t>
+        <w:t xml:space="preserve"> </w:t>
+      </w:r>
+      <w:proofErr w:type="spellStart"/>
+      <w:r>
+        <w:rPr>
+          <w:rStyle w:val="HTMLCode"/>
+        </w:rPr>
+        <w:t>tup</w:t>
+      </w:r>
+      <w:proofErr w:type="spellEnd"/>
+      <w:r>
+        <w:rPr>
+          <w:rStyle w:val="HTMLCode"/>
+        </w:rPr>
+        <w:t xml:space="preserve">: </w:t>
       </w:r>
       <w:r>
         <w:rPr>
@@ -2460,12 +2564,14 @@
         </w:rPr>
         <w:t xml:space="preserve">fn </w:t>
       </w:r>
+      <w:proofErr w:type="spellStart"/>
       <w:r>
         <w:rPr>
           <w:color w:val="ED7D31" w:themeColor="accent2"/>
         </w:rPr>
         <w:t>example_function</w:t>
       </w:r>
+      <w:proofErr w:type="spellEnd"/>
       <w:r>
         <w:t xml:space="preserve">(x: i32, y: i32){ </w:t>
       </w:r>
@@ -2648,6 +2754,7 @@
         </w:rPr>
         <w:t xml:space="preserve">fn </w:t>
       </w:r>
+      <w:proofErr w:type="spellStart"/>
       <w:r>
         <w:rPr>
           <w:rFonts w:ascii="Courier New" w:eastAsia="Times New Roman" w:hAnsi="Courier New" w:cs="Courier New"/>
@@ -2657,6 +2764,7 @@
         </w:rPr>
         <w:t>plus_one</w:t>
       </w:r>
+      <w:proofErr w:type="spellEnd"/>
       <w:r>
         <w:rPr>
           <w:rFonts w:ascii="Courier New" w:eastAsia="Times New Roman" w:hAnsi="Courier New" w:cs="Courier New"/>
@@ -2737,13 +2845,23 @@
           <w:szCs w:val="20"/>
         </w:rPr>
       </w:pPr>
+      <w:proofErr w:type="spellStart"/>
       <w:r>
         <w:rPr>
           <w:rFonts w:ascii="Courier New" w:eastAsia="Times New Roman" w:hAnsi="Courier New" w:cs="Courier New"/>
           <w:sz w:val="20"/>
           <w:szCs w:val="20"/>
         </w:rPr>
-        <w:t xml:space="preserve">plus_one(5); </w:t>
+        <w:t>plus_one</w:t>
+      </w:r>
+      <w:proofErr w:type="spellEnd"/>
+      <w:r>
+        <w:rPr>
+          <w:rFonts w:ascii="Courier New" w:eastAsia="Times New Roman" w:hAnsi="Courier New" w:cs="Courier New"/>
+          <w:sz w:val="20"/>
+          <w:szCs w:val="20"/>
+        </w:rPr>
+        <w:t xml:space="preserve">(5); </w:t>
       </w:r>
       <w:r>
         <w:rPr>
@@ -2864,7 +2982,21 @@
         <w:rPr>
           <w:rFonts w:ascii="Segoe UI" w:hAnsi="Segoe UI" w:cs="Segoe UI"/>
         </w:rPr>
-        <w:t>instance::method.submethod() -&gt; Calls sub-method on method handle. E.g.: io::stdin().</w:t>
+        <w:t>instance::</w:t>
+      </w:r>
+      <w:proofErr w:type="spellStart"/>
+      <w:r>
+        <w:rPr>
+          <w:rFonts w:ascii="Segoe UI" w:hAnsi="Segoe UI" w:cs="Segoe UI"/>
+        </w:rPr>
+        <w:t>method.submethod</w:t>
+      </w:r>
+      <w:proofErr w:type="spellEnd"/>
+      <w:r>
+        <w:rPr>
+          <w:rFonts w:ascii="Segoe UI" w:hAnsi="Segoe UI" w:cs="Segoe UI"/>
+        </w:rPr>
+        <w:t>() -&gt; Calls sub-method on method handle. E.g.: io::stdin().</w:t>
       </w:r>
       <w:r>
         <w:rPr>
@@ -3321,7 +3453,21 @@
               <w:rPr>
                 <w:rFonts w:cstheme="minorHAnsi"/>
               </w:rPr>
-              <w:t>Executes a block of code over and over again forever or until you explicitly tell it to stop.</w:t>
+              <w:t xml:space="preserve">Executes a block of code </w:t>
+            </w:r>
+            <w:proofErr w:type="gramStart"/>
+            <w:r>
+              <w:rPr>
+                <w:rFonts w:cstheme="minorHAnsi"/>
+              </w:rPr>
+              <w:t>over and over again</w:t>
+            </w:r>
+            <w:proofErr w:type="gramEnd"/>
+            <w:r>
+              <w:rPr>
+                <w:rFonts w:cstheme="minorHAnsi"/>
+              </w:rPr>
+              <w:t xml:space="preserve"> forever or until you explicitly tell it to stop.</w:t>
             </w:r>
           </w:p>
         </w:tc>
@@ -3463,7 +3609,21 @@
           <w:rFonts w:ascii="Segoe UI" w:hAnsi="Segoe UI" w:cs="Segoe UI"/>
         </w:rPr>
         <w:lastRenderedPageBreak/>
-        <w:t xml:space="preserve">All programs have to manage the way they use a computer’s memory while running. Some languages have </w:t>
+        <w:t xml:space="preserve">All programs </w:t>
+      </w:r>
+      <w:proofErr w:type="gramStart"/>
+      <w:r>
+        <w:rPr>
+          <w:rFonts w:ascii="Segoe UI" w:hAnsi="Segoe UI" w:cs="Segoe UI"/>
+        </w:rPr>
+        <w:t>have to</w:t>
+      </w:r>
+      <w:proofErr w:type="gramEnd"/>
+      <w:r>
+        <w:rPr>
+          <w:rFonts w:ascii="Segoe UI" w:hAnsi="Segoe UI" w:cs="Segoe UI"/>
+        </w:rPr>
+        <w:t xml:space="preserve"> manage the way they use a computer’s memory while running. Some languages have </w:t>
       </w:r>
       <w:r>
         <w:rPr>
@@ -3774,25 +3934,7 @@
         <w:rPr>
           <w:rFonts w:ascii="Segoe UI" w:hAnsi="Segoe UI" w:cs="Segoe UI"/>
         </w:rPr>
-        <w:t>Data</w:t>
-      </w:r>
-      <w:r>
-        <w:rPr>
-          <w:rFonts w:ascii="Segoe UI" w:hAnsi="Segoe UI" w:cs="Segoe UI"/>
-        </w:rPr>
-        <w:t xml:space="preserve"> is </w:t>
-      </w:r>
-      <w:r>
-        <w:rPr>
-          <w:rFonts w:ascii="Segoe UI" w:hAnsi="Segoe UI" w:cs="Segoe UI"/>
-        </w:rPr>
-        <w:t>Cop</w:t>
-      </w:r>
-      <w:r>
-        <w:rPr>
-          <w:rFonts w:ascii="Segoe UI" w:hAnsi="Segoe UI" w:cs="Segoe UI"/>
-        </w:rPr>
-        <w:t>ied with an internal clone</w:t>
+        <w:t>Data is Copied with an internal clone</w:t>
       </w:r>
       <w:r>
         <w:rPr>
@@ -4584,13 +4726,23 @@
                 <w:rFonts w:ascii="Courier New" w:eastAsia="Times New Roman" w:hAnsi="Courier New" w:cs="Courier New"/>
               </w:rPr>
             </w:pPr>
+            <w:proofErr w:type="spellStart"/>
             <w:r>
               <w:rPr>
                 <w:rFonts w:ascii="Courier New" w:eastAsia="Times New Roman" w:hAnsi="Courier New" w:cs="Courier New"/>
                 <w:sz w:val="20"/>
                 <w:szCs w:val="20"/>
               </w:rPr>
-              <w:t xml:space="preserve">makes_copy(x);  </w:t>
+              <w:t>makes_copy</w:t>
+            </w:r>
+            <w:proofErr w:type="spellEnd"/>
+            <w:r>
+              <w:rPr>
+                <w:rFonts w:ascii="Courier New" w:eastAsia="Times New Roman" w:hAnsi="Courier New" w:cs="Courier New"/>
+                <w:sz w:val="20"/>
+                <w:szCs w:val="20"/>
+              </w:rPr>
+              <w:t xml:space="preserve">(x);  </w:t>
             </w:r>
           </w:p>
           <w:p>
@@ -4813,13 +4965,23 @@
                 <w:szCs w:val="20"/>
               </w:rPr>
             </w:pPr>
+            <w:proofErr w:type="spellStart"/>
             <w:r>
               <w:rPr>
                 <w:rFonts w:ascii="Courier New" w:eastAsia="Times New Roman" w:hAnsi="Courier New" w:cs="Courier New"/>
                 <w:sz w:val="20"/>
                 <w:szCs w:val="20"/>
               </w:rPr>
-              <w:t xml:space="preserve">take_ownership(s);            </w:t>
+              <w:t>take_ownership</w:t>
+            </w:r>
+            <w:proofErr w:type="spellEnd"/>
+            <w:r>
+              <w:rPr>
+                <w:rFonts w:ascii="Courier New" w:eastAsia="Times New Roman" w:hAnsi="Courier New" w:cs="Courier New"/>
+                <w:sz w:val="20"/>
+                <w:szCs w:val="20"/>
+              </w:rPr>
+              <w:t xml:space="preserve">(s);            </w:t>
             </w:r>
           </w:p>
           <w:p>
@@ -4884,15 +5046,7 @@
           <w:b/>
           <w:bCs/>
         </w:rPr>
-        <w:t>Reference (&amp;) and borro</w:t>
-      </w:r>
-      <w:r>
-        <w:rPr>
-          <w:rFonts w:ascii="Segoe UI" w:hAnsi="Segoe UI" w:cs="Segoe UI"/>
-          <w:b/>
-          <w:bCs/>
-        </w:rPr>
-        <w:t>wing</w:t>
+        <w:t>Reference (&amp;) and borrowing</w:t>
       </w:r>
     </w:p>
     <w:p>
@@ -4923,6 +5077,98 @@
           <w:rFonts w:ascii="Segoe UI" w:hAnsi="Segoe UI" w:cs="Segoe UI"/>
         </w:rPr>
         <w:t>Get memory address: operator that gets the memory address (in hexadecimal) of a piece of data.</w:t>
+      </w:r>
+    </w:p>
+    <w:p>
+      <w:pPr>
+        <w:rPr>
+          <w:rFonts w:ascii="Segoe UI" w:hAnsi="Segoe UI" w:cs="Segoe UI"/>
+          <w:b/>
+          <w:bCs/>
+          <w:color w:val="C00000"/>
+        </w:rPr>
+      </w:pPr>
+      <w:r>
+        <w:rPr>
+          <w:rFonts w:ascii="Segoe UI" w:hAnsi="Segoe UI" w:cs="Segoe UI"/>
+          <w:b/>
+          <w:bCs/>
+          <w:color w:val="C00000"/>
+        </w:rPr>
+        <w:t xml:space="preserve">5.1 </w:t>
+      </w:r>
+      <w:r>
+        <w:rPr>
+          <w:rFonts w:ascii="Segoe UI" w:hAnsi="Segoe UI" w:cs="Segoe UI"/>
+          <w:b/>
+          <w:bCs/>
+          <w:color w:val="C00000"/>
+        </w:rPr>
+        <w:t>The Rules of References</w:t>
+      </w:r>
+    </w:p>
+    <w:p>
+      <w:pPr>
+        <w:numPr>
+          <w:ilvl w:val="0"/>
+          <w:numId w:val="6"/>
+        </w:numPr>
+        <w:spacing w:before="100" w:beforeAutospacing="1" w:after="100" w:afterAutospacing="1" w:line="240" w:lineRule="auto"/>
+        <w:rPr>
+          <w:rFonts w:ascii="Segoe UI" w:eastAsia="Times New Roman" w:hAnsi="Segoe UI" w:cs="Segoe UI"/>
+        </w:rPr>
+      </w:pPr>
+      <w:r>
+        <w:rPr>
+          <w:rFonts w:ascii="Segoe UI" w:eastAsia="Times New Roman" w:hAnsi="Segoe UI" w:cs="Segoe UI"/>
+        </w:rPr>
+        <w:t xml:space="preserve">At any given time, you can have </w:t>
+      </w:r>
+      <w:r>
+        <w:rPr>
+          <w:rFonts w:ascii="Segoe UI" w:eastAsia="Times New Roman" w:hAnsi="Segoe UI" w:cs="Segoe UI"/>
+          <w:i/>
+          <w:iCs/>
+        </w:rPr>
+        <w:t>either</w:t>
+      </w:r>
+      <w:r>
+        <w:rPr>
+          <w:rFonts w:ascii="Segoe UI" w:eastAsia="Times New Roman" w:hAnsi="Segoe UI" w:cs="Segoe UI"/>
+        </w:rPr>
+        <w:t xml:space="preserve"> one mutable reference </w:t>
+      </w:r>
+      <w:r>
+        <w:rPr>
+          <w:rFonts w:ascii="Segoe UI" w:eastAsia="Times New Roman" w:hAnsi="Segoe UI" w:cs="Segoe UI"/>
+          <w:i/>
+          <w:iCs/>
+        </w:rPr>
+        <w:t>or</w:t>
+      </w:r>
+      <w:r>
+        <w:rPr>
+          <w:rFonts w:ascii="Segoe UI" w:eastAsia="Times New Roman" w:hAnsi="Segoe UI" w:cs="Segoe UI"/>
+        </w:rPr>
+        <w:t xml:space="preserve"> any number of immutable references.</w:t>
+      </w:r>
+    </w:p>
+    <w:p>
+      <w:pPr>
+        <w:numPr>
+          <w:ilvl w:val="0"/>
+          <w:numId w:val="6"/>
+        </w:numPr>
+        <w:spacing w:before="100" w:beforeAutospacing="1" w:after="100" w:afterAutospacing="1" w:line="240" w:lineRule="auto"/>
+        <w:rPr>
+          <w:rFonts w:ascii="Segoe UI" w:eastAsia="Times New Roman" w:hAnsi="Segoe UI" w:cs="Segoe UI"/>
+        </w:rPr>
+      </w:pPr>
+      <w:r>
+        <w:rPr>
+          <w:rFonts w:ascii="Segoe UI" w:eastAsia="Times New Roman" w:hAnsi="Segoe UI" w:cs="Segoe UI"/>
+        </w:rPr>
+        <w:t>References must always be valid.</w:t>
       </w:r>
     </w:p>
     <w:p>
@@ -4933,13 +5179,24 @@
           <w:rFonts w:ascii="Segoe UI" w:hAnsi="Segoe UI" w:cs="Segoe UI"/>
           <w:b/>
           <w:bCs/>
-        </w:rPr>
-      </w:pPr>
-      <w:r>
-        <w:rPr>
-          <w:rFonts w:ascii="Segoe UI" w:hAnsi="Segoe UI" w:cs="Segoe UI"/>
-          <w:b/>
-          <w:bCs/>
+          <w:color w:val="4472C4" w:themeColor="accent1"/>
+        </w:rPr>
+      </w:pPr>
+      <w:r>
+        <w:rPr>
+          <w:rFonts w:ascii="Segoe UI" w:hAnsi="Segoe UI" w:cs="Segoe UI"/>
+          <w:b/>
+          <w:bCs/>
+          <w:color w:val="4472C4" w:themeColor="accent1"/>
+        </w:rPr>
+        <w:t xml:space="preserve">5.2 </w:t>
+      </w:r>
+      <w:r>
+        <w:rPr>
+          <w:rFonts w:ascii="Segoe UI" w:hAnsi="Segoe UI" w:cs="Segoe UI"/>
+          <w:b/>
+          <w:bCs/>
+          <w:color w:val="4472C4" w:themeColor="accent1"/>
         </w:rPr>
         <w:t>Borrowing</w:t>
       </w:r>
@@ -5038,37 +5295,7 @@
         <w:rPr>
           <w:rFonts w:ascii="Segoe UI" w:hAnsi="Segoe UI" w:cs="Segoe UI"/>
         </w:rPr>
-        <w:t xml:space="preserve">. </w:t>
-      </w:r>
-      <w:r>
-        <w:rPr>
-          <w:rFonts w:ascii="Segoe UI" w:hAnsi="Segoe UI" w:cs="Segoe UI"/>
-        </w:rPr>
-        <w:t>The scope in which the variable is valid is</w:t>
-      </w:r>
-      <w:r>
-        <w:rPr>
-          <w:rFonts w:ascii="Segoe UI" w:hAnsi="Segoe UI" w:cs="Segoe UI"/>
-        </w:rPr>
-        <w:t>n’t affected by the borrowing variable/function, so</w:t>
-      </w:r>
-      <w:r>
-        <w:rPr>
-          <w:rFonts w:ascii="Segoe UI" w:hAnsi="Segoe UI" w:cs="Segoe UI"/>
-        </w:rPr>
-        <w:t xml:space="preserve"> we don’t</w:t>
-      </w:r>
-      <w:r>
-        <w:rPr>
-          <w:rFonts w:ascii="Segoe UI" w:hAnsi="Segoe UI" w:cs="Segoe UI"/>
-        </w:rPr>
-        <w:t xml:space="preserve"> have to</w:t>
-      </w:r>
-      <w:r>
-        <w:rPr>
-          <w:rFonts w:ascii="Segoe UI" w:hAnsi="Segoe UI" w:cs="Segoe UI"/>
-        </w:rPr>
-        <w:t xml:space="preserve"> drop what the reference points to when it goes out of scope because we </w:t>
+        <w:t xml:space="preserve">. The scope in which the variable is valid isn’t affected by the borrowing variable/function, so we don’t have to drop what the reference points to when it goes out of scope because we </w:t>
       </w:r>
       <w:r>
         <w:rPr>
@@ -5201,7 +5428,43 @@
           <w:sz w:val="20"/>
           <w:szCs w:val="20"/>
         </w:rPr>
-        <w:t>let len = calculate_length(</w:t>
+        <w:t xml:space="preserve">let </w:t>
+      </w:r>
+      <w:proofErr w:type="spellStart"/>
+      <w:r>
+        <w:rPr>
+          <w:rFonts w:ascii="Courier New" w:eastAsia="Times New Roman" w:hAnsi="Courier New" w:cs="Courier New"/>
+          <w:sz w:val="20"/>
+          <w:szCs w:val="20"/>
+        </w:rPr>
+        <w:t>len</w:t>
+      </w:r>
+      <w:proofErr w:type="spellEnd"/>
+      <w:r>
+        <w:rPr>
+          <w:rFonts w:ascii="Courier New" w:eastAsia="Times New Roman" w:hAnsi="Courier New" w:cs="Courier New"/>
+          <w:sz w:val="20"/>
+          <w:szCs w:val="20"/>
+        </w:rPr>
+        <w:t xml:space="preserve"> = </w:t>
+      </w:r>
+      <w:proofErr w:type="spellStart"/>
+      <w:r>
+        <w:rPr>
+          <w:rFonts w:ascii="Courier New" w:eastAsia="Times New Roman" w:hAnsi="Courier New" w:cs="Courier New"/>
+          <w:sz w:val="20"/>
+          <w:szCs w:val="20"/>
+        </w:rPr>
+        <w:t>calculate_length</w:t>
+      </w:r>
+      <w:proofErr w:type="spellEnd"/>
+      <w:r>
+        <w:rPr>
+          <w:rFonts w:ascii="Courier New" w:eastAsia="Times New Roman" w:hAnsi="Courier New" w:cs="Courier New"/>
+          <w:sz w:val="20"/>
+          <w:szCs w:val="20"/>
+        </w:rPr>
+        <w:t>(</w:t>
       </w:r>
       <w:r>
         <w:rPr>
@@ -5254,7 +5517,25 @@
           <w:sz w:val="20"/>
           <w:szCs w:val="20"/>
         </w:rPr>
-        <w:t xml:space="preserve">fn calculate_length(s: </w:t>
+        <w:t xml:space="preserve">fn </w:t>
+      </w:r>
+      <w:proofErr w:type="spellStart"/>
+      <w:r>
+        <w:rPr>
+          <w:rFonts w:ascii="Courier New" w:eastAsia="Times New Roman" w:hAnsi="Courier New" w:cs="Courier New"/>
+          <w:sz w:val="20"/>
+          <w:szCs w:val="20"/>
+        </w:rPr>
+        <w:t>calculate_length</w:t>
+      </w:r>
+      <w:proofErr w:type="spellEnd"/>
+      <w:r>
+        <w:rPr>
+          <w:rFonts w:ascii="Courier New" w:eastAsia="Times New Roman" w:hAnsi="Courier New" w:cs="Courier New"/>
+          <w:sz w:val="20"/>
+          <w:szCs w:val="20"/>
+        </w:rPr>
+        <w:t xml:space="preserve">(s: </w:t>
       </w:r>
       <w:r>
         <w:rPr>
@@ -5271,7 +5552,43 @@
           <w:sz w:val="20"/>
           <w:szCs w:val="20"/>
         </w:rPr>
-        <w:t>String) -&gt; usize { s.len()}</w:t>
+        <w:t xml:space="preserve">String) -&gt; </w:t>
+      </w:r>
+      <w:proofErr w:type="spellStart"/>
+      <w:r>
+        <w:rPr>
+          <w:rFonts w:ascii="Courier New" w:eastAsia="Times New Roman" w:hAnsi="Courier New" w:cs="Courier New"/>
+          <w:sz w:val="20"/>
+          <w:szCs w:val="20"/>
+        </w:rPr>
+        <w:t>usize</w:t>
+      </w:r>
+      <w:proofErr w:type="spellEnd"/>
+      <w:r>
+        <w:rPr>
+          <w:rFonts w:ascii="Courier New" w:eastAsia="Times New Roman" w:hAnsi="Courier New" w:cs="Courier New"/>
+          <w:sz w:val="20"/>
+          <w:szCs w:val="20"/>
+        </w:rPr>
+        <w:t xml:space="preserve"> { </w:t>
+      </w:r>
+      <w:proofErr w:type="spellStart"/>
+      <w:r>
+        <w:rPr>
+          <w:rFonts w:ascii="Courier New" w:eastAsia="Times New Roman" w:hAnsi="Courier New" w:cs="Courier New"/>
+          <w:sz w:val="20"/>
+          <w:szCs w:val="20"/>
+        </w:rPr>
+        <w:t>s.len</w:t>
+      </w:r>
+      <w:proofErr w:type="spellEnd"/>
+      <w:r>
+        <w:rPr>
+          <w:rFonts w:ascii="Courier New" w:eastAsia="Times New Roman" w:hAnsi="Courier New" w:cs="Courier New"/>
+          <w:sz w:val="20"/>
+          <w:szCs w:val="20"/>
+        </w:rPr>
+        <w:t>()}</w:t>
       </w:r>
     </w:p>
     <w:p>
@@ -5356,13 +5673,24 @@
           <w:rFonts w:ascii="Segoe UI" w:hAnsi="Segoe UI" w:cs="Segoe UI"/>
           <w:b/>
           <w:bCs/>
-        </w:rPr>
-      </w:pPr>
-      <w:r>
-        <w:rPr>
-          <w:rFonts w:ascii="Segoe UI" w:hAnsi="Segoe UI" w:cs="Segoe UI"/>
-          <w:b/>
-          <w:bCs/>
+          <w:color w:val="4472C4" w:themeColor="accent1"/>
+        </w:rPr>
+      </w:pPr>
+      <w:r>
+        <w:rPr>
+          <w:rFonts w:ascii="Segoe UI" w:hAnsi="Segoe UI" w:cs="Segoe UI"/>
+          <w:b/>
+          <w:bCs/>
+          <w:color w:val="4472C4" w:themeColor="accent1"/>
+        </w:rPr>
+        <w:t xml:space="preserve">5.3 </w:t>
+      </w:r>
+      <w:r>
+        <w:rPr>
+          <w:rFonts w:ascii="Segoe UI" w:hAnsi="Segoe UI" w:cs="Segoe UI"/>
+          <w:b/>
+          <w:bCs/>
+          <w:color w:val="4472C4" w:themeColor="accent1"/>
         </w:rPr>
         <w:t>Mutable references</w:t>
       </w:r>
@@ -5500,6 +5828,16 @@
           <w:rFonts w:ascii="Segoe UI" w:hAnsi="Segoe UI" w:cs="Segoe UI"/>
           <w:b/>
           <w:bCs/>
+          <w:color w:val="4472C4" w:themeColor="accent1"/>
+        </w:rPr>
+        <w:t xml:space="preserve">5.4 </w:t>
+      </w:r>
+      <w:r>
+        <w:rPr>
+          <w:rFonts w:ascii="Segoe UI" w:hAnsi="Segoe UI" w:cs="Segoe UI"/>
+          <w:b/>
+          <w:bCs/>
+          <w:color w:val="4472C4" w:themeColor="accent1"/>
         </w:rPr>
         <w:t>Dangling references</w:t>
       </w:r>
@@ -5521,29 +5859,324 @@
           <w:rFonts w:ascii="Segoe UI" w:hAnsi="Segoe UI" w:cs="Segoe UI"/>
         </w:rPr>
         <w:t>, at compile time!</w:t>
+      </w:r>
+      <w:r>
+        <w:rPr>
+          <w:rFonts w:ascii="Segoe UI" w:hAnsi="Segoe UI" w:cs="Segoe UI"/>
+        </w:rPr>
+        <w:t>.</w:t>
+      </w:r>
+    </w:p>
+    <w:p>
+      <w:pPr>
+        <w:rPr>
+          <w:rFonts w:ascii="Segoe UI" w:hAnsi="Segoe UI" w:cs="Segoe UI"/>
+          <w:b/>
+          <w:bCs/>
+          <w:color w:val="4472C4" w:themeColor="accent1"/>
+        </w:rPr>
+      </w:pPr>
+      <w:r>
+        <w:rPr>
+          <w:rFonts w:ascii="Segoe UI" w:hAnsi="Segoe UI" w:cs="Segoe UI"/>
+          <w:b/>
+          <w:bCs/>
+          <w:color w:val="4472C4" w:themeColor="accent1"/>
+        </w:rPr>
+        <w:t>5.5 Slice Type</w:t>
+      </w:r>
+    </w:p>
+    <w:p>
+      <w:pPr>
+        <w:rPr>
+          <w:rFonts w:ascii="Segoe UI" w:hAnsi="Segoe UI" w:cs="Segoe UI"/>
+        </w:rPr>
+      </w:pPr>
+      <w:r>
+        <w:rPr>
+          <w:rFonts w:ascii="Segoe UI" w:hAnsi="Segoe UI" w:cs="Segoe UI"/>
+        </w:rPr>
+        <w:t>Slices let you reference a contiguous sequence of elements in a collection rather than the whole collection</w:t>
+      </w:r>
+      <w:r>
+        <w:rPr>
+          <w:rFonts w:ascii="Segoe UI" w:hAnsi="Segoe UI" w:cs="Segoe UI"/>
+        </w:rPr>
+        <w:t xml:space="preserve">. Slice method </w:t>
+      </w:r>
+      <w:r>
+        <w:rPr>
+          <w:rFonts w:ascii="Segoe UI" w:hAnsi="Segoe UI" w:cs="Segoe UI"/>
+          <w:color w:val="4472C4" w:themeColor="accent1"/>
+        </w:rPr>
+        <w:t xml:space="preserve">from </w:t>
+      </w:r>
+      <w:r>
+        <w:rPr>
+          <w:rFonts w:ascii="Segoe UI" w:hAnsi="Segoe UI" w:cs="Segoe UI"/>
+        </w:rPr>
+        <w:t xml:space="preserve">in String tracks </w:t>
+      </w:r>
+      <w:r>
+        <w:rPr>
+          <w:rFonts w:ascii="Segoe UI" w:hAnsi="Segoe UI" w:cs="Segoe UI"/>
+        </w:rPr>
+        <w:t>a starting and an ending index</w:t>
+      </w:r>
+      <w:r>
+        <w:rPr>
+          <w:rFonts w:ascii="Segoe UI" w:hAnsi="Segoe UI" w:cs="Segoe UI"/>
+        </w:rPr>
+        <w:t xml:space="preserve">. </w:t>
+      </w:r>
+      <w:r>
+        <w:rPr>
+          <w:rFonts w:ascii="Segoe UI" w:hAnsi="Segoe UI" w:cs="Segoe UI"/>
+        </w:rPr>
+        <w:t xml:space="preserve">E.g. </w:t>
+      </w:r>
+    </w:p>
+    <w:p>
+      <w:pPr>
+        <w:tabs>
+          <w:tab w:val="left" w:pos="916"/>
+          <w:tab w:val="left" w:pos="1832"/>
+          <w:tab w:val="left" w:pos="2748"/>
+          <w:tab w:val="left" w:pos="3664"/>
+          <w:tab w:val="left" w:pos="4580"/>
+          <w:tab w:val="left" w:pos="5496"/>
+          <w:tab w:val="left" w:pos="6412"/>
+          <w:tab w:val="left" w:pos="7328"/>
+          <w:tab w:val="left" w:pos="8244"/>
+          <w:tab w:val="left" w:pos="9160"/>
+          <w:tab w:val="left" w:pos="10076"/>
+          <w:tab w:val="left" w:pos="10992"/>
+          <w:tab w:val="left" w:pos="11908"/>
+          <w:tab w:val="left" w:pos="12824"/>
+          <w:tab w:val="left" w:pos="13740"/>
+          <w:tab w:val="left" w:pos="14656"/>
+        </w:tabs>
+        <w:spacing w:after="0" w:line="240" w:lineRule="auto"/>
+        <w:rPr>
+          <w:rFonts w:ascii="Courier New" w:eastAsia="Times New Roman" w:hAnsi="Courier New" w:cs="Courier New"/>
+          <w:sz w:val="20"/>
+          <w:szCs w:val="20"/>
+        </w:rPr>
+      </w:pPr>
+      <w:r>
+        <w:rPr>
+          <w:rFonts w:ascii="Courier New" w:eastAsia="Times New Roman" w:hAnsi="Courier New" w:cs="Courier New"/>
+          <w:sz w:val="20"/>
+          <w:szCs w:val="20"/>
+        </w:rPr>
+        <w:t>let s = String::from("hello world");</w:t>
+      </w:r>
+    </w:p>
+    <w:p>
+      <w:pPr>
+        <w:tabs>
+          <w:tab w:val="left" w:pos="916"/>
+          <w:tab w:val="left" w:pos="1832"/>
+          <w:tab w:val="left" w:pos="2748"/>
+          <w:tab w:val="left" w:pos="3664"/>
+          <w:tab w:val="left" w:pos="4580"/>
+          <w:tab w:val="left" w:pos="5496"/>
+          <w:tab w:val="left" w:pos="6412"/>
+          <w:tab w:val="left" w:pos="7328"/>
+          <w:tab w:val="left" w:pos="8244"/>
+          <w:tab w:val="left" w:pos="9160"/>
+          <w:tab w:val="left" w:pos="10076"/>
+          <w:tab w:val="left" w:pos="10992"/>
+          <w:tab w:val="left" w:pos="11908"/>
+          <w:tab w:val="left" w:pos="12824"/>
+          <w:tab w:val="left" w:pos="13740"/>
+          <w:tab w:val="left" w:pos="14656"/>
+        </w:tabs>
+        <w:spacing w:after="0" w:line="240" w:lineRule="auto"/>
+        <w:rPr>
+          <w:rFonts w:ascii="Courier New" w:eastAsia="Times New Roman" w:hAnsi="Courier New" w:cs="Courier New"/>
+          <w:sz w:val="20"/>
+          <w:szCs w:val="20"/>
+        </w:rPr>
+      </w:pPr>
+      <w:r>
+        <w:rPr>
+          <w:rFonts w:ascii="Courier New" w:eastAsia="Times New Roman" w:hAnsi="Courier New" w:cs="Courier New"/>
+          <w:sz w:val="20"/>
+          <w:szCs w:val="20"/>
+        </w:rPr>
+        <w:t>let hello = &amp;s[0..5];</w:t>
       </w:r>
       <w:bookmarkStart w:id="0" w:name="_GoBack"/>
       <w:bookmarkEnd w:id="0"/>
-      <w:r>
-        <w:rPr>
-          <w:rFonts w:ascii="Segoe UI" w:hAnsi="Segoe UI" w:cs="Segoe UI"/>
-        </w:rPr>
-        <w:t>.</w:t>
-      </w:r>
-    </w:p>
-    <w:p>
-      <w:pPr>
-        <w:rPr>
-          <w:rFonts w:ascii="Segoe UI" w:hAnsi="Segoe UI" w:cs="Segoe UI"/>
-        </w:rPr>
-      </w:pPr>
-    </w:p>
-    <w:p>
-      <w:pPr>
-        <w:rPr>
-          <w:rFonts w:ascii="Segoe UI" w:hAnsi="Segoe UI" w:cs="Segoe UI"/>
-        </w:rPr>
-      </w:pPr>
+    </w:p>
+    <w:p>
+      <w:pPr>
+        <w:tabs>
+          <w:tab w:val="left" w:pos="916"/>
+          <w:tab w:val="left" w:pos="1832"/>
+          <w:tab w:val="left" w:pos="2748"/>
+          <w:tab w:val="left" w:pos="3664"/>
+          <w:tab w:val="left" w:pos="4580"/>
+          <w:tab w:val="left" w:pos="5496"/>
+          <w:tab w:val="left" w:pos="6412"/>
+          <w:tab w:val="left" w:pos="7328"/>
+          <w:tab w:val="left" w:pos="8244"/>
+          <w:tab w:val="left" w:pos="9160"/>
+          <w:tab w:val="left" w:pos="10076"/>
+          <w:tab w:val="left" w:pos="10992"/>
+          <w:tab w:val="left" w:pos="11908"/>
+          <w:tab w:val="left" w:pos="12824"/>
+          <w:tab w:val="left" w:pos="13740"/>
+          <w:tab w:val="left" w:pos="14656"/>
+        </w:tabs>
+        <w:spacing w:after="0" w:line="240" w:lineRule="auto"/>
+        <w:rPr>
+          <w:rFonts w:ascii="Courier New" w:eastAsia="Times New Roman" w:hAnsi="Courier New" w:cs="Courier New"/>
+          <w:sz w:val="20"/>
+          <w:szCs w:val="20"/>
+        </w:rPr>
+      </w:pPr>
+      <w:r>
+        <w:rPr>
+          <w:rFonts w:ascii="Courier New" w:eastAsia="Times New Roman" w:hAnsi="Courier New" w:cs="Courier New"/>
+          <w:sz w:val="20"/>
+          <w:szCs w:val="20"/>
+        </w:rPr>
+        <w:t>let world = &amp;s[6..11];</w:t>
+      </w:r>
+    </w:p>
+    <w:p>
+      <w:pPr>
+        <w:rPr>
+          <w:rFonts w:ascii="Segoe UI" w:hAnsi="Segoe UI" w:cs="Segoe UI"/>
+        </w:rPr>
+      </w:pPr>
+    </w:p>
+    <w:p>
+      <w:pPr>
+        <w:rPr>
+          <w:rFonts w:ascii="Segoe UI" w:hAnsi="Segoe UI" w:cs="Segoe UI"/>
+        </w:rPr>
+      </w:pPr>
+      <w:r>
+        <w:rPr>
+          <w:rFonts w:ascii="Segoe UI" w:hAnsi="Segoe UI" w:cs="Segoe UI"/>
+          <w:b/>
+          <w:bCs/>
+        </w:rPr>
+        <w:t>Slice Program:</w:t>
+      </w:r>
+      <w:r>
+        <w:rPr>
+          <w:rFonts w:ascii="Segoe UI" w:hAnsi="Segoe UI" w:cs="Segoe UI"/>
+        </w:rPr>
+        <w:t xml:space="preserve"> </w:t>
+      </w:r>
+      <w:r>
+        <w:rPr>
+          <w:rFonts w:ascii="Segoe UI" w:hAnsi="Segoe UI" w:cs="Segoe UI"/>
+        </w:rPr>
+        <w:t>write a function that takes a string and returns the first word it finds in that string</w:t>
+      </w:r>
+    </w:p>
+    <w:p>
+      <w:pPr>
+        <w:pStyle w:val="Code"/>
+        <w:framePr w:wrap="around"/>
+      </w:pPr>
+      <w:r>
+        <w:t xml:space="preserve">fn </w:t>
+      </w:r>
+      <w:proofErr w:type="spellStart"/>
+      <w:r>
+        <w:t>first_word</w:t>
+      </w:r>
+      <w:proofErr w:type="spellEnd"/>
+      <w:r>
+        <w:t>(s: &amp;String) -&gt; &amp;str {</w:t>
+      </w:r>
+    </w:p>
+    <w:p>
+      <w:pPr>
+        <w:pStyle w:val="Code"/>
+        <w:framePr w:wrap="around"/>
+      </w:pPr>
+      <w:r>
+        <w:t xml:space="preserve">    let bytes = </w:t>
+      </w:r>
+      <w:proofErr w:type="spellStart"/>
+      <w:r>
+        <w:t>s.as_bytes</w:t>
+      </w:r>
+      <w:proofErr w:type="spellEnd"/>
+      <w:r>
+        <w:t>();</w:t>
+      </w:r>
+    </w:p>
+    <w:p>
+      <w:pPr>
+        <w:pStyle w:val="Code"/>
+        <w:framePr w:wrap="around"/>
+      </w:pPr>
+    </w:p>
+    <w:p>
+      <w:pPr>
+        <w:pStyle w:val="Code"/>
+        <w:framePr w:wrap="around"/>
+      </w:pPr>
+      <w:r>
+        <w:t xml:space="preserve">    for (</w:t>
+      </w:r>
+      <w:proofErr w:type="spellStart"/>
+      <w:r>
+        <w:t>i</w:t>
+      </w:r>
+      <w:proofErr w:type="spellEnd"/>
+      <w:r>
+        <w:t xml:space="preserve">, &amp;item) in </w:t>
+      </w:r>
+      <w:proofErr w:type="spellStart"/>
+      <w:r>
+        <w:t>bytes.iter</w:t>
+      </w:r>
+      <w:proofErr w:type="spellEnd"/>
+      <w:r>
+        <w:t>().enumerate() {</w:t>
+      </w:r>
+    </w:p>
+    <w:p>
+      <w:pPr>
+        <w:pStyle w:val="Code"/>
+        <w:framePr w:wrap="around"/>
+      </w:pPr>
+      <w:r>
+        <w:t xml:space="preserve">        if item == b' ' {</w:t>
+      </w:r>
+    </w:p>
+    <w:p>
+      <w:pPr>
+        <w:pStyle w:val="Code"/>
+        <w:framePr w:wrap="around"/>
+      </w:pPr>
+      <w:r>
+        <w:t xml:space="preserve">            return &amp;s[0..i]; }  }</w:t>
+      </w:r>
+    </w:p>
+    <w:p>
+      <w:pPr>
+        <w:pStyle w:val="Code"/>
+        <w:framePr w:wrap="around"/>
+      </w:pPr>
+      <w:r>
+        <w:t xml:space="preserve">    &amp;s[..]</w:t>
+      </w:r>
+      <w:r>
+        <w:t xml:space="preserve"> </w:t>
+      </w:r>
+      <w:r>
+        <w:t>}</w:t>
+      </w:r>
     </w:p>
     <w:p>
       <w:pPr>
@@ -6450,9 +7083,9 @@
     </w:lvl>
   </w:abstractNum>
   <w:abstractNum w:abstractNumId="2" w15:restartNumberingAfterBreak="0">
-    <w:nsid w:val="57924436"/>
+    <w:nsid w:val="2E0949BB"/>
     <w:multiLevelType w:val="multilevel"/>
-    <w:tmpl w:val="0FF6C150"/>
+    <w:tmpl w:val="97B6C4F6"/>
     <w:lvl w:ilvl="0">
       <w:start w:val="1"/>
       <w:numFmt w:val="bullet"/>
@@ -6599,6 +7232,155 @@
     </w:lvl>
   </w:abstractNum>
   <w:abstractNum w:abstractNumId="3" w15:restartNumberingAfterBreak="0">
+    <w:nsid w:val="57924436"/>
+    <w:multiLevelType w:val="multilevel"/>
+    <w:tmpl w:val="0FF6C150"/>
+    <w:lvl w:ilvl="0">
+      <w:start w:val="1"/>
+      <w:numFmt w:val="bullet"/>
+      <w:lvlText w:val=""/>
+      <w:lvlJc w:val="left"/>
+      <w:pPr>
+        <w:tabs>
+          <w:tab w:val="num" w:pos="720"/>
+        </w:tabs>
+        <w:ind w:left="720" w:hanging="360"/>
+      </w:pPr>
+      <w:rPr>
+        <w:rFonts w:ascii="Symbol" w:hAnsi="Symbol" w:hint="default"/>
+        <w:sz w:val="20"/>
+      </w:rPr>
+    </w:lvl>
+    <w:lvl w:ilvl="1" w:tentative="1">
+      <w:start w:val="1"/>
+      <w:numFmt w:val="bullet"/>
+      <w:lvlText w:val="o"/>
+      <w:lvlJc w:val="left"/>
+      <w:pPr>
+        <w:tabs>
+          <w:tab w:val="num" w:pos="1440"/>
+        </w:tabs>
+        <w:ind w:left="1440" w:hanging="360"/>
+      </w:pPr>
+      <w:rPr>
+        <w:rFonts w:ascii="Courier New" w:hAnsi="Courier New" w:hint="default"/>
+        <w:sz w:val="20"/>
+      </w:rPr>
+    </w:lvl>
+    <w:lvl w:ilvl="2" w:tentative="1">
+      <w:start w:val="1"/>
+      <w:numFmt w:val="bullet"/>
+      <w:lvlText w:val=""/>
+      <w:lvlJc w:val="left"/>
+      <w:pPr>
+        <w:tabs>
+          <w:tab w:val="num" w:pos="2160"/>
+        </w:tabs>
+        <w:ind w:left="2160" w:hanging="360"/>
+      </w:pPr>
+      <w:rPr>
+        <w:rFonts w:ascii="Wingdings" w:hAnsi="Wingdings" w:hint="default"/>
+        <w:sz w:val="20"/>
+      </w:rPr>
+    </w:lvl>
+    <w:lvl w:ilvl="3" w:tentative="1">
+      <w:start w:val="1"/>
+      <w:numFmt w:val="bullet"/>
+      <w:lvlText w:val=""/>
+      <w:lvlJc w:val="left"/>
+      <w:pPr>
+        <w:tabs>
+          <w:tab w:val="num" w:pos="2880"/>
+        </w:tabs>
+        <w:ind w:left="2880" w:hanging="360"/>
+      </w:pPr>
+      <w:rPr>
+        <w:rFonts w:ascii="Wingdings" w:hAnsi="Wingdings" w:hint="default"/>
+        <w:sz w:val="20"/>
+      </w:rPr>
+    </w:lvl>
+    <w:lvl w:ilvl="4" w:tentative="1">
+      <w:start w:val="1"/>
+      <w:numFmt w:val="bullet"/>
+      <w:lvlText w:val=""/>
+      <w:lvlJc w:val="left"/>
+      <w:pPr>
+        <w:tabs>
+          <w:tab w:val="num" w:pos="3600"/>
+        </w:tabs>
+        <w:ind w:left="3600" w:hanging="360"/>
+      </w:pPr>
+      <w:rPr>
+        <w:rFonts w:ascii="Wingdings" w:hAnsi="Wingdings" w:hint="default"/>
+        <w:sz w:val="20"/>
+      </w:rPr>
+    </w:lvl>
+    <w:lvl w:ilvl="5" w:tentative="1">
+      <w:start w:val="1"/>
+      <w:numFmt w:val="bullet"/>
+      <w:lvlText w:val=""/>
+      <w:lvlJc w:val="left"/>
+      <w:pPr>
+        <w:tabs>
+          <w:tab w:val="num" w:pos="4320"/>
+        </w:tabs>
+        <w:ind w:left="4320" w:hanging="360"/>
+      </w:pPr>
+      <w:rPr>
+        <w:rFonts w:ascii="Wingdings" w:hAnsi="Wingdings" w:hint="default"/>
+        <w:sz w:val="20"/>
+      </w:rPr>
+    </w:lvl>
+    <w:lvl w:ilvl="6" w:tentative="1">
+      <w:start w:val="1"/>
+      <w:numFmt w:val="bullet"/>
+      <w:lvlText w:val=""/>
+      <w:lvlJc w:val="left"/>
+      <w:pPr>
+        <w:tabs>
+          <w:tab w:val="num" w:pos="5040"/>
+        </w:tabs>
+        <w:ind w:left="5040" w:hanging="360"/>
+      </w:pPr>
+      <w:rPr>
+        <w:rFonts w:ascii="Wingdings" w:hAnsi="Wingdings" w:hint="default"/>
+        <w:sz w:val="20"/>
+      </w:rPr>
+    </w:lvl>
+    <w:lvl w:ilvl="7" w:tentative="1">
+      <w:start w:val="1"/>
+      <w:numFmt w:val="bullet"/>
+      <w:lvlText w:val=""/>
+      <w:lvlJc w:val="left"/>
+      <w:pPr>
+        <w:tabs>
+          <w:tab w:val="num" w:pos="5760"/>
+        </w:tabs>
+        <w:ind w:left="5760" w:hanging="360"/>
+      </w:pPr>
+      <w:rPr>
+        <w:rFonts w:ascii="Wingdings" w:hAnsi="Wingdings" w:hint="default"/>
+        <w:sz w:val="20"/>
+      </w:rPr>
+    </w:lvl>
+    <w:lvl w:ilvl="8" w:tentative="1">
+      <w:start w:val="1"/>
+      <w:numFmt w:val="bullet"/>
+      <w:lvlText w:val=""/>
+      <w:lvlJc w:val="left"/>
+      <w:pPr>
+        <w:tabs>
+          <w:tab w:val="num" w:pos="6480"/>
+        </w:tabs>
+        <w:ind w:left="6480" w:hanging="360"/>
+      </w:pPr>
+      <w:rPr>
+        <w:rFonts w:ascii="Wingdings" w:hAnsi="Wingdings" w:hint="default"/>
+        <w:sz w:val="20"/>
+      </w:rPr>
+    </w:lvl>
+  </w:abstractNum>
+  <w:abstractNum w:abstractNumId="4" w15:restartNumberingAfterBreak="0">
     <w:nsid w:val="5B5E7AAC"/>
     <w:multiLevelType w:val="multilevel"/>
     <w:tmpl w:val="5B5E7AAC"/>
@@ -6711,7 +7493,7 @@
       </w:rPr>
     </w:lvl>
   </w:abstractNum>
-  <w:abstractNum w:abstractNumId="4" w15:restartNumberingAfterBreak="0">
+  <w:abstractNum w:abstractNumId="5" w15:restartNumberingAfterBreak="0">
     <w:nsid w:val="7CFD46A6"/>
     <w:multiLevelType w:val="hybridMultilevel"/>
     <w:tmpl w:val="356A97FC"/>
@@ -6828,16 +7610,19 @@
     <w:abstractNumId w:val="0"/>
   </w:num>
   <w:num w:numId="2">
-    <w:abstractNumId w:val="3"/>
+    <w:abstractNumId w:val="4"/>
   </w:num>
   <w:num w:numId="3">
     <w:abstractNumId w:val="1"/>
   </w:num>
   <w:num w:numId="4">
-    <w:abstractNumId w:val="2"/>
+    <w:abstractNumId w:val="3"/>
   </w:num>
   <w:num w:numId="5">
-    <w:abstractNumId w:val="4"/>
+    <w:abstractNumId w:val="5"/>
+  </w:num>
+  <w:num w:numId="6">
+    <w:abstractNumId w:val="2"/>
   </w:num>
 </w:numbering>
 </file>
@@ -7501,6 +8286,61 @@
     <w:basedOn w:val="DefaultParagraphFont"/>
     <w:rsid w:val="00D44252"/>
   </w:style>
+  <w:style w:type="paragraph" w:customStyle="1" w:styleId="Code">
+    <w:name w:val="Code"/>
+    <w:basedOn w:val="Normal"/>
+    <w:link w:val="CodeChar"/>
+    <w:autoRedefine/>
+    <w:qFormat/>
+    <w:rsid w:val="00967AC8"/>
+    <w:pPr>
+      <w:framePr w:wrap="around" w:vAnchor="text" w:hAnchor="text" w:y="1"/>
+      <w:pBdr>
+        <w:top w:val="single" w:sz="12" w:space="1" w:color="5B9BD5" w:themeColor="accent5"/>
+        <w:left w:val="single" w:sz="12" w:space="7" w:color="5B9BD5" w:themeColor="accent5"/>
+        <w:bottom w:val="single" w:sz="12" w:space="1" w:color="5B9BD5" w:themeColor="accent5"/>
+        <w:right w:val="single" w:sz="12" w:space="4" w:color="5B9BD5" w:themeColor="accent5"/>
+      </w:pBdr>
+      <w:shd w:val="clear" w:color="auto" w:fill="E7E6E6" w:themeFill="background2"/>
+      <w:tabs>
+        <w:tab w:val="left" w:pos="0"/>
+        <w:tab w:val="left" w:pos="916"/>
+        <w:tab w:val="left" w:pos="1832"/>
+        <w:tab w:val="left" w:pos="2748"/>
+        <w:tab w:val="left" w:pos="3664"/>
+        <w:tab w:val="left" w:pos="4580"/>
+        <w:tab w:val="left" w:pos="5496"/>
+        <w:tab w:val="left" w:pos="6412"/>
+        <w:tab w:val="left" w:pos="7328"/>
+        <w:tab w:val="left" w:pos="8244"/>
+        <w:tab w:val="left" w:pos="9160"/>
+        <w:tab w:val="left" w:pos="10076"/>
+        <w:tab w:val="left" w:pos="10992"/>
+        <w:tab w:val="left" w:pos="11908"/>
+        <w:tab w:val="left" w:pos="12824"/>
+        <w:tab w:val="left" w:pos="13740"/>
+        <w:tab w:val="left" w:pos="14656"/>
+      </w:tabs>
+      <w:spacing w:after="0" w:line="240" w:lineRule="auto"/>
+      <w:ind w:firstLine="288"/>
+      <w:outlineLvl w:val="0"/>
+    </w:pPr>
+    <w:rPr>
+      <w:rFonts w:ascii="Courier New" w:eastAsia="Times New Roman" w:hAnsi="Courier New" w:cs="Courier New"/>
+      <w:sz w:val="20"/>
+      <w:szCs w:val="20"/>
+    </w:rPr>
+  </w:style>
+  <w:style w:type="character" w:customStyle="1" w:styleId="CodeChar">
+    <w:name w:val="Code Char"/>
+    <w:basedOn w:val="DefaultParagraphFont"/>
+    <w:link w:val="Code"/>
+    <w:rsid w:val="00967AC8"/>
+    <w:rPr>
+      <w:rFonts w:ascii="Courier New" w:eastAsia="Times New Roman" w:hAnsi="Courier New" w:cs="Courier New"/>
+      <w:shd w:val="clear" w:color="auto" w:fill="E7E6E6" w:themeFill="background2"/>
+    </w:rPr>
+  </w:style>
 </w:styles>
 </file>
 
@@ -7784,7 +8624,7 @@
 </file>
 
 <file path=customXml/itemProps2.xml><?xml version="1.0" encoding="utf-8"?>
-<ds:datastoreItem xmlns:ds="http://schemas.openxmlformats.org/officeDocument/2006/customXml" ds:itemID="{28D00D60-9B4E-498E-BD94-DAFADC7CDFA8}">
+<ds:datastoreItem xmlns:ds="http://schemas.openxmlformats.org/officeDocument/2006/customXml" ds:itemID="{708C33BF-AC1D-4F99-A6F7-7F462D2B5726}">
   <ds:schemaRefs>
     <ds:schemaRef ds:uri="http://schemas.openxmlformats.org/officeDocument/2006/bibliography"/>
   </ds:schemaRefs>

</xml_diff>